<commit_message>
homework 02 of DSD. question 3 added
</commit_message>
<xml_diff>
--- a/Digital System design/homeworks/A_U_2- Mohammad ali mojtahed soleimani- 99023039/A_U_2- Mohammad ali mojtahed soleimani - 992023039.docx
+++ b/Digital System design/homeworks/A_U_2- Mohammad ali mojtahed soleimani- 99023039/A_U_2- Mohammad ali mojtahed soleimani - 992023039.docx
@@ -7417,9 +7417,16 @@
     </w:p>
     <w:p>
       <w:pPr>
-        <w:jc w:val="both"/>
-        <w:rPr>
-          <w:rFonts w:ascii="Comic Sans MS" w:hAnsi="Comic Sans MS" w:cs="B Mitra"/>
+        <w:pStyle w:val="ListParagraph"/>
+        <w:numPr>
+          <w:ilvl w:val="0"/>
+          <w:numId w:val="8"/>
+        </w:numPr>
+        <w:jc w:val="both"/>
+        <w:rPr>
+          <w:rFonts w:ascii="Comic Sans MS" w:hAnsi="Comic Sans MS" w:cs="B Mitra"/>
+          <w:b/>
+          <w:bCs/>
           <w:sz w:val="32"/>
           <w:szCs w:val="32"/>
           <w:lang w:bidi="fa-IR"/>
@@ -7437,8 +7444,10 @@
       <w:r>
         <w:rPr>
           <w:rFonts w:ascii="Comic Sans MS" w:hAnsi="Comic Sans MS" w:cs="B Mitra"/>
-          <w:sz w:val="32"/>
-          <w:szCs w:val="32"/>
+          <w:b/>
+          <w:bCs/>
+          <w:sz w:val="44"/>
+          <w:szCs w:val="44"/>
           <w:lang w:bidi="fa-IR"/>
         </w:rPr>
         <w:t>compilation report</w:t>
@@ -7446,8 +7455,10 @@
       <w:r>
         <w:rPr>
           <w:rFonts w:ascii="Comic Sans MS" w:hAnsi="Comic Sans MS" w:cs="B Mitra"/>
-          <w:sz w:val="32"/>
-          <w:szCs w:val="32"/>
+          <w:b/>
+          <w:bCs/>
+          <w:sz w:val="44"/>
+          <w:szCs w:val="44"/>
           <w:lang w:bidi="fa-IR"/>
         </w:rPr>
         <w:t>:</w:t>
@@ -7539,19 +7550,28 @@
     </w:p>
     <w:p>
       <w:pPr>
-        <w:jc w:val="both"/>
-        <w:rPr>
-          <w:rFonts w:ascii="Comic Sans MS" w:hAnsi="Comic Sans MS" w:cs="B Mitra"/>
-          <w:sz w:val="32"/>
-          <w:szCs w:val="32"/>
-          <w:lang w:bidi="fa-IR"/>
-        </w:rPr>
-      </w:pPr>
-      <w:r>
-        <w:rPr>
-          <w:rFonts w:ascii="Comic Sans MS" w:hAnsi="Comic Sans MS" w:cs="B Mitra"/>
-          <w:sz w:val="32"/>
-          <w:szCs w:val="32"/>
+        <w:pStyle w:val="ListParagraph"/>
+        <w:numPr>
+          <w:ilvl w:val="0"/>
+          <w:numId w:val="8"/>
+        </w:numPr>
+        <w:jc w:val="both"/>
+        <w:rPr>
+          <w:rFonts w:ascii="Comic Sans MS" w:hAnsi="Comic Sans MS" w:cs="B Mitra"/>
+          <w:b/>
+          <w:bCs/>
+          <w:sz w:val="44"/>
+          <w:szCs w:val="44"/>
+          <w:lang w:bidi="fa-IR"/>
+        </w:rPr>
+      </w:pPr>
+      <w:r>
+        <w:rPr>
+          <w:rFonts w:ascii="Comic Sans MS" w:hAnsi="Comic Sans MS" w:cs="B Mitra"/>
+          <w:b/>
+          <w:bCs/>
+          <w:sz w:val="44"/>
+          <w:szCs w:val="44"/>
           <w:lang w:bidi="fa-IR"/>
         </w:rPr>
         <w:lastRenderedPageBreak/>
@@ -7611,19 +7631,28 @@
     </w:p>
     <w:p>
       <w:pPr>
-        <w:jc w:val="both"/>
-        <w:rPr>
-          <w:rFonts w:ascii="Comic Sans MS" w:hAnsi="Comic Sans MS" w:cs="B Mitra"/>
-          <w:sz w:val="32"/>
-          <w:szCs w:val="32"/>
-          <w:lang w:bidi="fa-IR"/>
-        </w:rPr>
-      </w:pPr>
-      <w:r>
-        <w:rPr>
-          <w:rFonts w:ascii="Comic Sans MS" w:hAnsi="Comic Sans MS" w:cs="B Mitra"/>
-          <w:sz w:val="32"/>
-          <w:szCs w:val="32"/>
+        <w:pStyle w:val="ListParagraph"/>
+        <w:numPr>
+          <w:ilvl w:val="0"/>
+          <w:numId w:val="8"/>
+        </w:numPr>
+        <w:jc w:val="both"/>
+        <w:rPr>
+          <w:rFonts w:ascii="Comic Sans MS" w:hAnsi="Comic Sans MS" w:cs="B Mitra"/>
+          <w:b/>
+          <w:bCs/>
+          <w:sz w:val="44"/>
+          <w:szCs w:val="44"/>
+          <w:lang w:bidi="fa-IR"/>
+        </w:rPr>
+      </w:pPr>
+      <w:r>
+        <w:rPr>
+          <w:rFonts w:ascii="Comic Sans MS" w:hAnsi="Comic Sans MS" w:cs="B Mitra"/>
+          <w:b/>
+          <w:bCs/>
+          <w:sz w:val="44"/>
+          <w:szCs w:val="44"/>
           <w:lang w:bidi="fa-IR"/>
         </w:rPr>
         <w:t>Post-mapping view:</w:t>
@@ -7682,6 +7711,36 @@
     </w:p>
     <w:p>
       <w:pPr>
+        <w:pStyle w:val="ListParagraph"/>
+        <w:numPr>
+          <w:ilvl w:val="0"/>
+          <w:numId w:val="8"/>
+        </w:numPr>
+        <w:jc w:val="both"/>
+        <w:rPr>
+          <w:rFonts w:ascii="Comic Sans MS" w:hAnsi="Comic Sans MS" w:cs="B Mitra"/>
+          <w:b/>
+          <w:bCs/>
+          <w:sz w:val="44"/>
+          <w:szCs w:val="44"/>
+          <w:lang w:bidi="fa-IR"/>
+        </w:rPr>
+      </w:pPr>
+      <w:r>
+        <w:rPr>
+          <w:rFonts w:ascii="Comic Sans MS" w:hAnsi="Comic Sans MS" w:cs="B Mitra"/>
+          <w:b/>
+          <w:bCs/>
+          <w:sz w:val="44"/>
+          <w:szCs w:val="44"/>
+          <w:lang w:bidi="fa-IR"/>
+        </w:rPr>
+        <w:lastRenderedPageBreak/>
+        <w:t>Wave form:</w:t>
+      </w:r>
+    </w:p>
+    <w:p>
+      <w:pPr>
         <w:jc w:val="both"/>
         <w:rPr>
           <w:rFonts w:ascii="Comic Sans MS" w:hAnsi="Comic Sans MS" w:cs="B Mitra"/>
@@ -7690,6 +7749,2105 @@
           <w:lang w:bidi="fa-IR"/>
         </w:rPr>
       </w:pPr>
+      <w:r>
+        <w:rPr>
+          <w:noProof/>
+        </w:rPr>
+        <w:drawing>
+          <wp:inline distT="0" distB="0" distL="0" distR="0" wp14:anchorId="0D35D2BE" wp14:editId="0F6C7A65">
+            <wp:extent cx="6675120" cy="3591560"/>
+            <wp:effectExtent l="0" t="0" r="0" b="0"/>
+            <wp:docPr id="435943366" name="Picture 1"/>
+            <wp:cNvGraphicFramePr>
+              <a:graphicFrameLocks xmlns:a="http://schemas.openxmlformats.org/drawingml/2006/main" noChangeAspect="1"/>
+            </wp:cNvGraphicFramePr>
+            <a:graphic xmlns:a="http://schemas.openxmlformats.org/drawingml/2006/main">
+              <a:graphicData uri="http://schemas.openxmlformats.org/drawingml/2006/picture">
+                <pic:pic xmlns:pic="http://schemas.openxmlformats.org/drawingml/2006/picture">
+                  <pic:nvPicPr>
+                    <pic:cNvPr id="435943366" name=""/>
+                    <pic:cNvPicPr/>
+                  </pic:nvPicPr>
+                  <pic:blipFill>
+                    <a:blip r:embed="rId17"/>
+                    <a:stretch>
+                      <a:fillRect/>
+                    </a:stretch>
+                  </pic:blipFill>
+                  <pic:spPr>
+                    <a:xfrm>
+                      <a:off x="0" y="0"/>
+                      <a:ext cx="6675120" cy="3591560"/>
+                    </a:xfrm>
+                    <a:prstGeom prst="rect">
+                      <a:avLst/>
+                    </a:prstGeom>
+                  </pic:spPr>
+                </pic:pic>
+              </a:graphicData>
+            </a:graphic>
+          </wp:inline>
+        </w:drawing>
+      </w:r>
+    </w:p>
+    <w:p>
+      <w:pPr>
+        <w:pStyle w:val="ListParagraph"/>
+        <w:numPr>
+          <w:ilvl w:val="0"/>
+          <w:numId w:val="8"/>
+        </w:numPr>
+        <w:jc w:val="both"/>
+        <w:rPr>
+          <w:rFonts w:ascii="Comic Sans MS" w:hAnsi="Comic Sans MS" w:cs="B Mitra"/>
+          <w:b/>
+          <w:bCs/>
+          <w:sz w:val="44"/>
+          <w:szCs w:val="44"/>
+          <w:lang w:bidi="fa-IR"/>
+        </w:rPr>
+      </w:pPr>
+      <w:r>
+        <w:rPr>
+          <w:rFonts w:ascii="Comic Sans MS" w:hAnsi="Comic Sans MS" w:cs="B Mitra"/>
+          <w:b/>
+          <w:bCs/>
+          <w:sz w:val="44"/>
+          <w:szCs w:val="44"/>
+          <w:lang w:bidi="fa-IR"/>
+        </w:rPr>
+        <w:t>Test bench code:</w:t>
+      </w:r>
+    </w:p>
+    <w:p>
+      <w:pPr>
+        <w:pBdr>
+          <w:top w:val="single" w:sz="48" w:space="1" w:color="FFD966" w:themeColor="accent4" w:themeTint="99"/>
+          <w:left w:val="single" w:sz="48" w:space="1" w:color="FFD966" w:themeColor="accent4" w:themeTint="99"/>
+          <w:bottom w:val="single" w:sz="48" w:space="1" w:color="FFD966" w:themeColor="accent4" w:themeTint="99"/>
+          <w:right w:val="single" w:sz="48" w:space="1" w:color="FFD966" w:themeColor="accent4" w:themeTint="99"/>
+        </w:pBdr>
+        <w:shd w:val="clear" w:color="auto" w:fill="FFF2CC" w:themeFill="accent4" w:themeFillTint="33"/>
+        <w:jc w:val="both"/>
+        <w:rPr>
+          <w:rFonts w:ascii="Comic Sans MS" w:hAnsi="Comic Sans MS" w:cs="B Mitra"/>
+          <w:lang w:bidi="fa-IR"/>
+        </w:rPr>
+      </w:pPr>
+      <w:r>
+        <w:rPr>
+          <w:rFonts w:ascii="Comic Sans MS" w:hAnsi="Comic Sans MS" w:cs="B Mitra"/>
+          <w:lang w:bidi="fa-IR"/>
+        </w:rPr>
+        <w:t>library IEEE;</w:t>
+      </w:r>
+    </w:p>
+    <w:p>
+      <w:pPr>
+        <w:pBdr>
+          <w:top w:val="single" w:sz="48" w:space="1" w:color="FFD966" w:themeColor="accent4" w:themeTint="99"/>
+          <w:left w:val="single" w:sz="48" w:space="1" w:color="FFD966" w:themeColor="accent4" w:themeTint="99"/>
+          <w:bottom w:val="single" w:sz="48" w:space="1" w:color="FFD966" w:themeColor="accent4" w:themeTint="99"/>
+          <w:right w:val="single" w:sz="48" w:space="1" w:color="FFD966" w:themeColor="accent4" w:themeTint="99"/>
+        </w:pBdr>
+        <w:shd w:val="clear" w:color="auto" w:fill="FFF2CC" w:themeFill="accent4" w:themeFillTint="33"/>
+        <w:jc w:val="both"/>
+        <w:rPr>
+          <w:rFonts w:ascii="Comic Sans MS" w:hAnsi="Comic Sans MS" w:cs="B Mitra"/>
+          <w:lang w:bidi="fa-IR"/>
+        </w:rPr>
+      </w:pPr>
+      <w:r>
+        <w:rPr>
+          <w:rFonts w:ascii="Comic Sans MS" w:hAnsi="Comic Sans MS" w:cs="B Mitra"/>
+          <w:lang w:bidi="fa-IR"/>
+        </w:rPr>
+        <w:t>use IEEE.STD_LOGIC_1164.ALL;</w:t>
+      </w:r>
+    </w:p>
+    <w:p>
+      <w:pPr>
+        <w:pBdr>
+          <w:top w:val="single" w:sz="48" w:space="1" w:color="FFD966" w:themeColor="accent4" w:themeTint="99"/>
+          <w:left w:val="single" w:sz="48" w:space="1" w:color="FFD966" w:themeColor="accent4" w:themeTint="99"/>
+          <w:bottom w:val="single" w:sz="48" w:space="1" w:color="FFD966" w:themeColor="accent4" w:themeTint="99"/>
+          <w:right w:val="single" w:sz="48" w:space="1" w:color="FFD966" w:themeColor="accent4" w:themeTint="99"/>
+        </w:pBdr>
+        <w:shd w:val="clear" w:color="auto" w:fill="FFF2CC" w:themeFill="accent4" w:themeFillTint="33"/>
+        <w:jc w:val="both"/>
+        <w:rPr>
+          <w:rFonts w:ascii="Comic Sans MS" w:hAnsi="Comic Sans MS" w:cs="B Mitra"/>
+          <w:lang w:bidi="fa-IR"/>
+        </w:rPr>
+      </w:pPr>
+      <w:r>
+        <w:rPr>
+          <w:rFonts w:ascii="Comic Sans MS" w:hAnsi="Comic Sans MS" w:cs="B Mitra"/>
+          <w:lang w:bidi="fa-IR"/>
+        </w:rPr>
+        <w:t>use IEEE.STD_LOGIC_UNSIGNED.ALL;</w:t>
+      </w:r>
+    </w:p>
+    <w:p>
+      <w:pPr>
+        <w:pBdr>
+          <w:top w:val="single" w:sz="48" w:space="1" w:color="FFD966" w:themeColor="accent4" w:themeTint="99"/>
+          <w:left w:val="single" w:sz="48" w:space="1" w:color="FFD966" w:themeColor="accent4" w:themeTint="99"/>
+          <w:bottom w:val="single" w:sz="48" w:space="1" w:color="FFD966" w:themeColor="accent4" w:themeTint="99"/>
+          <w:right w:val="single" w:sz="48" w:space="1" w:color="FFD966" w:themeColor="accent4" w:themeTint="99"/>
+        </w:pBdr>
+        <w:shd w:val="clear" w:color="auto" w:fill="FFF2CC" w:themeFill="accent4" w:themeFillTint="33"/>
+        <w:jc w:val="both"/>
+        <w:rPr>
+          <w:rFonts w:ascii="Comic Sans MS" w:hAnsi="Comic Sans MS" w:cs="B Mitra"/>
+          <w:lang w:bidi="fa-IR"/>
+        </w:rPr>
+      </w:pPr>
+    </w:p>
+    <w:p>
+      <w:pPr>
+        <w:pBdr>
+          <w:top w:val="single" w:sz="48" w:space="1" w:color="FFD966" w:themeColor="accent4" w:themeTint="99"/>
+          <w:left w:val="single" w:sz="48" w:space="1" w:color="FFD966" w:themeColor="accent4" w:themeTint="99"/>
+          <w:bottom w:val="single" w:sz="48" w:space="1" w:color="FFD966" w:themeColor="accent4" w:themeTint="99"/>
+          <w:right w:val="single" w:sz="48" w:space="1" w:color="FFD966" w:themeColor="accent4" w:themeTint="99"/>
+        </w:pBdr>
+        <w:shd w:val="clear" w:color="auto" w:fill="FFF2CC" w:themeFill="accent4" w:themeFillTint="33"/>
+        <w:jc w:val="both"/>
+        <w:rPr>
+          <w:rFonts w:ascii="Comic Sans MS" w:hAnsi="Comic Sans MS" w:cs="B Mitra"/>
+          <w:lang w:bidi="fa-IR"/>
+        </w:rPr>
+      </w:pPr>
+      <w:r>
+        <w:rPr>
+          <w:rFonts w:ascii="Comic Sans MS" w:hAnsi="Comic Sans MS" w:cs="B Mitra"/>
+          <w:lang w:bidi="fa-IR"/>
+        </w:rPr>
+        <w:t xml:space="preserve">entity </w:t>
+      </w:r>
+      <w:proofErr w:type="spellStart"/>
+      <w:r>
+        <w:rPr>
+          <w:rFonts w:ascii="Comic Sans MS" w:hAnsi="Comic Sans MS" w:cs="B Mitra"/>
+          <w:lang w:bidi="fa-IR"/>
+        </w:rPr>
+        <w:t>BCD_Counter_TB</w:t>
+      </w:r>
+      <w:proofErr w:type="spellEnd"/>
+      <w:r>
+        <w:rPr>
+          <w:rFonts w:ascii="Comic Sans MS" w:hAnsi="Comic Sans MS" w:cs="B Mitra"/>
+          <w:lang w:bidi="fa-IR"/>
+        </w:rPr>
+        <w:t xml:space="preserve"> is</w:t>
+      </w:r>
+    </w:p>
+    <w:p>
+      <w:pPr>
+        <w:pBdr>
+          <w:top w:val="single" w:sz="48" w:space="1" w:color="FFD966" w:themeColor="accent4" w:themeTint="99"/>
+          <w:left w:val="single" w:sz="48" w:space="1" w:color="FFD966" w:themeColor="accent4" w:themeTint="99"/>
+          <w:bottom w:val="single" w:sz="48" w:space="1" w:color="FFD966" w:themeColor="accent4" w:themeTint="99"/>
+          <w:right w:val="single" w:sz="48" w:space="1" w:color="FFD966" w:themeColor="accent4" w:themeTint="99"/>
+        </w:pBdr>
+        <w:shd w:val="clear" w:color="auto" w:fill="FFF2CC" w:themeFill="accent4" w:themeFillTint="33"/>
+        <w:jc w:val="both"/>
+        <w:rPr>
+          <w:rFonts w:ascii="Comic Sans MS" w:hAnsi="Comic Sans MS" w:cs="B Mitra"/>
+          <w:lang w:bidi="fa-IR"/>
+        </w:rPr>
+      </w:pPr>
+      <w:r>
+        <w:rPr>
+          <w:rFonts w:ascii="Comic Sans MS" w:hAnsi="Comic Sans MS" w:cs="B Mitra"/>
+          <w:lang w:bidi="fa-IR"/>
+        </w:rPr>
+        <w:t>-- Testbench has no ports</w:t>
+      </w:r>
+    </w:p>
+    <w:p>
+      <w:pPr>
+        <w:pBdr>
+          <w:top w:val="single" w:sz="48" w:space="1" w:color="FFD966" w:themeColor="accent4" w:themeTint="99"/>
+          <w:left w:val="single" w:sz="48" w:space="1" w:color="FFD966" w:themeColor="accent4" w:themeTint="99"/>
+          <w:bottom w:val="single" w:sz="48" w:space="1" w:color="FFD966" w:themeColor="accent4" w:themeTint="99"/>
+          <w:right w:val="single" w:sz="48" w:space="1" w:color="FFD966" w:themeColor="accent4" w:themeTint="99"/>
+        </w:pBdr>
+        <w:shd w:val="clear" w:color="auto" w:fill="FFF2CC" w:themeFill="accent4" w:themeFillTint="33"/>
+        <w:jc w:val="both"/>
+        <w:rPr>
+          <w:rFonts w:ascii="Comic Sans MS" w:hAnsi="Comic Sans MS" w:cs="B Mitra"/>
+          <w:lang w:bidi="fa-IR"/>
+        </w:rPr>
+      </w:pPr>
+      <w:r>
+        <w:rPr>
+          <w:rFonts w:ascii="Comic Sans MS" w:hAnsi="Comic Sans MS" w:cs="B Mitra"/>
+          <w:lang w:bidi="fa-IR"/>
+        </w:rPr>
+        <w:t xml:space="preserve">end </w:t>
+      </w:r>
+      <w:proofErr w:type="spellStart"/>
+      <w:r>
+        <w:rPr>
+          <w:rFonts w:ascii="Comic Sans MS" w:hAnsi="Comic Sans MS" w:cs="B Mitra"/>
+          <w:lang w:bidi="fa-IR"/>
+        </w:rPr>
+        <w:t>BCD_Counter_TB</w:t>
+      </w:r>
+      <w:proofErr w:type="spellEnd"/>
+      <w:r>
+        <w:rPr>
+          <w:rFonts w:ascii="Comic Sans MS" w:hAnsi="Comic Sans MS" w:cs="B Mitra"/>
+          <w:lang w:bidi="fa-IR"/>
+        </w:rPr>
+        <w:t>;</w:t>
+      </w:r>
+    </w:p>
+    <w:p>
+      <w:pPr>
+        <w:pBdr>
+          <w:top w:val="single" w:sz="48" w:space="1" w:color="FFD966" w:themeColor="accent4" w:themeTint="99"/>
+          <w:left w:val="single" w:sz="48" w:space="1" w:color="FFD966" w:themeColor="accent4" w:themeTint="99"/>
+          <w:bottom w:val="single" w:sz="48" w:space="1" w:color="FFD966" w:themeColor="accent4" w:themeTint="99"/>
+          <w:right w:val="single" w:sz="48" w:space="1" w:color="FFD966" w:themeColor="accent4" w:themeTint="99"/>
+        </w:pBdr>
+        <w:shd w:val="clear" w:color="auto" w:fill="FFF2CC" w:themeFill="accent4" w:themeFillTint="33"/>
+        <w:jc w:val="both"/>
+        <w:rPr>
+          <w:rFonts w:ascii="Comic Sans MS" w:hAnsi="Comic Sans MS" w:cs="B Mitra"/>
+          <w:lang w:bidi="fa-IR"/>
+        </w:rPr>
+      </w:pPr>
+    </w:p>
+    <w:p>
+      <w:pPr>
+        <w:pBdr>
+          <w:top w:val="single" w:sz="48" w:space="1" w:color="FFD966" w:themeColor="accent4" w:themeTint="99"/>
+          <w:left w:val="single" w:sz="48" w:space="1" w:color="FFD966" w:themeColor="accent4" w:themeTint="99"/>
+          <w:bottom w:val="single" w:sz="48" w:space="1" w:color="FFD966" w:themeColor="accent4" w:themeTint="99"/>
+          <w:right w:val="single" w:sz="48" w:space="1" w:color="FFD966" w:themeColor="accent4" w:themeTint="99"/>
+        </w:pBdr>
+        <w:shd w:val="clear" w:color="auto" w:fill="FFF2CC" w:themeFill="accent4" w:themeFillTint="33"/>
+        <w:jc w:val="both"/>
+        <w:rPr>
+          <w:rFonts w:ascii="Comic Sans MS" w:hAnsi="Comic Sans MS" w:cs="B Mitra"/>
+          <w:lang w:bidi="fa-IR"/>
+        </w:rPr>
+      </w:pPr>
+      <w:r>
+        <w:rPr>
+          <w:rFonts w:ascii="Comic Sans MS" w:hAnsi="Comic Sans MS" w:cs="B Mitra"/>
+          <w:lang w:bidi="fa-IR"/>
+        </w:rPr>
+        <w:t xml:space="preserve">architecture behavior of </w:t>
+      </w:r>
+      <w:proofErr w:type="spellStart"/>
+      <w:r>
+        <w:rPr>
+          <w:rFonts w:ascii="Comic Sans MS" w:hAnsi="Comic Sans MS" w:cs="B Mitra"/>
+          <w:lang w:bidi="fa-IR"/>
+        </w:rPr>
+        <w:t>BCD_Counter_TB</w:t>
+      </w:r>
+      <w:proofErr w:type="spellEnd"/>
+      <w:r>
+        <w:rPr>
+          <w:rFonts w:ascii="Comic Sans MS" w:hAnsi="Comic Sans MS" w:cs="B Mitra"/>
+          <w:lang w:bidi="fa-IR"/>
+        </w:rPr>
+        <w:t xml:space="preserve"> is</w:t>
+      </w:r>
+    </w:p>
+    <w:p>
+      <w:pPr>
+        <w:pBdr>
+          <w:top w:val="single" w:sz="48" w:space="1" w:color="FFD966" w:themeColor="accent4" w:themeTint="99"/>
+          <w:left w:val="single" w:sz="48" w:space="1" w:color="FFD966" w:themeColor="accent4" w:themeTint="99"/>
+          <w:bottom w:val="single" w:sz="48" w:space="1" w:color="FFD966" w:themeColor="accent4" w:themeTint="99"/>
+          <w:right w:val="single" w:sz="48" w:space="1" w:color="FFD966" w:themeColor="accent4" w:themeTint="99"/>
+        </w:pBdr>
+        <w:shd w:val="clear" w:color="auto" w:fill="FFF2CC" w:themeFill="accent4" w:themeFillTint="33"/>
+        <w:jc w:val="both"/>
+        <w:rPr>
+          <w:rFonts w:ascii="Comic Sans MS" w:hAnsi="Comic Sans MS" w:cs="B Mitra"/>
+          <w:lang w:bidi="fa-IR"/>
+        </w:rPr>
+      </w:pPr>
+      <w:r>
+        <w:rPr>
+          <w:rFonts w:ascii="Comic Sans MS" w:hAnsi="Comic Sans MS" w:cs="B Mitra"/>
+          <w:lang w:bidi="fa-IR"/>
+        </w:rPr>
+        <w:t xml:space="preserve">    -- Component Declaration</w:t>
+      </w:r>
+    </w:p>
+    <w:p>
+      <w:pPr>
+        <w:pBdr>
+          <w:top w:val="single" w:sz="48" w:space="1" w:color="FFD966" w:themeColor="accent4" w:themeTint="99"/>
+          <w:left w:val="single" w:sz="48" w:space="1" w:color="FFD966" w:themeColor="accent4" w:themeTint="99"/>
+          <w:bottom w:val="single" w:sz="48" w:space="1" w:color="FFD966" w:themeColor="accent4" w:themeTint="99"/>
+          <w:right w:val="single" w:sz="48" w:space="1" w:color="FFD966" w:themeColor="accent4" w:themeTint="99"/>
+        </w:pBdr>
+        <w:shd w:val="clear" w:color="auto" w:fill="FFF2CC" w:themeFill="accent4" w:themeFillTint="33"/>
+        <w:jc w:val="both"/>
+        <w:rPr>
+          <w:rFonts w:ascii="Comic Sans MS" w:hAnsi="Comic Sans MS" w:cs="B Mitra"/>
+          <w:lang w:bidi="fa-IR"/>
+        </w:rPr>
+      </w:pPr>
+      <w:r>
+        <w:rPr>
+          <w:rFonts w:ascii="Comic Sans MS" w:hAnsi="Comic Sans MS" w:cs="B Mitra"/>
+          <w:lang w:bidi="fa-IR"/>
+        </w:rPr>
+        <w:t xml:space="preserve">    component </w:t>
+      </w:r>
+      <w:proofErr w:type="spellStart"/>
+      <w:r>
+        <w:rPr>
+          <w:rFonts w:ascii="Comic Sans MS" w:hAnsi="Comic Sans MS" w:cs="B Mitra"/>
+          <w:lang w:bidi="fa-IR"/>
+        </w:rPr>
+        <w:t>BCD_Counter</w:t>
+      </w:r>
+      <w:proofErr w:type="spellEnd"/>
+    </w:p>
+    <w:p>
+      <w:pPr>
+        <w:pBdr>
+          <w:top w:val="single" w:sz="48" w:space="1" w:color="FFD966" w:themeColor="accent4" w:themeTint="99"/>
+          <w:left w:val="single" w:sz="48" w:space="1" w:color="FFD966" w:themeColor="accent4" w:themeTint="99"/>
+          <w:bottom w:val="single" w:sz="48" w:space="1" w:color="FFD966" w:themeColor="accent4" w:themeTint="99"/>
+          <w:right w:val="single" w:sz="48" w:space="1" w:color="FFD966" w:themeColor="accent4" w:themeTint="99"/>
+        </w:pBdr>
+        <w:shd w:val="clear" w:color="auto" w:fill="FFF2CC" w:themeFill="accent4" w:themeFillTint="33"/>
+        <w:jc w:val="both"/>
+        <w:rPr>
+          <w:rFonts w:ascii="Comic Sans MS" w:hAnsi="Comic Sans MS" w:cs="B Mitra"/>
+          <w:lang w:bidi="fa-IR"/>
+        </w:rPr>
+      </w:pPr>
+      <w:r>
+        <w:rPr>
+          <w:rFonts w:ascii="Comic Sans MS" w:hAnsi="Comic Sans MS" w:cs="B Mitra"/>
+          <w:lang w:bidi="fa-IR"/>
+        </w:rPr>
+        <w:t xml:space="preserve">        Port (</w:t>
+      </w:r>
+    </w:p>
+    <w:p>
+      <w:pPr>
+        <w:pBdr>
+          <w:top w:val="single" w:sz="48" w:space="1" w:color="FFD966" w:themeColor="accent4" w:themeTint="99"/>
+          <w:left w:val="single" w:sz="48" w:space="1" w:color="FFD966" w:themeColor="accent4" w:themeTint="99"/>
+          <w:bottom w:val="single" w:sz="48" w:space="1" w:color="FFD966" w:themeColor="accent4" w:themeTint="99"/>
+          <w:right w:val="single" w:sz="48" w:space="1" w:color="FFD966" w:themeColor="accent4" w:themeTint="99"/>
+        </w:pBdr>
+        <w:shd w:val="clear" w:color="auto" w:fill="FFF2CC" w:themeFill="accent4" w:themeFillTint="33"/>
+        <w:jc w:val="both"/>
+        <w:rPr>
+          <w:rFonts w:ascii="Comic Sans MS" w:hAnsi="Comic Sans MS" w:cs="B Mitra"/>
+          <w:lang w:bidi="fa-IR"/>
+        </w:rPr>
+      </w:pPr>
+      <w:r>
+        <w:rPr>
+          <w:rFonts w:ascii="Comic Sans MS" w:hAnsi="Comic Sans MS" w:cs="B Mitra"/>
+          <w:lang w:bidi="fa-IR"/>
+        </w:rPr>
+        <w:t xml:space="preserve">            </w:t>
+      </w:r>
+      <w:proofErr w:type="gramStart"/>
+      <w:r>
+        <w:rPr>
+          <w:rFonts w:ascii="Comic Sans MS" w:hAnsi="Comic Sans MS" w:cs="B Mitra"/>
+          <w:lang w:bidi="fa-IR"/>
+        </w:rPr>
+        <w:t>clk :</w:t>
+      </w:r>
+      <w:proofErr w:type="gramEnd"/>
+      <w:r>
+        <w:rPr>
+          <w:rFonts w:ascii="Comic Sans MS" w:hAnsi="Comic Sans MS" w:cs="B Mitra"/>
+          <w:lang w:bidi="fa-IR"/>
+        </w:rPr>
+        <w:t xml:space="preserve"> in STD_LOGIC;</w:t>
+      </w:r>
+    </w:p>
+    <w:p>
+      <w:pPr>
+        <w:pBdr>
+          <w:top w:val="single" w:sz="48" w:space="1" w:color="FFD966" w:themeColor="accent4" w:themeTint="99"/>
+          <w:left w:val="single" w:sz="48" w:space="1" w:color="FFD966" w:themeColor="accent4" w:themeTint="99"/>
+          <w:bottom w:val="single" w:sz="48" w:space="1" w:color="FFD966" w:themeColor="accent4" w:themeTint="99"/>
+          <w:right w:val="single" w:sz="48" w:space="1" w:color="FFD966" w:themeColor="accent4" w:themeTint="99"/>
+        </w:pBdr>
+        <w:shd w:val="clear" w:color="auto" w:fill="FFF2CC" w:themeFill="accent4" w:themeFillTint="33"/>
+        <w:jc w:val="both"/>
+        <w:rPr>
+          <w:rFonts w:ascii="Comic Sans MS" w:hAnsi="Comic Sans MS" w:cs="B Mitra"/>
+          <w:lang w:bidi="fa-IR"/>
+        </w:rPr>
+      </w:pPr>
+      <w:r>
+        <w:rPr>
+          <w:rFonts w:ascii="Comic Sans MS" w:hAnsi="Comic Sans MS" w:cs="B Mitra"/>
+          <w:lang w:bidi="fa-IR"/>
+        </w:rPr>
+        <w:t xml:space="preserve">            </w:t>
+      </w:r>
+      <w:proofErr w:type="gramStart"/>
+      <w:r>
+        <w:rPr>
+          <w:rFonts w:ascii="Comic Sans MS" w:hAnsi="Comic Sans MS" w:cs="B Mitra"/>
+          <w:lang w:bidi="fa-IR"/>
+        </w:rPr>
+        <w:t>reset :</w:t>
+      </w:r>
+      <w:proofErr w:type="gramEnd"/>
+      <w:r>
+        <w:rPr>
+          <w:rFonts w:ascii="Comic Sans MS" w:hAnsi="Comic Sans MS" w:cs="B Mitra"/>
+          <w:lang w:bidi="fa-IR"/>
+        </w:rPr>
+        <w:t xml:space="preserve"> in STD_LOGIC;</w:t>
+      </w:r>
+    </w:p>
+    <w:p>
+      <w:pPr>
+        <w:pBdr>
+          <w:top w:val="single" w:sz="48" w:space="1" w:color="FFD966" w:themeColor="accent4" w:themeTint="99"/>
+          <w:left w:val="single" w:sz="48" w:space="1" w:color="FFD966" w:themeColor="accent4" w:themeTint="99"/>
+          <w:bottom w:val="single" w:sz="48" w:space="1" w:color="FFD966" w:themeColor="accent4" w:themeTint="99"/>
+          <w:right w:val="single" w:sz="48" w:space="1" w:color="FFD966" w:themeColor="accent4" w:themeTint="99"/>
+        </w:pBdr>
+        <w:shd w:val="clear" w:color="auto" w:fill="FFF2CC" w:themeFill="accent4" w:themeFillTint="33"/>
+        <w:jc w:val="both"/>
+        <w:rPr>
+          <w:rFonts w:ascii="Comic Sans MS" w:hAnsi="Comic Sans MS" w:cs="B Mitra"/>
+          <w:lang w:bidi="fa-IR"/>
+        </w:rPr>
+      </w:pPr>
+      <w:r>
+        <w:rPr>
+          <w:rFonts w:ascii="Comic Sans MS" w:hAnsi="Comic Sans MS" w:cs="B Mitra"/>
+          <w:lang w:bidi="fa-IR"/>
+        </w:rPr>
+        <w:lastRenderedPageBreak/>
+        <w:t xml:space="preserve">            </w:t>
+      </w:r>
+      <w:proofErr w:type="gramStart"/>
+      <w:r>
+        <w:rPr>
+          <w:rFonts w:ascii="Comic Sans MS" w:hAnsi="Comic Sans MS" w:cs="B Mitra"/>
+          <w:lang w:bidi="fa-IR"/>
+        </w:rPr>
+        <w:t>Dir :</w:t>
+      </w:r>
+      <w:proofErr w:type="gramEnd"/>
+      <w:r>
+        <w:rPr>
+          <w:rFonts w:ascii="Comic Sans MS" w:hAnsi="Comic Sans MS" w:cs="B Mitra"/>
+          <w:lang w:bidi="fa-IR"/>
+        </w:rPr>
+        <w:t xml:space="preserve"> in STD_LOGIC;</w:t>
+      </w:r>
+    </w:p>
+    <w:p>
+      <w:pPr>
+        <w:pBdr>
+          <w:top w:val="single" w:sz="48" w:space="1" w:color="FFD966" w:themeColor="accent4" w:themeTint="99"/>
+          <w:left w:val="single" w:sz="48" w:space="1" w:color="FFD966" w:themeColor="accent4" w:themeTint="99"/>
+          <w:bottom w:val="single" w:sz="48" w:space="1" w:color="FFD966" w:themeColor="accent4" w:themeTint="99"/>
+          <w:right w:val="single" w:sz="48" w:space="1" w:color="FFD966" w:themeColor="accent4" w:themeTint="99"/>
+        </w:pBdr>
+        <w:shd w:val="clear" w:color="auto" w:fill="FFF2CC" w:themeFill="accent4" w:themeFillTint="33"/>
+        <w:jc w:val="both"/>
+        <w:rPr>
+          <w:rFonts w:ascii="Comic Sans MS" w:hAnsi="Comic Sans MS" w:cs="B Mitra"/>
+          <w:lang w:bidi="fa-IR"/>
+        </w:rPr>
+      </w:pPr>
+      <w:r>
+        <w:rPr>
+          <w:rFonts w:ascii="Comic Sans MS" w:hAnsi="Comic Sans MS" w:cs="B Mitra"/>
+          <w:lang w:bidi="fa-IR"/>
+        </w:rPr>
+        <w:t xml:space="preserve">            </w:t>
+      </w:r>
+      <w:proofErr w:type="gramStart"/>
+      <w:r>
+        <w:rPr>
+          <w:rFonts w:ascii="Comic Sans MS" w:hAnsi="Comic Sans MS" w:cs="B Mitra"/>
+          <w:lang w:bidi="fa-IR"/>
+        </w:rPr>
+        <w:t>count :</w:t>
+      </w:r>
+      <w:proofErr w:type="gramEnd"/>
+      <w:r>
+        <w:rPr>
+          <w:rFonts w:ascii="Comic Sans MS" w:hAnsi="Comic Sans MS" w:cs="B Mitra"/>
+          <w:lang w:bidi="fa-IR"/>
+        </w:rPr>
+        <w:t xml:space="preserve"> out STD_LOGIC_VECTOR(3 </w:t>
+      </w:r>
+      <w:proofErr w:type="spellStart"/>
+      <w:r>
+        <w:rPr>
+          <w:rFonts w:ascii="Comic Sans MS" w:hAnsi="Comic Sans MS" w:cs="B Mitra"/>
+          <w:lang w:bidi="fa-IR"/>
+        </w:rPr>
+        <w:t>downto</w:t>
+      </w:r>
+      <w:proofErr w:type="spellEnd"/>
+      <w:r>
+        <w:rPr>
+          <w:rFonts w:ascii="Comic Sans MS" w:hAnsi="Comic Sans MS" w:cs="B Mitra"/>
+          <w:lang w:bidi="fa-IR"/>
+        </w:rPr>
+        <w:t xml:space="preserve"> 0));</w:t>
+      </w:r>
+    </w:p>
+    <w:p>
+      <w:pPr>
+        <w:pBdr>
+          <w:top w:val="single" w:sz="48" w:space="1" w:color="FFD966" w:themeColor="accent4" w:themeTint="99"/>
+          <w:left w:val="single" w:sz="48" w:space="1" w:color="FFD966" w:themeColor="accent4" w:themeTint="99"/>
+          <w:bottom w:val="single" w:sz="48" w:space="1" w:color="FFD966" w:themeColor="accent4" w:themeTint="99"/>
+          <w:right w:val="single" w:sz="48" w:space="1" w:color="FFD966" w:themeColor="accent4" w:themeTint="99"/>
+        </w:pBdr>
+        <w:shd w:val="clear" w:color="auto" w:fill="FFF2CC" w:themeFill="accent4" w:themeFillTint="33"/>
+        <w:jc w:val="both"/>
+        <w:rPr>
+          <w:rFonts w:ascii="Comic Sans MS" w:hAnsi="Comic Sans MS" w:cs="B Mitra"/>
+          <w:lang w:bidi="fa-IR"/>
+        </w:rPr>
+      </w:pPr>
+      <w:r>
+        <w:rPr>
+          <w:rFonts w:ascii="Comic Sans MS" w:hAnsi="Comic Sans MS" w:cs="B Mitra"/>
+          <w:lang w:bidi="fa-IR"/>
+        </w:rPr>
+        <w:t xml:space="preserve">    end component;</w:t>
+      </w:r>
+    </w:p>
+    <w:p>
+      <w:pPr>
+        <w:pBdr>
+          <w:top w:val="single" w:sz="48" w:space="1" w:color="FFD966" w:themeColor="accent4" w:themeTint="99"/>
+          <w:left w:val="single" w:sz="48" w:space="1" w:color="FFD966" w:themeColor="accent4" w:themeTint="99"/>
+          <w:bottom w:val="single" w:sz="48" w:space="1" w:color="FFD966" w:themeColor="accent4" w:themeTint="99"/>
+          <w:right w:val="single" w:sz="48" w:space="1" w:color="FFD966" w:themeColor="accent4" w:themeTint="99"/>
+        </w:pBdr>
+        <w:shd w:val="clear" w:color="auto" w:fill="FFF2CC" w:themeFill="accent4" w:themeFillTint="33"/>
+        <w:jc w:val="both"/>
+        <w:rPr>
+          <w:rFonts w:ascii="Comic Sans MS" w:hAnsi="Comic Sans MS" w:cs="B Mitra"/>
+          <w:lang w:bidi="fa-IR"/>
+        </w:rPr>
+      </w:pPr>
+    </w:p>
+    <w:p>
+      <w:pPr>
+        <w:pBdr>
+          <w:top w:val="single" w:sz="48" w:space="1" w:color="FFD966" w:themeColor="accent4" w:themeTint="99"/>
+          <w:left w:val="single" w:sz="48" w:space="1" w:color="FFD966" w:themeColor="accent4" w:themeTint="99"/>
+          <w:bottom w:val="single" w:sz="48" w:space="1" w:color="FFD966" w:themeColor="accent4" w:themeTint="99"/>
+          <w:right w:val="single" w:sz="48" w:space="1" w:color="FFD966" w:themeColor="accent4" w:themeTint="99"/>
+        </w:pBdr>
+        <w:shd w:val="clear" w:color="auto" w:fill="FFF2CC" w:themeFill="accent4" w:themeFillTint="33"/>
+        <w:jc w:val="both"/>
+        <w:rPr>
+          <w:rFonts w:ascii="Comic Sans MS" w:hAnsi="Comic Sans MS" w:cs="B Mitra"/>
+          <w:lang w:bidi="fa-IR"/>
+        </w:rPr>
+      </w:pPr>
+      <w:r>
+        <w:rPr>
+          <w:rFonts w:ascii="Comic Sans MS" w:hAnsi="Comic Sans MS" w:cs="B Mitra"/>
+          <w:lang w:bidi="fa-IR"/>
+        </w:rPr>
+        <w:t xml:space="preserve">    -- Test Signals</w:t>
+      </w:r>
+    </w:p>
+    <w:p>
+      <w:pPr>
+        <w:pBdr>
+          <w:top w:val="single" w:sz="48" w:space="1" w:color="FFD966" w:themeColor="accent4" w:themeTint="99"/>
+          <w:left w:val="single" w:sz="48" w:space="1" w:color="FFD966" w:themeColor="accent4" w:themeTint="99"/>
+          <w:bottom w:val="single" w:sz="48" w:space="1" w:color="FFD966" w:themeColor="accent4" w:themeTint="99"/>
+          <w:right w:val="single" w:sz="48" w:space="1" w:color="FFD966" w:themeColor="accent4" w:themeTint="99"/>
+        </w:pBdr>
+        <w:shd w:val="clear" w:color="auto" w:fill="FFF2CC" w:themeFill="accent4" w:themeFillTint="33"/>
+        <w:jc w:val="both"/>
+        <w:rPr>
+          <w:rFonts w:ascii="Comic Sans MS" w:hAnsi="Comic Sans MS" w:cs="B Mitra"/>
+          <w:lang w:bidi="fa-IR"/>
+        </w:rPr>
+      </w:pPr>
+      <w:r>
+        <w:rPr>
+          <w:rFonts w:ascii="Comic Sans MS" w:hAnsi="Comic Sans MS" w:cs="B Mitra"/>
+          <w:lang w:bidi="fa-IR"/>
+        </w:rPr>
+        <w:t xml:space="preserve">    signal </w:t>
+      </w:r>
+      <w:proofErr w:type="spellStart"/>
+      <w:r>
+        <w:rPr>
+          <w:rFonts w:ascii="Comic Sans MS" w:hAnsi="Comic Sans MS" w:cs="B Mitra"/>
+          <w:lang w:bidi="fa-IR"/>
+        </w:rPr>
+        <w:t>tb_</w:t>
+      </w:r>
+      <w:proofErr w:type="gramStart"/>
+      <w:r>
+        <w:rPr>
+          <w:rFonts w:ascii="Comic Sans MS" w:hAnsi="Comic Sans MS" w:cs="B Mitra"/>
+          <w:lang w:bidi="fa-IR"/>
+        </w:rPr>
+        <w:t>clk</w:t>
+      </w:r>
+      <w:proofErr w:type="spellEnd"/>
+      <w:r>
+        <w:rPr>
+          <w:rFonts w:ascii="Comic Sans MS" w:hAnsi="Comic Sans MS" w:cs="B Mitra"/>
+          <w:lang w:bidi="fa-IR"/>
+        </w:rPr>
+        <w:t xml:space="preserve"> :</w:t>
+      </w:r>
+      <w:proofErr w:type="gramEnd"/>
+      <w:r>
+        <w:rPr>
+          <w:rFonts w:ascii="Comic Sans MS" w:hAnsi="Comic Sans MS" w:cs="B Mitra"/>
+          <w:lang w:bidi="fa-IR"/>
+        </w:rPr>
+        <w:t xml:space="preserve"> STD_LOGIC := '0';</w:t>
+      </w:r>
+    </w:p>
+    <w:p>
+      <w:pPr>
+        <w:pBdr>
+          <w:top w:val="single" w:sz="48" w:space="1" w:color="FFD966" w:themeColor="accent4" w:themeTint="99"/>
+          <w:left w:val="single" w:sz="48" w:space="1" w:color="FFD966" w:themeColor="accent4" w:themeTint="99"/>
+          <w:bottom w:val="single" w:sz="48" w:space="1" w:color="FFD966" w:themeColor="accent4" w:themeTint="99"/>
+          <w:right w:val="single" w:sz="48" w:space="1" w:color="FFD966" w:themeColor="accent4" w:themeTint="99"/>
+        </w:pBdr>
+        <w:shd w:val="clear" w:color="auto" w:fill="FFF2CC" w:themeFill="accent4" w:themeFillTint="33"/>
+        <w:jc w:val="both"/>
+        <w:rPr>
+          <w:rFonts w:ascii="Comic Sans MS" w:hAnsi="Comic Sans MS" w:cs="B Mitra"/>
+          <w:lang w:bidi="fa-IR"/>
+        </w:rPr>
+      </w:pPr>
+      <w:r>
+        <w:rPr>
+          <w:rFonts w:ascii="Comic Sans MS" w:hAnsi="Comic Sans MS" w:cs="B Mitra"/>
+          <w:lang w:bidi="fa-IR"/>
+        </w:rPr>
+        <w:t xml:space="preserve">    signal </w:t>
+      </w:r>
+      <w:proofErr w:type="spellStart"/>
+      <w:r>
+        <w:rPr>
+          <w:rFonts w:ascii="Comic Sans MS" w:hAnsi="Comic Sans MS" w:cs="B Mitra"/>
+          <w:lang w:bidi="fa-IR"/>
+        </w:rPr>
+        <w:t>tb_</w:t>
+      </w:r>
+      <w:proofErr w:type="gramStart"/>
+      <w:r>
+        <w:rPr>
+          <w:rFonts w:ascii="Comic Sans MS" w:hAnsi="Comic Sans MS" w:cs="B Mitra"/>
+          <w:lang w:bidi="fa-IR"/>
+        </w:rPr>
+        <w:t>reset</w:t>
+      </w:r>
+      <w:proofErr w:type="spellEnd"/>
+      <w:r>
+        <w:rPr>
+          <w:rFonts w:ascii="Comic Sans MS" w:hAnsi="Comic Sans MS" w:cs="B Mitra"/>
+          <w:lang w:bidi="fa-IR"/>
+        </w:rPr>
+        <w:t xml:space="preserve"> :</w:t>
+      </w:r>
+      <w:proofErr w:type="gramEnd"/>
+      <w:r>
+        <w:rPr>
+          <w:rFonts w:ascii="Comic Sans MS" w:hAnsi="Comic Sans MS" w:cs="B Mitra"/>
+          <w:lang w:bidi="fa-IR"/>
+        </w:rPr>
+        <w:t xml:space="preserve"> STD_LOGIC := '0';</w:t>
+      </w:r>
+    </w:p>
+    <w:p>
+      <w:pPr>
+        <w:pBdr>
+          <w:top w:val="single" w:sz="48" w:space="1" w:color="FFD966" w:themeColor="accent4" w:themeTint="99"/>
+          <w:left w:val="single" w:sz="48" w:space="1" w:color="FFD966" w:themeColor="accent4" w:themeTint="99"/>
+          <w:bottom w:val="single" w:sz="48" w:space="1" w:color="FFD966" w:themeColor="accent4" w:themeTint="99"/>
+          <w:right w:val="single" w:sz="48" w:space="1" w:color="FFD966" w:themeColor="accent4" w:themeTint="99"/>
+        </w:pBdr>
+        <w:shd w:val="clear" w:color="auto" w:fill="FFF2CC" w:themeFill="accent4" w:themeFillTint="33"/>
+        <w:jc w:val="both"/>
+        <w:rPr>
+          <w:rFonts w:ascii="Comic Sans MS" w:hAnsi="Comic Sans MS" w:cs="B Mitra"/>
+          <w:lang w:bidi="fa-IR"/>
+        </w:rPr>
+      </w:pPr>
+      <w:r>
+        <w:rPr>
+          <w:rFonts w:ascii="Comic Sans MS" w:hAnsi="Comic Sans MS" w:cs="B Mitra"/>
+          <w:lang w:bidi="fa-IR"/>
+        </w:rPr>
+        <w:t xml:space="preserve">    signal </w:t>
+      </w:r>
+      <w:proofErr w:type="spellStart"/>
+      <w:r>
+        <w:rPr>
+          <w:rFonts w:ascii="Comic Sans MS" w:hAnsi="Comic Sans MS" w:cs="B Mitra"/>
+          <w:lang w:bidi="fa-IR"/>
+        </w:rPr>
+        <w:t>tb_</w:t>
+      </w:r>
+      <w:proofErr w:type="gramStart"/>
+      <w:r>
+        <w:rPr>
+          <w:rFonts w:ascii="Comic Sans MS" w:hAnsi="Comic Sans MS" w:cs="B Mitra"/>
+          <w:lang w:bidi="fa-IR"/>
+        </w:rPr>
+        <w:t>Dir</w:t>
+      </w:r>
+      <w:proofErr w:type="spellEnd"/>
+      <w:r>
+        <w:rPr>
+          <w:rFonts w:ascii="Comic Sans MS" w:hAnsi="Comic Sans MS" w:cs="B Mitra"/>
+          <w:lang w:bidi="fa-IR"/>
+        </w:rPr>
+        <w:t xml:space="preserve"> :</w:t>
+      </w:r>
+      <w:proofErr w:type="gramEnd"/>
+      <w:r>
+        <w:rPr>
+          <w:rFonts w:ascii="Comic Sans MS" w:hAnsi="Comic Sans MS" w:cs="B Mitra"/>
+          <w:lang w:bidi="fa-IR"/>
+        </w:rPr>
+        <w:t xml:space="preserve"> STD_LOGIC := '0';</w:t>
+      </w:r>
+    </w:p>
+    <w:p>
+      <w:pPr>
+        <w:pBdr>
+          <w:top w:val="single" w:sz="48" w:space="1" w:color="FFD966" w:themeColor="accent4" w:themeTint="99"/>
+          <w:left w:val="single" w:sz="48" w:space="1" w:color="FFD966" w:themeColor="accent4" w:themeTint="99"/>
+          <w:bottom w:val="single" w:sz="48" w:space="1" w:color="FFD966" w:themeColor="accent4" w:themeTint="99"/>
+          <w:right w:val="single" w:sz="48" w:space="1" w:color="FFD966" w:themeColor="accent4" w:themeTint="99"/>
+        </w:pBdr>
+        <w:shd w:val="clear" w:color="auto" w:fill="FFF2CC" w:themeFill="accent4" w:themeFillTint="33"/>
+        <w:jc w:val="both"/>
+        <w:rPr>
+          <w:rFonts w:ascii="Comic Sans MS" w:hAnsi="Comic Sans MS" w:cs="B Mitra"/>
+          <w:lang w:bidi="fa-IR"/>
+        </w:rPr>
+      </w:pPr>
+      <w:r>
+        <w:rPr>
+          <w:rFonts w:ascii="Comic Sans MS" w:hAnsi="Comic Sans MS" w:cs="B Mitra"/>
+          <w:lang w:bidi="fa-IR"/>
+        </w:rPr>
+        <w:t xml:space="preserve">    signal </w:t>
+      </w:r>
+      <w:proofErr w:type="spellStart"/>
+      <w:r>
+        <w:rPr>
+          <w:rFonts w:ascii="Comic Sans MS" w:hAnsi="Comic Sans MS" w:cs="B Mitra"/>
+          <w:lang w:bidi="fa-IR"/>
+        </w:rPr>
+        <w:t>tb_</w:t>
+      </w:r>
+      <w:proofErr w:type="gramStart"/>
+      <w:r>
+        <w:rPr>
+          <w:rFonts w:ascii="Comic Sans MS" w:hAnsi="Comic Sans MS" w:cs="B Mitra"/>
+          <w:lang w:bidi="fa-IR"/>
+        </w:rPr>
+        <w:t>count</w:t>
+      </w:r>
+      <w:proofErr w:type="spellEnd"/>
+      <w:r>
+        <w:rPr>
+          <w:rFonts w:ascii="Comic Sans MS" w:hAnsi="Comic Sans MS" w:cs="B Mitra"/>
+          <w:lang w:bidi="fa-IR"/>
+        </w:rPr>
+        <w:t xml:space="preserve"> :</w:t>
+      </w:r>
+      <w:proofErr w:type="gramEnd"/>
+      <w:r>
+        <w:rPr>
+          <w:rFonts w:ascii="Comic Sans MS" w:hAnsi="Comic Sans MS" w:cs="B Mitra"/>
+          <w:lang w:bidi="fa-IR"/>
+        </w:rPr>
+        <w:t xml:space="preserve"> STD_LOGIC_VECTOR(3 </w:t>
+      </w:r>
+      <w:proofErr w:type="spellStart"/>
+      <w:r>
+        <w:rPr>
+          <w:rFonts w:ascii="Comic Sans MS" w:hAnsi="Comic Sans MS" w:cs="B Mitra"/>
+          <w:lang w:bidi="fa-IR"/>
+        </w:rPr>
+        <w:t>downto</w:t>
+      </w:r>
+      <w:proofErr w:type="spellEnd"/>
+      <w:r>
+        <w:rPr>
+          <w:rFonts w:ascii="Comic Sans MS" w:hAnsi="Comic Sans MS" w:cs="B Mitra"/>
+          <w:lang w:bidi="fa-IR"/>
+        </w:rPr>
+        <w:t xml:space="preserve"> 0);</w:t>
+      </w:r>
+    </w:p>
+    <w:p>
+      <w:pPr>
+        <w:pBdr>
+          <w:top w:val="single" w:sz="48" w:space="1" w:color="FFD966" w:themeColor="accent4" w:themeTint="99"/>
+          <w:left w:val="single" w:sz="48" w:space="1" w:color="FFD966" w:themeColor="accent4" w:themeTint="99"/>
+          <w:bottom w:val="single" w:sz="48" w:space="1" w:color="FFD966" w:themeColor="accent4" w:themeTint="99"/>
+          <w:right w:val="single" w:sz="48" w:space="1" w:color="FFD966" w:themeColor="accent4" w:themeTint="99"/>
+        </w:pBdr>
+        <w:shd w:val="clear" w:color="auto" w:fill="FFF2CC" w:themeFill="accent4" w:themeFillTint="33"/>
+        <w:jc w:val="both"/>
+        <w:rPr>
+          <w:rFonts w:ascii="Comic Sans MS" w:hAnsi="Comic Sans MS" w:cs="B Mitra"/>
+          <w:lang w:bidi="fa-IR"/>
+        </w:rPr>
+      </w:pPr>
+    </w:p>
+    <w:p>
+      <w:pPr>
+        <w:pBdr>
+          <w:top w:val="single" w:sz="48" w:space="1" w:color="FFD966" w:themeColor="accent4" w:themeTint="99"/>
+          <w:left w:val="single" w:sz="48" w:space="1" w:color="FFD966" w:themeColor="accent4" w:themeTint="99"/>
+          <w:bottom w:val="single" w:sz="48" w:space="1" w:color="FFD966" w:themeColor="accent4" w:themeTint="99"/>
+          <w:right w:val="single" w:sz="48" w:space="1" w:color="FFD966" w:themeColor="accent4" w:themeTint="99"/>
+        </w:pBdr>
+        <w:shd w:val="clear" w:color="auto" w:fill="FFF2CC" w:themeFill="accent4" w:themeFillTint="33"/>
+        <w:jc w:val="both"/>
+        <w:rPr>
+          <w:rFonts w:ascii="Comic Sans MS" w:hAnsi="Comic Sans MS" w:cs="B Mitra"/>
+          <w:lang w:bidi="fa-IR"/>
+        </w:rPr>
+      </w:pPr>
+      <w:r>
+        <w:rPr>
+          <w:rFonts w:ascii="Comic Sans MS" w:hAnsi="Comic Sans MS" w:cs="B Mitra"/>
+          <w:lang w:bidi="fa-IR"/>
+        </w:rPr>
+        <w:t>begin</w:t>
+      </w:r>
+    </w:p>
+    <w:p>
+      <w:pPr>
+        <w:pBdr>
+          <w:top w:val="single" w:sz="48" w:space="1" w:color="FFD966" w:themeColor="accent4" w:themeTint="99"/>
+          <w:left w:val="single" w:sz="48" w:space="1" w:color="FFD966" w:themeColor="accent4" w:themeTint="99"/>
+          <w:bottom w:val="single" w:sz="48" w:space="1" w:color="FFD966" w:themeColor="accent4" w:themeTint="99"/>
+          <w:right w:val="single" w:sz="48" w:space="1" w:color="FFD966" w:themeColor="accent4" w:themeTint="99"/>
+        </w:pBdr>
+        <w:shd w:val="clear" w:color="auto" w:fill="FFF2CC" w:themeFill="accent4" w:themeFillTint="33"/>
+        <w:jc w:val="both"/>
+        <w:rPr>
+          <w:rFonts w:ascii="Comic Sans MS" w:hAnsi="Comic Sans MS" w:cs="B Mitra"/>
+          <w:lang w:bidi="fa-IR"/>
+        </w:rPr>
+      </w:pPr>
+      <w:r>
+        <w:rPr>
+          <w:rFonts w:ascii="Comic Sans MS" w:hAnsi="Comic Sans MS" w:cs="B Mitra"/>
+          <w:lang w:bidi="fa-IR"/>
+        </w:rPr>
+        <w:t xml:space="preserve">    -- Clock process</w:t>
+      </w:r>
+    </w:p>
+    <w:p>
+      <w:pPr>
+        <w:pBdr>
+          <w:top w:val="single" w:sz="48" w:space="1" w:color="FFD966" w:themeColor="accent4" w:themeTint="99"/>
+          <w:left w:val="single" w:sz="48" w:space="1" w:color="FFD966" w:themeColor="accent4" w:themeTint="99"/>
+          <w:bottom w:val="single" w:sz="48" w:space="1" w:color="FFD966" w:themeColor="accent4" w:themeTint="99"/>
+          <w:right w:val="single" w:sz="48" w:space="1" w:color="FFD966" w:themeColor="accent4" w:themeTint="99"/>
+        </w:pBdr>
+        <w:shd w:val="clear" w:color="auto" w:fill="FFF2CC" w:themeFill="accent4" w:themeFillTint="33"/>
+        <w:jc w:val="both"/>
+        <w:rPr>
+          <w:rFonts w:ascii="Comic Sans MS" w:hAnsi="Comic Sans MS" w:cs="B Mitra"/>
+          <w:lang w:bidi="fa-IR"/>
+        </w:rPr>
+      </w:pPr>
+      <w:r>
+        <w:rPr>
+          <w:rFonts w:ascii="Comic Sans MS" w:hAnsi="Comic Sans MS" w:cs="B Mitra"/>
+          <w:lang w:bidi="fa-IR"/>
+        </w:rPr>
+        <w:t xml:space="preserve">    </w:t>
+      </w:r>
+      <w:proofErr w:type="spellStart"/>
+      <w:r>
+        <w:rPr>
+          <w:rFonts w:ascii="Comic Sans MS" w:hAnsi="Comic Sans MS" w:cs="B Mitra"/>
+          <w:lang w:bidi="fa-IR"/>
+        </w:rPr>
+        <w:t>clk_</w:t>
+      </w:r>
+      <w:proofErr w:type="gramStart"/>
+      <w:r>
+        <w:rPr>
+          <w:rFonts w:ascii="Comic Sans MS" w:hAnsi="Comic Sans MS" w:cs="B Mitra"/>
+          <w:lang w:bidi="fa-IR"/>
+        </w:rPr>
+        <w:t>process</w:t>
+      </w:r>
+      <w:proofErr w:type="spellEnd"/>
+      <w:r>
+        <w:rPr>
+          <w:rFonts w:ascii="Comic Sans MS" w:hAnsi="Comic Sans MS" w:cs="B Mitra"/>
+          <w:lang w:bidi="fa-IR"/>
+        </w:rPr>
+        <w:t xml:space="preserve"> :</w:t>
+      </w:r>
+      <w:proofErr w:type="gramEnd"/>
+      <w:r>
+        <w:rPr>
+          <w:rFonts w:ascii="Comic Sans MS" w:hAnsi="Comic Sans MS" w:cs="B Mitra"/>
+          <w:lang w:bidi="fa-IR"/>
+        </w:rPr>
+        <w:t xml:space="preserve"> process</w:t>
+      </w:r>
+    </w:p>
+    <w:p>
+      <w:pPr>
+        <w:pBdr>
+          <w:top w:val="single" w:sz="48" w:space="1" w:color="FFD966" w:themeColor="accent4" w:themeTint="99"/>
+          <w:left w:val="single" w:sz="48" w:space="1" w:color="FFD966" w:themeColor="accent4" w:themeTint="99"/>
+          <w:bottom w:val="single" w:sz="48" w:space="1" w:color="FFD966" w:themeColor="accent4" w:themeTint="99"/>
+          <w:right w:val="single" w:sz="48" w:space="1" w:color="FFD966" w:themeColor="accent4" w:themeTint="99"/>
+        </w:pBdr>
+        <w:shd w:val="clear" w:color="auto" w:fill="FFF2CC" w:themeFill="accent4" w:themeFillTint="33"/>
+        <w:jc w:val="both"/>
+        <w:rPr>
+          <w:rFonts w:ascii="Comic Sans MS" w:hAnsi="Comic Sans MS" w:cs="B Mitra"/>
+          <w:lang w:bidi="fa-IR"/>
+        </w:rPr>
+      </w:pPr>
+      <w:r>
+        <w:rPr>
+          <w:rFonts w:ascii="Comic Sans MS" w:hAnsi="Comic Sans MS" w:cs="B Mitra"/>
+          <w:lang w:bidi="fa-IR"/>
+        </w:rPr>
+        <w:t xml:space="preserve">    begin</w:t>
+      </w:r>
+    </w:p>
+    <w:p>
+      <w:pPr>
+        <w:pBdr>
+          <w:top w:val="single" w:sz="48" w:space="1" w:color="FFD966" w:themeColor="accent4" w:themeTint="99"/>
+          <w:left w:val="single" w:sz="48" w:space="1" w:color="FFD966" w:themeColor="accent4" w:themeTint="99"/>
+          <w:bottom w:val="single" w:sz="48" w:space="1" w:color="FFD966" w:themeColor="accent4" w:themeTint="99"/>
+          <w:right w:val="single" w:sz="48" w:space="1" w:color="FFD966" w:themeColor="accent4" w:themeTint="99"/>
+        </w:pBdr>
+        <w:shd w:val="clear" w:color="auto" w:fill="FFF2CC" w:themeFill="accent4" w:themeFillTint="33"/>
+        <w:jc w:val="both"/>
+        <w:rPr>
+          <w:rFonts w:ascii="Comic Sans MS" w:hAnsi="Comic Sans MS" w:cs="B Mitra"/>
+          <w:lang w:bidi="fa-IR"/>
+        </w:rPr>
+      </w:pPr>
+      <w:r>
+        <w:rPr>
+          <w:rFonts w:ascii="Comic Sans MS" w:hAnsi="Comic Sans MS" w:cs="B Mitra"/>
+          <w:lang w:bidi="fa-IR"/>
+        </w:rPr>
+        <w:t xml:space="preserve">        </w:t>
+      </w:r>
+      <w:proofErr w:type="spellStart"/>
+      <w:r>
+        <w:rPr>
+          <w:rFonts w:ascii="Comic Sans MS" w:hAnsi="Comic Sans MS" w:cs="B Mitra"/>
+          <w:lang w:bidi="fa-IR"/>
+        </w:rPr>
+        <w:t>tb_clk</w:t>
+      </w:r>
+      <w:proofErr w:type="spellEnd"/>
+      <w:r>
+        <w:rPr>
+          <w:rFonts w:ascii="Comic Sans MS" w:hAnsi="Comic Sans MS" w:cs="B Mitra"/>
+          <w:lang w:bidi="fa-IR"/>
+        </w:rPr>
+        <w:t xml:space="preserve"> &lt;= '0';</w:t>
+      </w:r>
+    </w:p>
+    <w:p>
+      <w:pPr>
+        <w:pBdr>
+          <w:top w:val="single" w:sz="48" w:space="1" w:color="FFD966" w:themeColor="accent4" w:themeTint="99"/>
+          <w:left w:val="single" w:sz="48" w:space="1" w:color="FFD966" w:themeColor="accent4" w:themeTint="99"/>
+          <w:bottom w:val="single" w:sz="48" w:space="1" w:color="FFD966" w:themeColor="accent4" w:themeTint="99"/>
+          <w:right w:val="single" w:sz="48" w:space="1" w:color="FFD966" w:themeColor="accent4" w:themeTint="99"/>
+        </w:pBdr>
+        <w:shd w:val="clear" w:color="auto" w:fill="FFF2CC" w:themeFill="accent4" w:themeFillTint="33"/>
+        <w:jc w:val="both"/>
+        <w:rPr>
+          <w:rFonts w:ascii="Comic Sans MS" w:hAnsi="Comic Sans MS" w:cs="B Mitra"/>
+          <w:lang w:bidi="fa-IR"/>
+        </w:rPr>
+      </w:pPr>
+      <w:r>
+        <w:rPr>
+          <w:rFonts w:ascii="Comic Sans MS" w:hAnsi="Comic Sans MS" w:cs="B Mitra"/>
+          <w:lang w:bidi="fa-IR"/>
+        </w:rPr>
+        <w:t xml:space="preserve">        wait for 10 </w:t>
+      </w:r>
+      <w:proofErr w:type="gramStart"/>
+      <w:r>
+        <w:rPr>
+          <w:rFonts w:ascii="Comic Sans MS" w:hAnsi="Comic Sans MS" w:cs="B Mitra"/>
+          <w:lang w:bidi="fa-IR"/>
+        </w:rPr>
+        <w:t>ns;  --</w:t>
+      </w:r>
+      <w:proofErr w:type="gramEnd"/>
+      <w:r>
+        <w:rPr>
+          <w:rFonts w:ascii="Comic Sans MS" w:hAnsi="Comic Sans MS" w:cs="B Mitra"/>
+          <w:lang w:bidi="fa-IR"/>
+        </w:rPr>
+        <w:t xml:space="preserve"> Clock period of 20 ns</w:t>
+      </w:r>
+    </w:p>
+    <w:p>
+      <w:pPr>
+        <w:pBdr>
+          <w:top w:val="single" w:sz="48" w:space="1" w:color="FFD966" w:themeColor="accent4" w:themeTint="99"/>
+          <w:left w:val="single" w:sz="48" w:space="1" w:color="FFD966" w:themeColor="accent4" w:themeTint="99"/>
+          <w:bottom w:val="single" w:sz="48" w:space="1" w:color="FFD966" w:themeColor="accent4" w:themeTint="99"/>
+          <w:right w:val="single" w:sz="48" w:space="1" w:color="FFD966" w:themeColor="accent4" w:themeTint="99"/>
+        </w:pBdr>
+        <w:shd w:val="clear" w:color="auto" w:fill="FFF2CC" w:themeFill="accent4" w:themeFillTint="33"/>
+        <w:jc w:val="both"/>
+        <w:rPr>
+          <w:rFonts w:ascii="Comic Sans MS" w:hAnsi="Comic Sans MS" w:cs="B Mitra"/>
+          <w:lang w:bidi="fa-IR"/>
+        </w:rPr>
+      </w:pPr>
+      <w:r>
+        <w:rPr>
+          <w:rFonts w:ascii="Comic Sans MS" w:hAnsi="Comic Sans MS" w:cs="B Mitra"/>
+          <w:lang w:bidi="fa-IR"/>
+        </w:rPr>
+        <w:t xml:space="preserve">        </w:t>
+      </w:r>
+      <w:proofErr w:type="spellStart"/>
+      <w:r>
+        <w:rPr>
+          <w:rFonts w:ascii="Comic Sans MS" w:hAnsi="Comic Sans MS" w:cs="B Mitra"/>
+          <w:lang w:bidi="fa-IR"/>
+        </w:rPr>
+        <w:t>tb_clk</w:t>
+      </w:r>
+      <w:proofErr w:type="spellEnd"/>
+      <w:r>
+        <w:rPr>
+          <w:rFonts w:ascii="Comic Sans MS" w:hAnsi="Comic Sans MS" w:cs="B Mitra"/>
+          <w:lang w:bidi="fa-IR"/>
+        </w:rPr>
+        <w:t xml:space="preserve"> &lt;= '1';</w:t>
+      </w:r>
+    </w:p>
+    <w:p>
+      <w:pPr>
+        <w:pBdr>
+          <w:top w:val="single" w:sz="48" w:space="1" w:color="FFD966" w:themeColor="accent4" w:themeTint="99"/>
+          <w:left w:val="single" w:sz="48" w:space="1" w:color="FFD966" w:themeColor="accent4" w:themeTint="99"/>
+          <w:bottom w:val="single" w:sz="48" w:space="1" w:color="FFD966" w:themeColor="accent4" w:themeTint="99"/>
+          <w:right w:val="single" w:sz="48" w:space="1" w:color="FFD966" w:themeColor="accent4" w:themeTint="99"/>
+        </w:pBdr>
+        <w:shd w:val="clear" w:color="auto" w:fill="FFF2CC" w:themeFill="accent4" w:themeFillTint="33"/>
+        <w:jc w:val="both"/>
+        <w:rPr>
+          <w:rFonts w:ascii="Comic Sans MS" w:hAnsi="Comic Sans MS" w:cs="B Mitra"/>
+          <w:lang w:bidi="fa-IR"/>
+        </w:rPr>
+      </w:pPr>
+      <w:r>
+        <w:rPr>
+          <w:rFonts w:ascii="Comic Sans MS" w:hAnsi="Comic Sans MS" w:cs="B Mitra"/>
+          <w:lang w:bidi="fa-IR"/>
+        </w:rPr>
+        <w:t xml:space="preserve">        wait for 10 ns;</w:t>
+      </w:r>
+    </w:p>
+    <w:p>
+      <w:pPr>
+        <w:pBdr>
+          <w:top w:val="single" w:sz="48" w:space="1" w:color="FFD966" w:themeColor="accent4" w:themeTint="99"/>
+          <w:left w:val="single" w:sz="48" w:space="1" w:color="FFD966" w:themeColor="accent4" w:themeTint="99"/>
+          <w:bottom w:val="single" w:sz="48" w:space="1" w:color="FFD966" w:themeColor="accent4" w:themeTint="99"/>
+          <w:right w:val="single" w:sz="48" w:space="1" w:color="FFD966" w:themeColor="accent4" w:themeTint="99"/>
+        </w:pBdr>
+        <w:shd w:val="clear" w:color="auto" w:fill="FFF2CC" w:themeFill="accent4" w:themeFillTint="33"/>
+        <w:jc w:val="both"/>
+        <w:rPr>
+          <w:rFonts w:ascii="Comic Sans MS" w:hAnsi="Comic Sans MS" w:cs="B Mitra"/>
+          <w:lang w:bidi="fa-IR"/>
+        </w:rPr>
+      </w:pPr>
+      <w:r>
+        <w:rPr>
+          <w:rFonts w:ascii="Comic Sans MS" w:hAnsi="Comic Sans MS" w:cs="B Mitra"/>
+          <w:lang w:bidi="fa-IR"/>
+        </w:rPr>
+        <w:t xml:space="preserve">    end process;</w:t>
+      </w:r>
+    </w:p>
+    <w:p>
+      <w:pPr>
+        <w:pBdr>
+          <w:top w:val="single" w:sz="48" w:space="1" w:color="FFD966" w:themeColor="accent4" w:themeTint="99"/>
+          <w:left w:val="single" w:sz="48" w:space="1" w:color="FFD966" w:themeColor="accent4" w:themeTint="99"/>
+          <w:bottom w:val="single" w:sz="48" w:space="1" w:color="FFD966" w:themeColor="accent4" w:themeTint="99"/>
+          <w:right w:val="single" w:sz="48" w:space="1" w:color="FFD966" w:themeColor="accent4" w:themeTint="99"/>
+        </w:pBdr>
+        <w:shd w:val="clear" w:color="auto" w:fill="FFF2CC" w:themeFill="accent4" w:themeFillTint="33"/>
+        <w:jc w:val="both"/>
+        <w:rPr>
+          <w:rFonts w:ascii="Comic Sans MS" w:hAnsi="Comic Sans MS" w:cs="B Mitra"/>
+          <w:lang w:bidi="fa-IR"/>
+        </w:rPr>
+      </w:pPr>
+    </w:p>
+    <w:p>
+      <w:pPr>
+        <w:pBdr>
+          <w:top w:val="single" w:sz="48" w:space="1" w:color="FFD966" w:themeColor="accent4" w:themeTint="99"/>
+          <w:left w:val="single" w:sz="48" w:space="1" w:color="FFD966" w:themeColor="accent4" w:themeTint="99"/>
+          <w:bottom w:val="single" w:sz="48" w:space="1" w:color="FFD966" w:themeColor="accent4" w:themeTint="99"/>
+          <w:right w:val="single" w:sz="48" w:space="1" w:color="FFD966" w:themeColor="accent4" w:themeTint="99"/>
+        </w:pBdr>
+        <w:shd w:val="clear" w:color="auto" w:fill="FFF2CC" w:themeFill="accent4" w:themeFillTint="33"/>
+        <w:jc w:val="both"/>
+        <w:rPr>
+          <w:rFonts w:ascii="Comic Sans MS" w:hAnsi="Comic Sans MS" w:cs="B Mitra"/>
+          <w:lang w:bidi="fa-IR"/>
+        </w:rPr>
+      </w:pPr>
+    </w:p>
+    <w:p>
+      <w:pPr>
+        <w:pBdr>
+          <w:top w:val="single" w:sz="48" w:space="1" w:color="FFD966" w:themeColor="accent4" w:themeTint="99"/>
+          <w:left w:val="single" w:sz="48" w:space="1" w:color="FFD966" w:themeColor="accent4" w:themeTint="99"/>
+          <w:bottom w:val="single" w:sz="48" w:space="1" w:color="FFD966" w:themeColor="accent4" w:themeTint="99"/>
+          <w:right w:val="single" w:sz="48" w:space="1" w:color="FFD966" w:themeColor="accent4" w:themeTint="99"/>
+        </w:pBdr>
+        <w:shd w:val="clear" w:color="auto" w:fill="FFF2CC" w:themeFill="accent4" w:themeFillTint="33"/>
+        <w:jc w:val="both"/>
+        <w:rPr>
+          <w:rFonts w:ascii="Comic Sans MS" w:hAnsi="Comic Sans MS" w:cs="B Mitra"/>
+          <w:lang w:bidi="fa-IR"/>
+        </w:rPr>
+      </w:pPr>
+      <w:r>
+        <w:rPr>
+          <w:rFonts w:ascii="Comic Sans MS" w:hAnsi="Comic Sans MS" w:cs="B Mitra"/>
+          <w:lang w:bidi="fa-IR"/>
+        </w:rPr>
+        <w:t xml:space="preserve">    -- Instantiate the Unit Under Test (UUT)</w:t>
+      </w:r>
+    </w:p>
+    <w:p>
+      <w:pPr>
+        <w:pBdr>
+          <w:top w:val="single" w:sz="48" w:space="1" w:color="FFD966" w:themeColor="accent4" w:themeTint="99"/>
+          <w:left w:val="single" w:sz="48" w:space="1" w:color="FFD966" w:themeColor="accent4" w:themeTint="99"/>
+          <w:bottom w:val="single" w:sz="48" w:space="1" w:color="FFD966" w:themeColor="accent4" w:themeTint="99"/>
+          <w:right w:val="single" w:sz="48" w:space="1" w:color="FFD966" w:themeColor="accent4" w:themeTint="99"/>
+        </w:pBdr>
+        <w:shd w:val="clear" w:color="auto" w:fill="FFF2CC" w:themeFill="accent4" w:themeFillTint="33"/>
+        <w:jc w:val="both"/>
+        <w:rPr>
+          <w:rFonts w:ascii="Comic Sans MS" w:hAnsi="Comic Sans MS" w:cs="B Mitra"/>
+          <w:lang w:bidi="fa-IR"/>
+        </w:rPr>
+      </w:pPr>
+      <w:r>
+        <w:rPr>
+          <w:rFonts w:ascii="Comic Sans MS" w:hAnsi="Comic Sans MS" w:cs="B Mitra"/>
+          <w:lang w:bidi="fa-IR"/>
+        </w:rPr>
+        <w:t xml:space="preserve">    </w:t>
+      </w:r>
+      <w:proofErr w:type="spellStart"/>
+      <w:r>
+        <w:rPr>
+          <w:rFonts w:ascii="Comic Sans MS" w:hAnsi="Comic Sans MS" w:cs="B Mitra"/>
+          <w:lang w:bidi="fa-IR"/>
+        </w:rPr>
+        <w:t>uut</w:t>
+      </w:r>
+      <w:proofErr w:type="spellEnd"/>
+      <w:r>
+        <w:rPr>
+          <w:rFonts w:ascii="Comic Sans MS" w:hAnsi="Comic Sans MS" w:cs="B Mitra"/>
+          <w:lang w:bidi="fa-IR"/>
+        </w:rPr>
+        <w:t xml:space="preserve">: </w:t>
+      </w:r>
+      <w:proofErr w:type="spellStart"/>
+      <w:r>
+        <w:rPr>
+          <w:rFonts w:ascii="Comic Sans MS" w:hAnsi="Comic Sans MS" w:cs="B Mitra"/>
+          <w:lang w:bidi="fa-IR"/>
+        </w:rPr>
+        <w:t>BCD_Counter</w:t>
+      </w:r>
+      <w:proofErr w:type="spellEnd"/>
+      <w:r>
+        <w:rPr>
+          <w:rFonts w:ascii="Comic Sans MS" w:hAnsi="Comic Sans MS" w:cs="B Mitra"/>
+          <w:lang w:bidi="fa-IR"/>
+        </w:rPr>
+        <w:t xml:space="preserve"> port map (</w:t>
+      </w:r>
+    </w:p>
+    <w:p>
+      <w:pPr>
+        <w:pBdr>
+          <w:top w:val="single" w:sz="48" w:space="1" w:color="FFD966" w:themeColor="accent4" w:themeTint="99"/>
+          <w:left w:val="single" w:sz="48" w:space="1" w:color="FFD966" w:themeColor="accent4" w:themeTint="99"/>
+          <w:bottom w:val="single" w:sz="48" w:space="1" w:color="FFD966" w:themeColor="accent4" w:themeTint="99"/>
+          <w:right w:val="single" w:sz="48" w:space="1" w:color="FFD966" w:themeColor="accent4" w:themeTint="99"/>
+        </w:pBdr>
+        <w:shd w:val="clear" w:color="auto" w:fill="FFF2CC" w:themeFill="accent4" w:themeFillTint="33"/>
+        <w:jc w:val="both"/>
+        <w:rPr>
+          <w:rFonts w:ascii="Comic Sans MS" w:hAnsi="Comic Sans MS" w:cs="B Mitra"/>
+          <w:lang w:bidi="fa-IR"/>
+        </w:rPr>
+      </w:pPr>
+      <w:r>
+        <w:rPr>
+          <w:rFonts w:ascii="Comic Sans MS" w:hAnsi="Comic Sans MS" w:cs="B Mitra"/>
+          <w:lang w:bidi="fa-IR"/>
+        </w:rPr>
+        <w:t xml:space="preserve">        clk =&gt; </w:t>
+      </w:r>
+      <w:proofErr w:type="spellStart"/>
+      <w:r>
+        <w:rPr>
+          <w:rFonts w:ascii="Comic Sans MS" w:hAnsi="Comic Sans MS" w:cs="B Mitra"/>
+          <w:lang w:bidi="fa-IR"/>
+        </w:rPr>
+        <w:t>tb_clk</w:t>
+      </w:r>
+      <w:proofErr w:type="spellEnd"/>
+      <w:r>
+        <w:rPr>
+          <w:rFonts w:ascii="Comic Sans MS" w:hAnsi="Comic Sans MS" w:cs="B Mitra"/>
+          <w:lang w:bidi="fa-IR"/>
+        </w:rPr>
+        <w:t>,</w:t>
+      </w:r>
+    </w:p>
+    <w:p>
+      <w:pPr>
+        <w:pBdr>
+          <w:top w:val="single" w:sz="48" w:space="1" w:color="FFD966" w:themeColor="accent4" w:themeTint="99"/>
+          <w:left w:val="single" w:sz="48" w:space="1" w:color="FFD966" w:themeColor="accent4" w:themeTint="99"/>
+          <w:bottom w:val="single" w:sz="48" w:space="1" w:color="FFD966" w:themeColor="accent4" w:themeTint="99"/>
+          <w:right w:val="single" w:sz="48" w:space="1" w:color="FFD966" w:themeColor="accent4" w:themeTint="99"/>
+        </w:pBdr>
+        <w:shd w:val="clear" w:color="auto" w:fill="FFF2CC" w:themeFill="accent4" w:themeFillTint="33"/>
+        <w:jc w:val="both"/>
+        <w:rPr>
+          <w:rFonts w:ascii="Comic Sans MS" w:hAnsi="Comic Sans MS" w:cs="B Mitra"/>
+          <w:lang w:bidi="fa-IR"/>
+        </w:rPr>
+      </w:pPr>
+      <w:r>
+        <w:rPr>
+          <w:rFonts w:ascii="Comic Sans MS" w:hAnsi="Comic Sans MS" w:cs="B Mitra"/>
+          <w:lang w:bidi="fa-IR"/>
+        </w:rPr>
+        <w:t xml:space="preserve">        reset =&gt; </w:t>
+      </w:r>
+      <w:proofErr w:type="spellStart"/>
+      <w:r>
+        <w:rPr>
+          <w:rFonts w:ascii="Comic Sans MS" w:hAnsi="Comic Sans MS" w:cs="B Mitra"/>
+          <w:lang w:bidi="fa-IR"/>
+        </w:rPr>
+        <w:t>tb_reset</w:t>
+      </w:r>
+      <w:proofErr w:type="spellEnd"/>
+      <w:r>
+        <w:rPr>
+          <w:rFonts w:ascii="Comic Sans MS" w:hAnsi="Comic Sans MS" w:cs="B Mitra"/>
+          <w:lang w:bidi="fa-IR"/>
+        </w:rPr>
+        <w:t>,</w:t>
+      </w:r>
+    </w:p>
+    <w:p>
+      <w:pPr>
+        <w:pBdr>
+          <w:top w:val="single" w:sz="48" w:space="1" w:color="FFD966" w:themeColor="accent4" w:themeTint="99"/>
+          <w:left w:val="single" w:sz="48" w:space="1" w:color="FFD966" w:themeColor="accent4" w:themeTint="99"/>
+          <w:bottom w:val="single" w:sz="48" w:space="1" w:color="FFD966" w:themeColor="accent4" w:themeTint="99"/>
+          <w:right w:val="single" w:sz="48" w:space="1" w:color="FFD966" w:themeColor="accent4" w:themeTint="99"/>
+        </w:pBdr>
+        <w:shd w:val="clear" w:color="auto" w:fill="FFF2CC" w:themeFill="accent4" w:themeFillTint="33"/>
+        <w:jc w:val="both"/>
+        <w:rPr>
+          <w:rFonts w:ascii="Comic Sans MS" w:hAnsi="Comic Sans MS" w:cs="B Mitra"/>
+          <w:lang w:bidi="fa-IR"/>
+        </w:rPr>
+      </w:pPr>
+      <w:r>
+        <w:rPr>
+          <w:rFonts w:ascii="Comic Sans MS" w:hAnsi="Comic Sans MS" w:cs="B Mitra"/>
+          <w:lang w:bidi="fa-IR"/>
+        </w:rPr>
+        <w:t xml:space="preserve">        Dir =&gt; </w:t>
+      </w:r>
+      <w:proofErr w:type="spellStart"/>
+      <w:r>
+        <w:rPr>
+          <w:rFonts w:ascii="Comic Sans MS" w:hAnsi="Comic Sans MS" w:cs="B Mitra"/>
+          <w:lang w:bidi="fa-IR"/>
+        </w:rPr>
+        <w:t>tb_Dir</w:t>
+      </w:r>
+      <w:proofErr w:type="spellEnd"/>
+      <w:r>
+        <w:rPr>
+          <w:rFonts w:ascii="Comic Sans MS" w:hAnsi="Comic Sans MS" w:cs="B Mitra"/>
+          <w:lang w:bidi="fa-IR"/>
+        </w:rPr>
+        <w:t>,</w:t>
+      </w:r>
+    </w:p>
+    <w:p>
+      <w:pPr>
+        <w:pBdr>
+          <w:top w:val="single" w:sz="48" w:space="1" w:color="FFD966" w:themeColor="accent4" w:themeTint="99"/>
+          <w:left w:val="single" w:sz="48" w:space="1" w:color="FFD966" w:themeColor="accent4" w:themeTint="99"/>
+          <w:bottom w:val="single" w:sz="48" w:space="1" w:color="FFD966" w:themeColor="accent4" w:themeTint="99"/>
+          <w:right w:val="single" w:sz="48" w:space="1" w:color="FFD966" w:themeColor="accent4" w:themeTint="99"/>
+        </w:pBdr>
+        <w:shd w:val="clear" w:color="auto" w:fill="FFF2CC" w:themeFill="accent4" w:themeFillTint="33"/>
+        <w:jc w:val="both"/>
+        <w:rPr>
+          <w:rFonts w:ascii="Comic Sans MS" w:hAnsi="Comic Sans MS" w:cs="B Mitra"/>
+          <w:lang w:bidi="fa-IR"/>
+        </w:rPr>
+      </w:pPr>
+      <w:r>
+        <w:rPr>
+          <w:rFonts w:ascii="Comic Sans MS" w:hAnsi="Comic Sans MS" w:cs="B Mitra"/>
+          <w:lang w:bidi="fa-IR"/>
+        </w:rPr>
+        <w:t xml:space="preserve">        count =&gt; </w:t>
+      </w:r>
+      <w:proofErr w:type="spellStart"/>
+      <w:r>
+        <w:rPr>
+          <w:rFonts w:ascii="Comic Sans MS" w:hAnsi="Comic Sans MS" w:cs="B Mitra"/>
+          <w:lang w:bidi="fa-IR"/>
+        </w:rPr>
+        <w:t>tb_count</w:t>
+      </w:r>
+      <w:proofErr w:type="spellEnd"/>
+      <w:r>
+        <w:rPr>
+          <w:rFonts w:ascii="Comic Sans MS" w:hAnsi="Comic Sans MS" w:cs="B Mitra"/>
+          <w:lang w:bidi="fa-IR"/>
+        </w:rPr>
+        <w:t>);</w:t>
+      </w:r>
+    </w:p>
+    <w:p>
+      <w:pPr>
+        <w:pBdr>
+          <w:top w:val="single" w:sz="48" w:space="1" w:color="FFD966" w:themeColor="accent4" w:themeTint="99"/>
+          <w:left w:val="single" w:sz="48" w:space="1" w:color="FFD966" w:themeColor="accent4" w:themeTint="99"/>
+          <w:bottom w:val="single" w:sz="48" w:space="1" w:color="FFD966" w:themeColor="accent4" w:themeTint="99"/>
+          <w:right w:val="single" w:sz="48" w:space="1" w:color="FFD966" w:themeColor="accent4" w:themeTint="99"/>
+        </w:pBdr>
+        <w:shd w:val="clear" w:color="auto" w:fill="FFF2CC" w:themeFill="accent4" w:themeFillTint="33"/>
+        <w:jc w:val="both"/>
+        <w:rPr>
+          <w:rFonts w:ascii="Comic Sans MS" w:hAnsi="Comic Sans MS" w:cs="B Mitra"/>
+          <w:lang w:bidi="fa-IR"/>
+        </w:rPr>
+      </w:pPr>
+    </w:p>
+    <w:p>
+      <w:pPr>
+        <w:pBdr>
+          <w:top w:val="single" w:sz="48" w:space="1" w:color="FFD966" w:themeColor="accent4" w:themeTint="99"/>
+          <w:left w:val="single" w:sz="48" w:space="1" w:color="FFD966" w:themeColor="accent4" w:themeTint="99"/>
+          <w:bottom w:val="single" w:sz="48" w:space="1" w:color="FFD966" w:themeColor="accent4" w:themeTint="99"/>
+          <w:right w:val="single" w:sz="48" w:space="1" w:color="FFD966" w:themeColor="accent4" w:themeTint="99"/>
+        </w:pBdr>
+        <w:shd w:val="clear" w:color="auto" w:fill="FFF2CC" w:themeFill="accent4" w:themeFillTint="33"/>
+        <w:jc w:val="both"/>
+        <w:rPr>
+          <w:rFonts w:ascii="Comic Sans MS" w:hAnsi="Comic Sans MS" w:cs="B Mitra"/>
+          <w:lang w:bidi="fa-IR"/>
+        </w:rPr>
+      </w:pPr>
+      <w:r>
+        <w:rPr>
+          <w:rFonts w:ascii="Comic Sans MS" w:hAnsi="Comic Sans MS" w:cs="B Mitra"/>
+          <w:lang w:bidi="fa-IR"/>
+        </w:rPr>
+        <w:t xml:space="preserve">    -- Test Stimulus Process</w:t>
+      </w:r>
+    </w:p>
+    <w:p>
+      <w:pPr>
+        <w:pBdr>
+          <w:top w:val="single" w:sz="48" w:space="1" w:color="FFD966" w:themeColor="accent4" w:themeTint="99"/>
+          <w:left w:val="single" w:sz="48" w:space="1" w:color="FFD966" w:themeColor="accent4" w:themeTint="99"/>
+          <w:bottom w:val="single" w:sz="48" w:space="1" w:color="FFD966" w:themeColor="accent4" w:themeTint="99"/>
+          <w:right w:val="single" w:sz="48" w:space="1" w:color="FFD966" w:themeColor="accent4" w:themeTint="99"/>
+        </w:pBdr>
+        <w:shd w:val="clear" w:color="auto" w:fill="FFF2CC" w:themeFill="accent4" w:themeFillTint="33"/>
+        <w:jc w:val="both"/>
+        <w:rPr>
+          <w:rFonts w:ascii="Comic Sans MS" w:hAnsi="Comic Sans MS" w:cs="B Mitra"/>
+          <w:lang w:bidi="fa-IR"/>
+        </w:rPr>
+      </w:pPr>
+      <w:r>
+        <w:rPr>
+          <w:rFonts w:ascii="Comic Sans MS" w:hAnsi="Comic Sans MS" w:cs="B Mitra"/>
+          <w:lang w:bidi="fa-IR"/>
+        </w:rPr>
+        <w:lastRenderedPageBreak/>
+        <w:t xml:space="preserve">    </w:t>
+      </w:r>
+      <w:proofErr w:type="spellStart"/>
+      <w:r>
+        <w:rPr>
+          <w:rFonts w:ascii="Comic Sans MS" w:hAnsi="Comic Sans MS" w:cs="B Mitra"/>
+          <w:lang w:bidi="fa-IR"/>
+        </w:rPr>
+        <w:t>stim_proc</w:t>
+      </w:r>
+      <w:proofErr w:type="spellEnd"/>
+      <w:r>
+        <w:rPr>
+          <w:rFonts w:ascii="Comic Sans MS" w:hAnsi="Comic Sans MS" w:cs="B Mitra"/>
+          <w:lang w:bidi="fa-IR"/>
+        </w:rPr>
+        <w:t>: process</w:t>
+      </w:r>
+    </w:p>
+    <w:p>
+      <w:pPr>
+        <w:pBdr>
+          <w:top w:val="single" w:sz="48" w:space="1" w:color="FFD966" w:themeColor="accent4" w:themeTint="99"/>
+          <w:left w:val="single" w:sz="48" w:space="1" w:color="FFD966" w:themeColor="accent4" w:themeTint="99"/>
+          <w:bottom w:val="single" w:sz="48" w:space="1" w:color="FFD966" w:themeColor="accent4" w:themeTint="99"/>
+          <w:right w:val="single" w:sz="48" w:space="1" w:color="FFD966" w:themeColor="accent4" w:themeTint="99"/>
+        </w:pBdr>
+        <w:shd w:val="clear" w:color="auto" w:fill="FFF2CC" w:themeFill="accent4" w:themeFillTint="33"/>
+        <w:jc w:val="both"/>
+        <w:rPr>
+          <w:rFonts w:ascii="Comic Sans MS" w:hAnsi="Comic Sans MS" w:cs="B Mitra"/>
+          <w:lang w:bidi="fa-IR"/>
+        </w:rPr>
+      </w:pPr>
+      <w:r>
+        <w:rPr>
+          <w:rFonts w:ascii="Comic Sans MS" w:hAnsi="Comic Sans MS" w:cs="B Mitra"/>
+          <w:lang w:bidi="fa-IR"/>
+        </w:rPr>
+        <w:t xml:space="preserve">    begin</w:t>
+      </w:r>
+    </w:p>
+    <w:p>
+      <w:pPr>
+        <w:pBdr>
+          <w:top w:val="single" w:sz="48" w:space="1" w:color="FFD966" w:themeColor="accent4" w:themeTint="99"/>
+          <w:left w:val="single" w:sz="48" w:space="1" w:color="FFD966" w:themeColor="accent4" w:themeTint="99"/>
+          <w:bottom w:val="single" w:sz="48" w:space="1" w:color="FFD966" w:themeColor="accent4" w:themeTint="99"/>
+          <w:right w:val="single" w:sz="48" w:space="1" w:color="FFD966" w:themeColor="accent4" w:themeTint="99"/>
+        </w:pBdr>
+        <w:shd w:val="clear" w:color="auto" w:fill="FFF2CC" w:themeFill="accent4" w:themeFillTint="33"/>
+        <w:jc w:val="both"/>
+        <w:rPr>
+          <w:rFonts w:ascii="Comic Sans MS" w:hAnsi="Comic Sans MS" w:cs="B Mitra"/>
+          <w:lang w:bidi="fa-IR"/>
+        </w:rPr>
+      </w:pPr>
+      <w:r>
+        <w:rPr>
+          <w:rFonts w:ascii="Comic Sans MS" w:hAnsi="Comic Sans MS" w:cs="B Mitra"/>
+          <w:lang w:bidi="fa-IR"/>
+        </w:rPr>
+        <w:t xml:space="preserve">        -- Initialize Inputs</w:t>
+      </w:r>
+    </w:p>
+    <w:p>
+      <w:pPr>
+        <w:pBdr>
+          <w:top w:val="single" w:sz="48" w:space="1" w:color="FFD966" w:themeColor="accent4" w:themeTint="99"/>
+          <w:left w:val="single" w:sz="48" w:space="1" w:color="FFD966" w:themeColor="accent4" w:themeTint="99"/>
+          <w:bottom w:val="single" w:sz="48" w:space="1" w:color="FFD966" w:themeColor="accent4" w:themeTint="99"/>
+          <w:right w:val="single" w:sz="48" w:space="1" w:color="FFD966" w:themeColor="accent4" w:themeTint="99"/>
+        </w:pBdr>
+        <w:shd w:val="clear" w:color="auto" w:fill="FFF2CC" w:themeFill="accent4" w:themeFillTint="33"/>
+        <w:jc w:val="both"/>
+        <w:rPr>
+          <w:rFonts w:ascii="Comic Sans MS" w:hAnsi="Comic Sans MS" w:cs="B Mitra"/>
+          <w:lang w:bidi="fa-IR"/>
+        </w:rPr>
+      </w:pPr>
+      <w:r>
+        <w:rPr>
+          <w:rFonts w:ascii="Comic Sans MS" w:hAnsi="Comic Sans MS" w:cs="B Mitra"/>
+          <w:lang w:bidi="fa-IR"/>
+        </w:rPr>
+        <w:t xml:space="preserve">        </w:t>
+      </w:r>
+      <w:proofErr w:type="spellStart"/>
+      <w:r>
+        <w:rPr>
+          <w:rFonts w:ascii="Comic Sans MS" w:hAnsi="Comic Sans MS" w:cs="B Mitra"/>
+          <w:lang w:bidi="fa-IR"/>
+        </w:rPr>
+        <w:t>tb_reset</w:t>
+      </w:r>
+      <w:proofErr w:type="spellEnd"/>
+      <w:r>
+        <w:rPr>
+          <w:rFonts w:ascii="Comic Sans MS" w:hAnsi="Comic Sans MS" w:cs="B Mitra"/>
+          <w:lang w:bidi="fa-IR"/>
+        </w:rPr>
+        <w:t xml:space="preserve"> &lt;= '1</w:t>
+      </w:r>
+      <w:proofErr w:type="gramStart"/>
+      <w:r>
+        <w:rPr>
+          <w:rFonts w:ascii="Comic Sans MS" w:hAnsi="Comic Sans MS" w:cs="B Mitra"/>
+          <w:lang w:bidi="fa-IR"/>
+        </w:rPr>
+        <w:t>';  --</w:t>
+      </w:r>
+      <w:proofErr w:type="gramEnd"/>
+      <w:r>
+        <w:rPr>
+          <w:rFonts w:ascii="Comic Sans MS" w:hAnsi="Comic Sans MS" w:cs="B Mitra"/>
+          <w:lang w:bidi="fa-IR"/>
+        </w:rPr>
+        <w:t xml:space="preserve"> Assert reset initially</w:t>
+      </w:r>
+    </w:p>
+    <w:p>
+      <w:pPr>
+        <w:pBdr>
+          <w:top w:val="single" w:sz="48" w:space="1" w:color="FFD966" w:themeColor="accent4" w:themeTint="99"/>
+          <w:left w:val="single" w:sz="48" w:space="1" w:color="FFD966" w:themeColor="accent4" w:themeTint="99"/>
+          <w:bottom w:val="single" w:sz="48" w:space="1" w:color="FFD966" w:themeColor="accent4" w:themeTint="99"/>
+          <w:right w:val="single" w:sz="48" w:space="1" w:color="FFD966" w:themeColor="accent4" w:themeTint="99"/>
+        </w:pBdr>
+        <w:shd w:val="clear" w:color="auto" w:fill="FFF2CC" w:themeFill="accent4" w:themeFillTint="33"/>
+        <w:jc w:val="both"/>
+        <w:rPr>
+          <w:rFonts w:ascii="Comic Sans MS" w:hAnsi="Comic Sans MS" w:cs="B Mitra"/>
+          <w:lang w:bidi="fa-IR"/>
+        </w:rPr>
+      </w:pPr>
+      <w:r>
+        <w:rPr>
+          <w:rFonts w:ascii="Comic Sans MS" w:hAnsi="Comic Sans MS" w:cs="B Mitra"/>
+          <w:lang w:bidi="fa-IR"/>
+        </w:rPr>
+        <w:t xml:space="preserve">        wait for 40 ns;</w:t>
+      </w:r>
+    </w:p>
+    <w:p>
+      <w:pPr>
+        <w:pBdr>
+          <w:top w:val="single" w:sz="48" w:space="1" w:color="FFD966" w:themeColor="accent4" w:themeTint="99"/>
+          <w:left w:val="single" w:sz="48" w:space="1" w:color="FFD966" w:themeColor="accent4" w:themeTint="99"/>
+          <w:bottom w:val="single" w:sz="48" w:space="1" w:color="FFD966" w:themeColor="accent4" w:themeTint="99"/>
+          <w:right w:val="single" w:sz="48" w:space="1" w:color="FFD966" w:themeColor="accent4" w:themeTint="99"/>
+        </w:pBdr>
+        <w:shd w:val="clear" w:color="auto" w:fill="FFF2CC" w:themeFill="accent4" w:themeFillTint="33"/>
+        <w:jc w:val="both"/>
+        <w:rPr>
+          <w:rFonts w:ascii="Comic Sans MS" w:hAnsi="Comic Sans MS" w:cs="B Mitra"/>
+          <w:lang w:bidi="fa-IR"/>
+        </w:rPr>
+      </w:pPr>
+      <w:r>
+        <w:rPr>
+          <w:rFonts w:ascii="Comic Sans MS" w:hAnsi="Comic Sans MS" w:cs="B Mitra"/>
+          <w:lang w:bidi="fa-IR"/>
+        </w:rPr>
+        <w:t xml:space="preserve">        </w:t>
+      </w:r>
+      <w:proofErr w:type="spellStart"/>
+      <w:r>
+        <w:rPr>
+          <w:rFonts w:ascii="Comic Sans MS" w:hAnsi="Comic Sans MS" w:cs="B Mitra"/>
+          <w:lang w:bidi="fa-IR"/>
+        </w:rPr>
+        <w:t>tb_reset</w:t>
+      </w:r>
+      <w:proofErr w:type="spellEnd"/>
+      <w:r>
+        <w:rPr>
+          <w:rFonts w:ascii="Comic Sans MS" w:hAnsi="Comic Sans MS" w:cs="B Mitra"/>
+          <w:lang w:bidi="fa-IR"/>
+        </w:rPr>
+        <w:t xml:space="preserve"> &lt;= '0</w:t>
+      </w:r>
+      <w:proofErr w:type="gramStart"/>
+      <w:r>
+        <w:rPr>
+          <w:rFonts w:ascii="Comic Sans MS" w:hAnsi="Comic Sans MS" w:cs="B Mitra"/>
+          <w:lang w:bidi="fa-IR"/>
+        </w:rPr>
+        <w:t>';  --</w:t>
+      </w:r>
+      <w:proofErr w:type="gramEnd"/>
+      <w:r>
+        <w:rPr>
+          <w:rFonts w:ascii="Comic Sans MS" w:hAnsi="Comic Sans MS" w:cs="B Mitra"/>
+          <w:lang w:bidi="fa-IR"/>
+        </w:rPr>
+        <w:t xml:space="preserve"> De-assert reset</w:t>
+      </w:r>
+    </w:p>
+    <w:p>
+      <w:pPr>
+        <w:pBdr>
+          <w:top w:val="single" w:sz="48" w:space="1" w:color="FFD966" w:themeColor="accent4" w:themeTint="99"/>
+          <w:left w:val="single" w:sz="48" w:space="1" w:color="FFD966" w:themeColor="accent4" w:themeTint="99"/>
+          <w:bottom w:val="single" w:sz="48" w:space="1" w:color="FFD966" w:themeColor="accent4" w:themeTint="99"/>
+          <w:right w:val="single" w:sz="48" w:space="1" w:color="FFD966" w:themeColor="accent4" w:themeTint="99"/>
+        </w:pBdr>
+        <w:shd w:val="clear" w:color="auto" w:fill="FFF2CC" w:themeFill="accent4" w:themeFillTint="33"/>
+        <w:jc w:val="both"/>
+        <w:rPr>
+          <w:rFonts w:ascii="Comic Sans MS" w:hAnsi="Comic Sans MS" w:cs="B Mitra"/>
+          <w:lang w:bidi="fa-IR"/>
+        </w:rPr>
+      </w:pPr>
+      <w:r>
+        <w:rPr>
+          <w:rFonts w:ascii="Comic Sans MS" w:hAnsi="Comic Sans MS" w:cs="B Mitra"/>
+          <w:lang w:bidi="fa-IR"/>
+        </w:rPr>
+        <w:t xml:space="preserve">        wait for 20 ns;</w:t>
+      </w:r>
+    </w:p>
+    <w:p>
+      <w:pPr>
+        <w:pBdr>
+          <w:top w:val="single" w:sz="48" w:space="1" w:color="FFD966" w:themeColor="accent4" w:themeTint="99"/>
+          <w:left w:val="single" w:sz="48" w:space="1" w:color="FFD966" w:themeColor="accent4" w:themeTint="99"/>
+          <w:bottom w:val="single" w:sz="48" w:space="1" w:color="FFD966" w:themeColor="accent4" w:themeTint="99"/>
+          <w:right w:val="single" w:sz="48" w:space="1" w:color="FFD966" w:themeColor="accent4" w:themeTint="99"/>
+        </w:pBdr>
+        <w:shd w:val="clear" w:color="auto" w:fill="FFF2CC" w:themeFill="accent4" w:themeFillTint="33"/>
+        <w:jc w:val="both"/>
+        <w:rPr>
+          <w:rFonts w:ascii="Comic Sans MS" w:hAnsi="Comic Sans MS" w:cs="B Mitra"/>
+          <w:lang w:bidi="fa-IR"/>
+        </w:rPr>
+      </w:pPr>
+    </w:p>
+    <w:p>
+      <w:pPr>
+        <w:pBdr>
+          <w:top w:val="single" w:sz="48" w:space="1" w:color="FFD966" w:themeColor="accent4" w:themeTint="99"/>
+          <w:left w:val="single" w:sz="48" w:space="1" w:color="FFD966" w:themeColor="accent4" w:themeTint="99"/>
+          <w:bottom w:val="single" w:sz="48" w:space="1" w:color="FFD966" w:themeColor="accent4" w:themeTint="99"/>
+          <w:right w:val="single" w:sz="48" w:space="1" w:color="FFD966" w:themeColor="accent4" w:themeTint="99"/>
+        </w:pBdr>
+        <w:shd w:val="clear" w:color="auto" w:fill="FFF2CC" w:themeFill="accent4" w:themeFillTint="33"/>
+        <w:jc w:val="both"/>
+        <w:rPr>
+          <w:rFonts w:ascii="Comic Sans MS" w:hAnsi="Comic Sans MS" w:cs="B Mitra"/>
+          <w:lang w:bidi="fa-IR"/>
+        </w:rPr>
+      </w:pPr>
+      <w:r>
+        <w:rPr>
+          <w:rFonts w:ascii="Comic Sans MS" w:hAnsi="Comic Sans MS" w:cs="B Mitra"/>
+          <w:lang w:bidi="fa-IR"/>
+        </w:rPr>
+        <w:t xml:space="preserve">        -- Test Count Up</w:t>
+      </w:r>
+    </w:p>
+    <w:p>
+      <w:pPr>
+        <w:pBdr>
+          <w:top w:val="single" w:sz="48" w:space="1" w:color="FFD966" w:themeColor="accent4" w:themeTint="99"/>
+          <w:left w:val="single" w:sz="48" w:space="1" w:color="FFD966" w:themeColor="accent4" w:themeTint="99"/>
+          <w:bottom w:val="single" w:sz="48" w:space="1" w:color="FFD966" w:themeColor="accent4" w:themeTint="99"/>
+          <w:right w:val="single" w:sz="48" w:space="1" w:color="FFD966" w:themeColor="accent4" w:themeTint="99"/>
+        </w:pBdr>
+        <w:shd w:val="clear" w:color="auto" w:fill="FFF2CC" w:themeFill="accent4" w:themeFillTint="33"/>
+        <w:jc w:val="both"/>
+        <w:rPr>
+          <w:rFonts w:ascii="Comic Sans MS" w:hAnsi="Comic Sans MS" w:cs="B Mitra"/>
+          <w:lang w:bidi="fa-IR"/>
+        </w:rPr>
+      </w:pPr>
+      <w:r>
+        <w:rPr>
+          <w:rFonts w:ascii="Comic Sans MS" w:hAnsi="Comic Sans MS" w:cs="B Mitra"/>
+          <w:lang w:bidi="fa-IR"/>
+        </w:rPr>
+        <w:t xml:space="preserve">        </w:t>
+      </w:r>
+      <w:proofErr w:type="spellStart"/>
+      <w:r>
+        <w:rPr>
+          <w:rFonts w:ascii="Comic Sans MS" w:hAnsi="Comic Sans MS" w:cs="B Mitra"/>
+          <w:lang w:bidi="fa-IR"/>
+        </w:rPr>
+        <w:t>tb_Dir</w:t>
+      </w:r>
+      <w:proofErr w:type="spellEnd"/>
+      <w:r>
+        <w:rPr>
+          <w:rFonts w:ascii="Comic Sans MS" w:hAnsi="Comic Sans MS" w:cs="B Mitra"/>
+          <w:lang w:bidi="fa-IR"/>
+        </w:rPr>
+        <w:t xml:space="preserve"> &lt;= '1</w:t>
+      </w:r>
+      <w:proofErr w:type="gramStart"/>
+      <w:r>
+        <w:rPr>
+          <w:rFonts w:ascii="Comic Sans MS" w:hAnsi="Comic Sans MS" w:cs="B Mitra"/>
+          <w:lang w:bidi="fa-IR"/>
+        </w:rPr>
+        <w:t>';  --</w:t>
+      </w:r>
+      <w:proofErr w:type="gramEnd"/>
+      <w:r>
+        <w:rPr>
+          <w:rFonts w:ascii="Comic Sans MS" w:hAnsi="Comic Sans MS" w:cs="B Mitra"/>
+          <w:lang w:bidi="fa-IR"/>
+        </w:rPr>
+        <w:t xml:space="preserve"> Set direction to up</w:t>
+      </w:r>
+    </w:p>
+    <w:p>
+      <w:pPr>
+        <w:pBdr>
+          <w:top w:val="single" w:sz="48" w:space="1" w:color="FFD966" w:themeColor="accent4" w:themeTint="99"/>
+          <w:left w:val="single" w:sz="48" w:space="1" w:color="FFD966" w:themeColor="accent4" w:themeTint="99"/>
+          <w:bottom w:val="single" w:sz="48" w:space="1" w:color="FFD966" w:themeColor="accent4" w:themeTint="99"/>
+          <w:right w:val="single" w:sz="48" w:space="1" w:color="FFD966" w:themeColor="accent4" w:themeTint="99"/>
+        </w:pBdr>
+        <w:shd w:val="clear" w:color="auto" w:fill="FFF2CC" w:themeFill="accent4" w:themeFillTint="33"/>
+        <w:jc w:val="both"/>
+        <w:rPr>
+          <w:rFonts w:ascii="Comic Sans MS" w:hAnsi="Comic Sans MS" w:cs="B Mitra"/>
+          <w:lang w:bidi="fa-IR"/>
+        </w:rPr>
+      </w:pPr>
+      <w:r>
+        <w:rPr>
+          <w:rFonts w:ascii="Comic Sans MS" w:hAnsi="Comic Sans MS" w:cs="B Mitra"/>
+          <w:lang w:bidi="fa-IR"/>
+        </w:rPr>
+        <w:t xml:space="preserve">        wait for 220 </w:t>
+      </w:r>
+      <w:proofErr w:type="gramStart"/>
+      <w:r>
+        <w:rPr>
+          <w:rFonts w:ascii="Comic Sans MS" w:hAnsi="Comic Sans MS" w:cs="B Mitra"/>
+          <w:lang w:bidi="fa-IR"/>
+        </w:rPr>
+        <w:t>ns;  --</w:t>
+      </w:r>
+      <w:proofErr w:type="gramEnd"/>
+      <w:r>
+        <w:rPr>
+          <w:rFonts w:ascii="Comic Sans MS" w:hAnsi="Comic Sans MS" w:cs="B Mitra"/>
+          <w:lang w:bidi="fa-IR"/>
+        </w:rPr>
+        <w:t xml:space="preserve"> Allow enough time to observe the count</w:t>
+      </w:r>
+    </w:p>
+    <w:p>
+      <w:pPr>
+        <w:pBdr>
+          <w:top w:val="single" w:sz="48" w:space="1" w:color="FFD966" w:themeColor="accent4" w:themeTint="99"/>
+          <w:left w:val="single" w:sz="48" w:space="1" w:color="FFD966" w:themeColor="accent4" w:themeTint="99"/>
+          <w:bottom w:val="single" w:sz="48" w:space="1" w:color="FFD966" w:themeColor="accent4" w:themeTint="99"/>
+          <w:right w:val="single" w:sz="48" w:space="1" w:color="FFD966" w:themeColor="accent4" w:themeTint="99"/>
+        </w:pBdr>
+        <w:shd w:val="clear" w:color="auto" w:fill="FFF2CC" w:themeFill="accent4" w:themeFillTint="33"/>
+        <w:jc w:val="both"/>
+        <w:rPr>
+          <w:rFonts w:ascii="Comic Sans MS" w:hAnsi="Comic Sans MS" w:cs="B Mitra"/>
+          <w:lang w:bidi="fa-IR"/>
+        </w:rPr>
+      </w:pPr>
+    </w:p>
+    <w:p>
+      <w:pPr>
+        <w:pBdr>
+          <w:top w:val="single" w:sz="48" w:space="1" w:color="FFD966" w:themeColor="accent4" w:themeTint="99"/>
+          <w:left w:val="single" w:sz="48" w:space="1" w:color="FFD966" w:themeColor="accent4" w:themeTint="99"/>
+          <w:bottom w:val="single" w:sz="48" w:space="1" w:color="FFD966" w:themeColor="accent4" w:themeTint="99"/>
+          <w:right w:val="single" w:sz="48" w:space="1" w:color="FFD966" w:themeColor="accent4" w:themeTint="99"/>
+        </w:pBdr>
+        <w:shd w:val="clear" w:color="auto" w:fill="FFF2CC" w:themeFill="accent4" w:themeFillTint="33"/>
+        <w:jc w:val="both"/>
+        <w:rPr>
+          <w:rFonts w:ascii="Comic Sans MS" w:hAnsi="Comic Sans MS" w:cs="B Mitra"/>
+          <w:lang w:bidi="fa-IR"/>
+        </w:rPr>
+      </w:pPr>
+      <w:r>
+        <w:rPr>
+          <w:rFonts w:ascii="Comic Sans MS" w:hAnsi="Comic Sans MS" w:cs="B Mitra"/>
+          <w:lang w:bidi="fa-IR"/>
+        </w:rPr>
+        <w:t xml:space="preserve">        -- Test Count Down</w:t>
+      </w:r>
+    </w:p>
+    <w:p>
+      <w:pPr>
+        <w:pBdr>
+          <w:top w:val="single" w:sz="48" w:space="1" w:color="FFD966" w:themeColor="accent4" w:themeTint="99"/>
+          <w:left w:val="single" w:sz="48" w:space="1" w:color="FFD966" w:themeColor="accent4" w:themeTint="99"/>
+          <w:bottom w:val="single" w:sz="48" w:space="1" w:color="FFD966" w:themeColor="accent4" w:themeTint="99"/>
+          <w:right w:val="single" w:sz="48" w:space="1" w:color="FFD966" w:themeColor="accent4" w:themeTint="99"/>
+        </w:pBdr>
+        <w:shd w:val="clear" w:color="auto" w:fill="FFF2CC" w:themeFill="accent4" w:themeFillTint="33"/>
+        <w:jc w:val="both"/>
+        <w:rPr>
+          <w:rFonts w:ascii="Comic Sans MS" w:hAnsi="Comic Sans MS" w:cs="B Mitra"/>
+          <w:lang w:bidi="fa-IR"/>
+        </w:rPr>
+      </w:pPr>
+      <w:r>
+        <w:rPr>
+          <w:rFonts w:ascii="Comic Sans MS" w:hAnsi="Comic Sans MS" w:cs="B Mitra"/>
+          <w:lang w:bidi="fa-IR"/>
+        </w:rPr>
+        <w:t xml:space="preserve">        </w:t>
+      </w:r>
+      <w:proofErr w:type="spellStart"/>
+      <w:r>
+        <w:rPr>
+          <w:rFonts w:ascii="Comic Sans MS" w:hAnsi="Comic Sans MS" w:cs="B Mitra"/>
+          <w:lang w:bidi="fa-IR"/>
+        </w:rPr>
+        <w:t>tb_Dir</w:t>
+      </w:r>
+      <w:proofErr w:type="spellEnd"/>
+      <w:r>
+        <w:rPr>
+          <w:rFonts w:ascii="Comic Sans MS" w:hAnsi="Comic Sans MS" w:cs="B Mitra"/>
+          <w:lang w:bidi="fa-IR"/>
+        </w:rPr>
+        <w:t xml:space="preserve"> &lt;= '0</w:t>
+      </w:r>
+      <w:proofErr w:type="gramStart"/>
+      <w:r>
+        <w:rPr>
+          <w:rFonts w:ascii="Comic Sans MS" w:hAnsi="Comic Sans MS" w:cs="B Mitra"/>
+          <w:lang w:bidi="fa-IR"/>
+        </w:rPr>
+        <w:t>';  --</w:t>
+      </w:r>
+      <w:proofErr w:type="gramEnd"/>
+      <w:r>
+        <w:rPr>
+          <w:rFonts w:ascii="Comic Sans MS" w:hAnsi="Comic Sans MS" w:cs="B Mitra"/>
+          <w:lang w:bidi="fa-IR"/>
+        </w:rPr>
+        <w:t xml:space="preserve"> Change direction to down</w:t>
+      </w:r>
+    </w:p>
+    <w:p>
+      <w:pPr>
+        <w:pBdr>
+          <w:top w:val="single" w:sz="48" w:space="1" w:color="FFD966" w:themeColor="accent4" w:themeTint="99"/>
+          <w:left w:val="single" w:sz="48" w:space="1" w:color="FFD966" w:themeColor="accent4" w:themeTint="99"/>
+          <w:bottom w:val="single" w:sz="48" w:space="1" w:color="FFD966" w:themeColor="accent4" w:themeTint="99"/>
+          <w:right w:val="single" w:sz="48" w:space="1" w:color="FFD966" w:themeColor="accent4" w:themeTint="99"/>
+        </w:pBdr>
+        <w:shd w:val="clear" w:color="auto" w:fill="FFF2CC" w:themeFill="accent4" w:themeFillTint="33"/>
+        <w:jc w:val="both"/>
+        <w:rPr>
+          <w:rFonts w:ascii="Comic Sans MS" w:hAnsi="Comic Sans MS" w:cs="B Mitra"/>
+          <w:lang w:bidi="fa-IR"/>
+        </w:rPr>
+      </w:pPr>
+      <w:r>
+        <w:rPr>
+          <w:rFonts w:ascii="Comic Sans MS" w:hAnsi="Comic Sans MS" w:cs="B Mitra"/>
+          <w:lang w:bidi="fa-IR"/>
+        </w:rPr>
+        <w:t xml:space="preserve">        wait for 220 </w:t>
+      </w:r>
+      <w:proofErr w:type="gramStart"/>
+      <w:r>
+        <w:rPr>
+          <w:rFonts w:ascii="Comic Sans MS" w:hAnsi="Comic Sans MS" w:cs="B Mitra"/>
+          <w:lang w:bidi="fa-IR"/>
+        </w:rPr>
+        <w:t>ns;  --</w:t>
+      </w:r>
+      <w:proofErr w:type="gramEnd"/>
+      <w:r>
+        <w:rPr>
+          <w:rFonts w:ascii="Comic Sans MS" w:hAnsi="Comic Sans MS" w:cs="B Mitra"/>
+          <w:lang w:bidi="fa-IR"/>
+        </w:rPr>
+        <w:t xml:space="preserve"> Allow enough time to observe the count</w:t>
+      </w:r>
+    </w:p>
+    <w:p>
+      <w:pPr>
+        <w:pBdr>
+          <w:top w:val="single" w:sz="48" w:space="1" w:color="FFD966" w:themeColor="accent4" w:themeTint="99"/>
+          <w:left w:val="single" w:sz="48" w:space="1" w:color="FFD966" w:themeColor="accent4" w:themeTint="99"/>
+          <w:bottom w:val="single" w:sz="48" w:space="1" w:color="FFD966" w:themeColor="accent4" w:themeTint="99"/>
+          <w:right w:val="single" w:sz="48" w:space="1" w:color="FFD966" w:themeColor="accent4" w:themeTint="99"/>
+        </w:pBdr>
+        <w:shd w:val="clear" w:color="auto" w:fill="FFF2CC" w:themeFill="accent4" w:themeFillTint="33"/>
+        <w:jc w:val="both"/>
+        <w:rPr>
+          <w:rFonts w:ascii="Comic Sans MS" w:hAnsi="Comic Sans MS" w:cs="B Mitra"/>
+          <w:lang w:bidi="fa-IR"/>
+        </w:rPr>
+      </w:pPr>
+    </w:p>
+    <w:p>
+      <w:pPr>
+        <w:pBdr>
+          <w:top w:val="single" w:sz="48" w:space="1" w:color="FFD966" w:themeColor="accent4" w:themeTint="99"/>
+          <w:left w:val="single" w:sz="48" w:space="1" w:color="FFD966" w:themeColor="accent4" w:themeTint="99"/>
+          <w:bottom w:val="single" w:sz="48" w:space="1" w:color="FFD966" w:themeColor="accent4" w:themeTint="99"/>
+          <w:right w:val="single" w:sz="48" w:space="1" w:color="FFD966" w:themeColor="accent4" w:themeTint="99"/>
+        </w:pBdr>
+        <w:shd w:val="clear" w:color="auto" w:fill="FFF2CC" w:themeFill="accent4" w:themeFillTint="33"/>
+        <w:jc w:val="both"/>
+        <w:rPr>
+          <w:rFonts w:ascii="Comic Sans MS" w:hAnsi="Comic Sans MS" w:cs="B Mitra"/>
+          <w:lang w:bidi="fa-IR"/>
+        </w:rPr>
+      </w:pPr>
+      <w:r>
+        <w:rPr>
+          <w:rFonts w:ascii="Comic Sans MS" w:hAnsi="Comic Sans MS" w:cs="B Mitra"/>
+          <w:lang w:bidi="fa-IR"/>
+        </w:rPr>
+        <w:t xml:space="preserve">        -- Finish simulation</w:t>
+      </w:r>
+    </w:p>
+    <w:p>
+      <w:pPr>
+        <w:pBdr>
+          <w:top w:val="single" w:sz="48" w:space="1" w:color="FFD966" w:themeColor="accent4" w:themeTint="99"/>
+          <w:left w:val="single" w:sz="48" w:space="1" w:color="FFD966" w:themeColor="accent4" w:themeTint="99"/>
+          <w:bottom w:val="single" w:sz="48" w:space="1" w:color="FFD966" w:themeColor="accent4" w:themeTint="99"/>
+          <w:right w:val="single" w:sz="48" w:space="1" w:color="FFD966" w:themeColor="accent4" w:themeTint="99"/>
+        </w:pBdr>
+        <w:shd w:val="clear" w:color="auto" w:fill="FFF2CC" w:themeFill="accent4" w:themeFillTint="33"/>
+        <w:jc w:val="both"/>
+        <w:rPr>
+          <w:rFonts w:ascii="Comic Sans MS" w:hAnsi="Comic Sans MS" w:cs="B Mitra"/>
+          <w:lang w:bidi="fa-IR"/>
+        </w:rPr>
+      </w:pPr>
+      <w:r>
+        <w:rPr>
+          <w:rFonts w:ascii="Comic Sans MS" w:hAnsi="Comic Sans MS" w:cs="B Mitra"/>
+          <w:lang w:bidi="fa-IR"/>
+        </w:rPr>
+        <w:t xml:space="preserve">        wait;</w:t>
+      </w:r>
+    </w:p>
+    <w:p>
+      <w:pPr>
+        <w:pBdr>
+          <w:top w:val="single" w:sz="48" w:space="1" w:color="FFD966" w:themeColor="accent4" w:themeTint="99"/>
+          <w:left w:val="single" w:sz="48" w:space="1" w:color="FFD966" w:themeColor="accent4" w:themeTint="99"/>
+          <w:bottom w:val="single" w:sz="48" w:space="1" w:color="FFD966" w:themeColor="accent4" w:themeTint="99"/>
+          <w:right w:val="single" w:sz="48" w:space="1" w:color="FFD966" w:themeColor="accent4" w:themeTint="99"/>
+        </w:pBdr>
+        <w:shd w:val="clear" w:color="auto" w:fill="FFF2CC" w:themeFill="accent4" w:themeFillTint="33"/>
+        <w:jc w:val="both"/>
+        <w:rPr>
+          <w:rFonts w:ascii="Comic Sans MS" w:hAnsi="Comic Sans MS" w:cs="B Mitra"/>
+          <w:lang w:bidi="fa-IR"/>
+        </w:rPr>
+      </w:pPr>
+      <w:r>
+        <w:rPr>
+          <w:rFonts w:ascii="Comic Sans MS" w:hAnsi="Comic Sans MS" w:cs="B Mitra"/>
+          <w:lang w:bidi="fa-IR"/>
+        </w:rPr>
+        <w:t xml:space="preserve">    end process;</w:t>
+      </w:r>
+    </w:p>
+    <w:p>
+      <w:pPr>
+        <w:pBdr>
+          <w:top w:val="single" w:sz="48" w:space="1" w:color="FFD966" w:themeColor="accent4" w:themeTint="99"/>
+          <w:left w:val="single" w:sz="48" w:space="1" w:color="FFD966" w:themeColor="accent4" w:themeTint="99"/>
+          <w:bottom w:val="single" w:sz="48" w:space="1" w:color="FFD966" w:themeColor="accent4" w:themeTint="99"/>
+          <w:right w:val="single" w:sz="48" w:space="1" w:color="FFD966" w:themeColor="accent4" w:themeTint="99"/>
+        </w:pBdr>
+        <w:shd w:val="clear" w:color="auto" w:fill="FFF2CC" w:themeFill="accent4" w:themeFillTint="33"/>
+        <w:jc w:val="both"/>
+        <w:rPr>
+          <w:rFonts w:ascii="Comic Sans MS" w:hAnsi="Comic Sans MS" w:cs="B Mitra"/>
+          <w:lang w:bidi="fa-IR"/>
+        </w:rPr>
+      </w:pPr>
+    </w:p>
+    <w:p>
+      <w:pPr>
+        <w:pBdr>
+          <w:top w:val="single" w:sz="48" w:space="1" w:color="FFD966" w:themeColor="accent4" w:themeTint="99"/>
+          <w:left w:val="single" w:sz="48" w:space="1" w:color="FFD966" w:themeColor="accent4" w:themeTint="99"/>
+          <w:bottom w:val="single" w:sz="48" w:space="1" w:color="FFD966" w:themeColor="accent4" w:themeTint="99"/>
+          <w:right w:val="single" w:sz="48" w:space="1" w:color="FFD966" w:themeColor="accent4" w:themeTint="99"/>
+        </w:pBdr>
+        <w:shd w:val="clear" w:color="auto" w:fill="FFF2CC" w:themeFill="accent4" w:themeFillTint="33"/>
+        <w:jc w:val="both"/>
+        <w:rPr>
+          <w:rFonts w:ascii="Comic Sans MS" w:hAnsi="Comic Sans MS" w:cs="B Mitra"/>
+          <w:lang w:bidi="fa-IR"/>
+        </w:rPr>
+      </w:pPr>
+      <w:r>
+        <w:rPr>
+          <w:rFonts w:ascii="Comic Sans MS" w:hAnsi="Comic Sans MS" w:cs="B Mitra"/>
+          <w:lang w:bidi="fa-IR"/>
+        </w:rPr>
+        <w:t>end behavior;</w:t>
+      </w:r>
     </w:p>
     <w:p>
       <w:pPr>
@@ -7701,6 +9859,15 @@
           <w:lang w:bidi="fa-IR"/>
         </w:rPr>
       </w:pPr>
+      <w:r>
+        <w:rPr>
+          <w:rFonts w:ascii="Comic Sans MS" w:hAnsi="Comic Sans MS" w:cs="B Mitra"/>
+          <w:sz w:val="32"/>
+          <w:szCs w:val="32"/>
+          <w:lang w:bidi="fa-IR"/>
+        </w:rPr>
+        <w:t xml:space="preserve">Q4. </w:t>
+      </w:r>
     </w:p>
     <w:p>
       <w:pPr>
@@ -8320,7 +10487,7 @@
   <w:abstractNum w:abstractNumId="4" w15:restartNumberingAfterBreak="0">
     <w:nsid w:val="303068ED"/>
     <w:multiLevelType w:val="hybridMultilevel"/>
-    <w:tmpl w:val="75361FBA"/>
+    <w:tmpl w:val="7B90D2A2"/>
     <w:lvl w:ilvl="0" w:tplc="1160CFA6">
       <w:start w:val="1"/>
       <w:numFmt w:val="bullet"/>

</xml_diff>

<commit_message>
homework 2 question 4 of DSD added
</commit_message>
<xml_diff>
--- a/Digital System design/homeworks/A_U_2- Mohammad ali mojtahed soleimani- 99023039/A_U_2- Mohammad ali mojtahed soleimani - 992023039.docx
+++ b/Digital System design/homeworks/A_U_2- Mohammad ali mojtahed soleimani- 99023039/A_U_2- Mohammad ali mojtahed soleimani - 992023039.docx
@@ -9859,15 +9859,1915 @@
           <w:lang w:bidi="fa-IR"/>
         </w:rPr>
       </w:pPr>
-      <w:r>
-        <w:rPr>
-          <w:rFonts w:ascii="Comic Sans MS" w:hAnsi="Comic Sans MS" w:cs="B Mitra"/>
-          <w:sz w:val="32"/>
-          <w:szCs w:val="32"/>
-          <w:lang w:bidi="fa-IR"/>
-        </w:rPr>
-        <w:t xml:space="preserve">Q4. </w:t>
-      </w:r>
+    </w:p>
+    <w:p>
+      <w:pPr>
+        <w:jc w:val="both"/>
+        <w:rPr>
+          <w:rFonts w:ascii="Comic Sans MS" w:hAnsi="Comic Sans MS" w:cs="B Mitra"/>
+          <w:sz w:val="32"/>
+          <w:szCs w:val="32"/>
+          <w:lang w:bidi="fa-IR"/>
+        </w:rPr>
+      </w:pPr>
+    </w:p>
+    <w:p>
+      <w:pPr>
+        <w:jc w:val="both"/>
+        <w:rPr>
+          <w:rFonts w:ascii="Comic Sans MS" w:hAnsi="Comic Sans MS" w:cs="B Mitra"/>
+          <w:sz w:val="32"/>
+          <w:szCs w:val="32"/>
+          <w:lang w:bidi="fa-IR"/>
+        </w:rPr>
+      </w:pPr>
+    </w:p>
+    <w:p>
+      <w:pPr>
+        <w:jc w:val="both"/>
+        <w:rPr>
+          <w:rFonts w:ascii="Comic Sans MS" w:hAnsi="Comic Sans MS" w:cs="B Mitra"/>
+          <w:sz w:val="32"/>
+          <w:szCs w:val="32"/>
+          <w:lang w:bidi="fa-IR"/>
+        </w:rPr>
+      </w:pPr>
+    </w:p>
+    <w:p>
+      <w:pPr>
+        <w:jc w:val="both"/>
+        <w:rPr>
+          <w:rFonts w:ascii="Comic Sans MS" w:hAnsi="Comic Sans MS" w:cs="B Mitra"/>
+          <w:sz w:val="32"/>
+          <w:szCs w:val="32"/>
+          <w:lang w:bidi="fa-IR"/>
+        </w:rPr>
+      </w:pPr>
+    </w:p>
+    <w:p>
+      <w:pPr>
+        <w:jc w:val="both"/>
+        <w:rPr>
+          <w:rFonts w:ascii="Comic Sans MS" w:hAnsi="Comic Sans MS" w:cs="B Mitra"/>
+          <w:sz w:val="32"/>
+          <w:szCs w:val="32"/>
+          <w:lang w:bidi="fa-IR"/>
+        </w:rPr>
+      </w:pPr>
+    </w:p>
+    <w:p>
+      <w:pPr>
+        <w:jc w:val="both"/>
+        <w:rPr>
+          <w:rFonts w:ascii="Comic Sans MS" w:hAnsi="Comic Sans MS" w:cs="B Mitra"/>
+          <w:sz w:val="32"/>
+          <w:szCs w:val="32"/>
+          <w:lang w:bidi="fa-IR"/>
+        </w:rPr>
+      </w:pPr>
+      <w:r>
+        <w:rPr>
+          <w:rFonts w:ascii="Comic Sans MS" w:hAnsi="Comic Sans MS" w:cs="B Mitra"/>
+          <w:sz w:val="32"/>
+          <w:szCs w:val="32"/>
+          <w:lang w:bidi="fa-IR"/>
+        </w:rPr>
+        <w:lastRenderedPageBreak/>
+        <w:t xml:space="preserve">Q4. to write a VHDL code that implement pattern transformation for the given table I’ll create a state machine where each state corresponds to one of the input patterns and transition to the corresponding next pattern. </w:t>
+      </w:r>
+    </w:p>
+    <w:p>
+      <w:pPr>
+        <w:jc w:val="both"/>
+        <w:rPr>
+          <w:rFonts w:ascii="Comic Sans MS" w:hAnsi="Comic Sans MS" w:cs="B Mitra"/>
+          <w:sz w:val="32"/>
+          <w:szCs w:val="32"/>
+          <w:lang w:bidi="fa-IR"/>
+        </w:rPr>
+      </w:pPr>
+      <w:r>
+        <w:rPr>
+          <w:rFonts w:ascii="Comic Sans MS" w:hAnsi="Comic Sans MS" w:cs="B Mitra"/>
+          <w:sz w:val="32"/>
+          <w:szCs w:val="32"/>
+          <w:lang w:bidi="fa-IR"/>
+        </w:rPr>
+        <w:t>Code:</w:t>
+      </w:r>
+    </w:p>
+    <w:p>
+      <w:pPr>
+        <w:pBdr>
+          <w:top w:val="single" w:sz="48" w:space="1" w:color="FFD966" w:themeColor="accent4" w:themeTint="99"/>
+          <w:left w:val="single" w:sz="48" w:space="4" w:color="FFD966" w:themeColor="accent4" w:themeTint="99"/>
+          <w:bottom w:val="single" w:sz="48" w:space="1" w:color="FFD966" w:themeColor="accent4" w:themeTint="99"/>
+          <w:right w:val="single" w:sz="48" w:space="4" w:color="FFD966" w:themeColor="accent4" w:themeTint="99"/>
+        </w:pBdr>
+        <w:shd w:val="clear" w:color="auto" w:fill="FFF2CC" w:themeFill="accent4" w:themeFillTint="33"/>
+        <w:jc w:val="both"/>
+        <w:rPr>
+          <w:rFonts w:ascii="Comic Sans MS" w:hAnsi="Comic Sans MS" w:cs="B Mitra"/>
+          <w:lang w:bidi="fa-IR"/>
+        </w:rPr>
+      </w:pPr>
+      <w:r>
+        <w:rPr>
+          <w:rFonts w:ascii="Comic Sans MS" w:hAnsi="Comic Sans MS" w:cs="B Mitra"/>
+          <w:lang w:bidi="fa-IR"/>
+        </w:rPr>
+        <w:t>library IEEE;</w:t>
+      </w:r>
+    </w:p>
+    <w:p>
+      <w:pPr>
+        <w:pBdr>
+          <w:top w:val="single" w:sz="48" w:space="1" w:color="FFD966" w:themeColor="accent4" w:themeTint="99"/>
+          <w:left w:val="single" w:sz="48" w:space="4" w:color="FFD966" w:themeColor="accent4" w:themeTint="99"/>
+          <w:bottom w:val="single" w:sz="48" w:space="1" w:color="FFD966" w:themeColor="accent4" w:themeTint="99"/>
+          <w:right w:val="single" w:sz="48" w:space="4" w:color="FFD966" w:themeColor="accent4" w:themeTint="99"/>
+        </w:pBdr>
+        <w:shd w:val="clear" w:color="auto" w:fill="FFF2CC" w:themeFill="accent4" w:themeFillTint="33"/>
+        <w:jc w:val="both"/>
+        <w:rPr>
+          <w:rFonts w:ascii="Comic Sans MS" w:hAnsi="Comic Sans MS" w:cs="B Mitra"/>
+          <w:lang w:bidi="fa-IR"/>
+        </w:rPr>
+      </w:pPr>
+      <w:r>
+        <w:rPr>
+          <w:rFonts w:ascii="Comic Sans MS" w:hAnsi="Comic Sans MS" w:cs="B Mitra"/>
+          <w:lang w:bidi="fa-IR"/>
+        </w:rPr>
+        <w:t>use IEEE.STD_LOGIC_1164.ALL;</w:t>
+      </w:r>
+    </w:p>
+    <w:p>
+      <w:pPr>
+        <w:pBdr>
+          <w:top w:val="single" w:sz="48" w:space="1" w:color="FFD966" w:themeColor="accent4" w:themeTint="99"/>
+          <w:left w:val="single" w:sz="48" w:space="4" w:color="FFD966" w:themeColor="accent4" w:themeTint="99"/>
+          <w:bottom w:val="single" w:sz="48" w:space="1" w:color="FFD966" w:themeColor="accent4" w:themeTint="99"/>
+          <w:right w:val="single" w:sz="48" w:space="4" w:color="FFD966" w:themeColor="accent4" w:themeTint="99"/>
+        </w:pBdr>
+        <w:shd w:val="clear" w:color="auto" w:fill="FFF2CC" w:themeFill="accent4" w:themeFillTint="33"/>
+        <w:jc w:val="both"/>
+        <w:rPr>
+          <w:rFonts w:ascii="Comic Sans MS" w:hAnsi="Comic Sans MS" w:cs="B Mitra"/>
+          <w:lang w:bidi="fa-IR"/>
+        </w:rPr>
+      </w:pPr>
+    </w:p>
+    <w:p>
+      <w:pPr>
+        <w:pBdr>
+          <w:top w:val="single" w:sz="48" w:space="1" w:color="FFD966" w:themeColor="accent4" w:themeTint="99"/>
+          <w:left w:val="single" w:sz="48" w:space="4" w:color="FFD966" w:themeColor="accent4" w:themeTint="99"/>
+          <w:bottom w:val="single" w:sz="48" w:space="1" w:color="FFD966" w:themeColor="accent4" w:themeTint="99"/>
+          <w:right w:val="single" w:sz="48" w:space="4" w:color="FFD966" w:themeColor="accent4" w:themeTint="99"/>
+        </w:pBdr>
+        <w:shd w:val="clear" w:color="auto" w:fill="FFF2CC" w:themeFill="accent4" w:themeFillTint="33"/>
+        <w:jc w:val="both"/>
+        <w:rPr>
+          <w:rFonts w:ascii="Comic Sans MS" w:hAnsi="Comic Sans MS" w:cs="B Mitra"/>
+          <w:lang w:bidi="fa-IR"/>
+        </w:rPr>
+      </w:pPr>
+      <w:r>
+        <w:rPr>
+          <w:rFonts w:ascii="Comic Sans MS" w:hAnsi="Comic Sans MS" w:cs="B Mitra"/>
+          <w:lang w:bidi="fa-IR"/>
+        </w:rPr>
+        <w:t>-- Define the entity for the pattern transformation</w:t>
+      </w:r>
+    </w:p>
+    <w:p>
+      <w:pPr>
+        <w:pBdr>
+          <w:top w:val="single" w:sz="48" w:space="1" w:color="FFD966" w:themeColor="accent4" w:themeTint="99"/>
+          <w:left w:val="single" w:sz="48" w:space="4" w:color="FFD966" w:themeColor="accent4" w:themeTint="99"/>
+          <w:bottom w:val="single" w:sz="48" w:space="1" w:color="FFD966" w:themeColor="accent4" w:themeTint="99"/>
+          <w:right w:val="single" w:sz="48" w:space="4" w:color="FFD966" w:themeColor="accent4" w:themeTint="99"/>
+        </w:pBdr>
+        <w:shd w:val="clear" w:color="auto" w:fill="FFF2CC" w:themeFill="accent4" w:themeFillTint="33"/>
+        <w:jc w:val="both"/>
+        <w:rPr>
+          <w:rFonts w:ascii="Comic Sans MS" w:hAnsi="Comic Sans MS" w:cs="B Mitra"/>
+          <w:lang w:bidi="fa-IR"/>
+        </w:rPr>
+      </w:pPr>
+      <w:r>
+        <w:rPr>
+          <w:rFonts w:ascii="Comic Sans MS" w:hAnsi="Comic Sans MS" w:cs="B Mitra"/>
+          <w:lang w:bidi="fa-IR"/>
+        </w:rPr>
+        <w:t xml:space="preserve">entity </w:t>
+      </w:r>
+      <w:proofErr w:type="spellStart"/>
+      <w:r>
+        <w:rPr>
+          <w:rFonts w:ascii="Comic Sans MS" w:hAnsi="Comic Sans MS" w:cs="B Mitra"/>
+          <w:lang w:bidi="fa-IR"/>
+        </w:rPr>
+        <w:t>Pattern_Finder</w:t>
+      </w:r>
+      <w:proofErr w:type="spellEnd"/>
+      <w:r>
+        <w:rPr>
+          <w:rFonts w:ascii="Comic Sans MS" w:hAnsi="Comic Sans MS" w:cs="B Mitra"/>
+          <w:lang w:bidi="fa-IR"/>
+        </w:rPr>
+        <w:t xml:space="preserve"> is</w:t>
+      </w:r>
+    </w:p>
+    <w:p>
+      <w:pPr>
+        <w:pBdr>
+          <w:top w:val="single" w:sz="48" w:space="1" w:color="FFD966" w:themeColor="accent4" w:themeTint="99"/>
+          <w:left w:val="single" w:sz="48" w:space="4" w:color="FFD966" w:themeColor="accent4" w:themeTint="99"/>
+          <w:bottom w:val="single" w:sz="48" w:space="1" w:color="FFD966" w:themeColor="accent4" w:themeTint="99"/>
+          <w:right w:val="single" w:sz="48" w:space="4" w:color="FFD966" w:themeColor="accent4" w:themeTint="99"/>
+        </w:pBdr>
+        <w:shd w:val="clear" w:color="auto" w:fill="FFF2CC" w:themeFill="accent4" w:themeFillTint="33"/>
+        <w:jc w:val="both"/>
+        <w:rPr>
+          <w:rFonts w:ascii="Comic Sans MS" w:hAnsi="Comic Sans MS" w:cs="B Mitra"/>
+          <w:lang w:bidi="fa-IR"/>
+        </w:rPr>
+      </w:pPr>
+      <w:r>
+        <w:rPr>
+          <w:rFonts w:ascii="Comic Sans MS" w:hAnsi="Comic Sans MS" w:cs="B Mitra"/>
+          <w:lang w:bidi="fa-IR"/>
+        </w:rPr>
+        <w:t xml:space="preserve">    Port ( </w:t>
+      </w:r>
+    </w:p>
+    <w:p>
+      <w:pPr>
+        <w:pBdr>
+          <w:top w:val="single" w:sz="48" w:space="1" w:color="FFD966" w:themeColor="accent4" w:themeTint="99"/>
+          <w:left w:val="single" w:sz="48" w:space="4" w:color="FFD966" w:themeColor="accent4" w:themeTint="99"/>
+          <w:bottom w:val="single" w:sz="48" w:space="1" w:color="FFD966" w:themeColor="accent4" w:themeTint="99"/>
+          <w:right w:val="single" w:sz="48" w:space="4" w:color="FFD966" w:themeColor="accent4" w:themeTint="99"/>
+        </w:pBdr>
+        <w:shd w:val="clear" w:color="auto" w:fill="FFF2CC" w:themeFill="accent4" w:themeFillTint="33"/>
+        <w:jc w:val="both"/>
+        <w:rPr>
+          <w:rFonts w:ascii="Comic Sans MS" w:hAnsi="Comic Sans MS" w:cs="B Mitra"/>
+          <w:lang w:bidi="fa-IR"/>
+        </w:rPr>
+      </w:pPr>
+      <w:r>
+        <w:rPr>
+          <w:rFonts w:ascii="Comic Sans MS" w:hAnsi="Comic Sans MS" w:cs="B Mitra"/>
+          <w:lang w:bidi="fa-IR"/>
+        </w:rPr>
+        <w:t xml:space="preserve">        </w:t>
+      </w:r>
+      <w:proofErr w:type="gramStart"/>
+      <w:r>
+        <w:rPr>
+          <w:rFonts w:ascii="Comic Sans MS" w:hAnsi="Comic Sans MS" w:cs="B Mitra"/>
+          <w:lang w:bidi="fa-IR"/>
+        </w:rPr>
+        <w:t>clk :</w:t>
+      </w:r>
+      <w:proofErr w:type="gramEnd"/>
+      <w:r>
+        <w:rPr>
+          <w:rFonts w:ascii="Comic Sans MS" w:hAnsi="Comic Sans MS" w:cs="B Mitra"/>
+          <w:lang w:bidi="fa-IR"/>
+        </w:rPr>
+        <w:t xml:space="preserve"> in STD_LOGIC;</w:t>
+      </w:r>
+    </w:p>
+    <w:p>
+      <w:pPr>
+        <w:pBdr>
+          <w:top w:val="single" w:sz="48" w:space="1" w:color="FFD966" w:themeColor="accent4" w:themeTint="99"/>
+          <w:left w:val="single" w:sz="48" w:space="4" w:color="FFD966" w:themeColor="accent4" w:themeTint="99"/>
+          <w:bottom w:val="single" w:sz="48" w:space="1" w:color="FFD966" w:themeColor="accent4" w:themeTint="99"/>
+          <w:right w:val="single" w:sz="48" w:space="4" w:color="FFD966" w:themeColor="accent4" w:themeTint="99"/>
+        </w:pBdr>
+        <w:shd w:val="clear" w:color="auto" w:fill="FFF2CC" w:themeFill="accent4" w:themeFillTint="33"/>
+        <w:jc w:val="both"/>
+        <w:rPr>
+          <w:rFonts w:ascii="Comic Sans MS" w:hAnsi="Comic Sans MS" w:cs="B Mitra"/>
+          <w:lang w:bidi="fa-IR"/>
+        </w:rPr>
+      </w:pPr>
+      <w:r>
+        <w:rPr>
+          <w:rFonts w:ascii="Comic Sans MS" w:hAnsi="Comic Sans MS" w:cs="B Mitra"/>
+          <w:lang w:bidi="fa-IR"/>
+        </w:rPr>
+        <w:t xml:space="preserve">        </w:t>
+      </w:r>
+      <w:proofErr w:type="gramStart"/>
+      <w:r>
+        <w:rPr>
+          <w:rFonts w:ascii="Comic Sans MS" w:hAnsi="Comic Sans MS" w:cs="B Mitra"/>
+          <w:lang w:bidi="fa-IR"/>
+        </w:rPr>
+        <w:t>reset :</w:t>
+      </w:r>
+      <w:proofErr w:type="gramEnd"/>
+      <w:r>
+        <w:rPr>
+          <w:rFonts w:ascii="Comic Sans MS" w:hAnsi="Comic Sans MS" w:cs="B Mitra"/>
+          <w:lang w:bidi="fa-IR"/>
+        </w:rPr>
+        <w:t xml:space="preserve"> in STD_LOGIC;</w:t>
+      </w:r>
+    </w:p>
+    <w:p>
+      <w:pPr>
+        <w:pBdr>
+          <w:top w:val="single" w:sz="48" w:space="1" w:color="FFD966" w:themeColor="accent4" w:themeTint="99"/>
+          <w:left w:val="single" w:sz="48" w:space="4" w:color="FFD966" w:themeColor="accent4" w:themeTint="99"/>
+          <w:bottom w:val="single" w:sz="48" w:space="1" w:color="FFD966" w:themeColor="accent4" w:themeTint="99"/>
+          <w:right w:val="single" w:sz="48" w:space="4" w:color="FFD966" w:themeColor="accent4" w:themeTint="99"/>
+        </w:pBdr>
+        <w:shd w:val="clear" w:color="auto" w:fill="FFF2CC" w:themeFill="accent4" w:themeFillTint="33"/>
+        <w:jc w:val="both"/>
+        <w:rPr>
+          <w:rFonts w:ascii="Comic Sans MS" w:hAnsi="Comic Sans MS" w:cs="B Mitra"/>
+          <w:lang w:bidi="fa-IR"/>
+        </w:rPr>
+      </w:pPr>
+      <w:r>
+        <w:rPr>
+          <w:rFonts w:ascii="Comic Sans MS" w:hAnsi="Comic Sans MS" w:cs="B Mitra"/>
+          <w:lang w:bidi="fa-IR"/>
+        </w:rPr>
+        <w:t xml:space="preserve">        </w:t>
+      </w:r>
+      <w:proofErr w:type="spellStart"/>
+      <w:r>
+        <w:rPr>
+          <w:rFonts w:ascii="Comic Sans MS" w:hAnsi="Comic Sans MS" w:cs="B Mitra"/>
+          <w:lang w:bidi="fa-IR"/>
+        </w:rPr>
+        <w:t>input_</w:t>
+      </w:r>
+      <w:proofErr w:type="gramStart"/>
+      <w:r>
+        <w:rPr>
+          <w:rFonts w:ascii="Comic Sans MS" w:hAnsi="Comic Sans MS" w:cs="B Mitra"/>
+          <w:lang w:bidi="fa-IR"/>
+        </w:rPr>
+        <w:t>pattern</w:t>
+      </w:r>
+      <w:proofErr w:type="spellEnd"/>
+      <w:r>
+        <w:rPr>
+          <w:rFonts w:ascii="Comic Sans MS" w:hAnsi="Comic Sans MS" w:cs="B Mitra"/>
+          <w:lang w:bidi="fa-IR"/>
+        </w:rPr>
+        <w:t xml:space="preserve"> :</w:t>
+      </w:r>
+      <w:proofErr w:type="gramEnd"/>
+      <w:r>
+        <w:rPr>
+          <w:rFonts w:ascii="Comic Sans MS" w:hAnsi="Comic Sans MS" w:cs="B Mitra"/>
+          <w:lang w:bidi="fa-IR"/>
+        </w:rPr>
+        <w:t xml:space="preserve"> in STD_LOGIC_VECTOR(2 </w:t>
+      </w:r>
+      <w:proofErr w:type="spellStart"/>
+      <w:r>
+        <w:rPr>
+          <w:rFonts w:ascii="Comic Sans MS" w:hAnsi="Comic Sans MS" w:cs="B Mitra"/>
+          <w:lang w:bidi="fa-IR"/>
+        </w:rPr>
+        <w:t>downto</w:t>
+      </w:r>
+      <w:proofErr w:type="spellEnd"/>
+      <w:r>
+        <w:rPr>
+          <w:rFonts w:ascii="Comic Sans MS" w:hAnsi="Comic Sans MS" w:cs="B Mitra"/>
+          <w:lang w:bidi="fa-IR"/>
+        </w:rPr>
+        <w:t xml:space="preserve"> 0);</w:t>
+      </w:r>
+    </w:p>
+    <w:p>
+      <w:pPr>
+        <w:pBdr>
+          <w:top w:val="single" w:sz="48" w:space="1" w:color="FFD966" w:themeColor="accent4" w:themeTint="99"/>
+          <w:left w:val="single" w:sz="48" w:space="4" w:color="FFD966" w:themeColor="accent4" w:themeTint="99"/>
+          <w:bottom w:val="single" w:sz="48" w:space="1" w:color="FFD966" w:themeColor="accent4" w:themeTint="99"/>
+          <w:right w:val="single" w:sz="48" w:space="4" w:color="FFD966" w:themeColor="accent4" w:themeTint="99"/>
+        </w:pBdr>
+        <w:shd w:val="clear" w:color="auto" w:fill="FFF2CC" w:themeFill="accent4" w:themeFillTint="33"/>
+        <w:jc w:val="both"/>
+        <w:rPr>
+          <w:rFonts w:ascii="Comic Sans MS" w:hAnsi="Comic Sans MS" w:cs="B Mitra"/>
+          <w:lang w:bidi="fa-IR"/>
+        </w:rPr>
+      </w:pPr>
+      <w:r>
+        <w:rPr>
+          <w:rFonts w:ascii="Comic Sans MS" w:hAnsi="Comic Sans MS" w:cs="B Mitra"/>
+          <w:lang w:bidi="fa-IR"/>
+        </w:rPr>
+        <w:t xml:space="preserve">        </w:t>
+      </w:r>
+      <w:proofErr w:type="spellStart"/>
+      <w:r>
+        <w:rPr>
+          <w:rFonts w:ascii="Comic Sans MS" w:hAnsi="Comic Sans MS" w:cs="B Mitra"/>
+          <w:lang w:bidi="fa-IR"/>
+        </w:rPr>
+        <w:t>next_</w:t>
+      </w:r>
+      <w:proofErr w:type="gramStart"/>
+      <w:r>
+        <w:rPr>
+          <w:rFonts w:ascii="Comic Sans MS" w:hAnsi="Comic Sans MS" w:cs="B Mitra"/>
+          <w:lang w:bidi="fa-IR"/>
+        </w:rPr>
+        <w:t>pattern</w:t>
+      </w:r>
+      <w:proofErr w:type="spellEnd"/>
+      <w:r>
+        <w:rPr>
+          <w:rFonts w:ascii="Comic Sans MS" w:hAnsi="Comic Sans MS" w:cs="B Mitra"/>
+          <w:lang w:bidi="fa-IR"/>
+        </w:rPr>
+        <w:t xml:space="preserve"> :</w:t>
+      </w:r>
+      <w:proofErr w:type="gramEnd"/>
+      <w:r>
+        <w:rPr>
+          <w:rFonts w:ascii="Comic Sans MS" w:hAnsi="Comic Sans MS" w:cs="B Mitra"/>
+          <w:lang w:bidi="fa-IR"/>
+        </w:rPr>
+        <w:t xml:space="preserve"> out STD_LOGIC_VECTOR(2 </w:t>
+      </w:r>
+      <w:proofErr w:type="spellStart"/>
+      <w:r>
+        <w:rPr>
+          <w:rFonts w:ascii="Comic Sans MS" w:hAnsi="Comic Sans MS" w:cs="B Mitra"/>
+          <w:lang w:bidi="fa-IR"/>
+        </w:rPr>
+        <w:t>downto</w:t>
+      </w:r>
+      <w:proofErr w:type="spellEnd"/>
+      <w:r>
+        <w:rPr>
+          <w:rFonts w:ascii="Comic Sans MS" w:hAnsi="Comic Sans MS" w:cs="B Mitra"/>
+          <w:lang w:bidi="fa-IR"/>
+        </w:rPr>
+        <w:t xml:space="preserve"> 0)</w:t>
+      </w:r>
+    </w:p>
+    <w:p>
+      <w:pPr>
+        <w:pBdr>
+          <w:top w:val="single" w:sz="48" w:space="1" w:color="FFD966" w:themeColor="accent4" w:themeTint="99"/>
+          <w:left w:val="single" w:sz="48" w:space="4" w:color="FFD966" w:themeColor="accent4" w:themeTint="99"/>
+          <w:bottom w:val="single" w:sz="48" w:space="1" w:color="FFD966" w:themeColor="accent4" w:themeTint="99"/>
+          <w:right w:val="single" w:sz="48" w:space="4" w:color="FFD966" w:themeColor="accent4" w:themeTint="99"/>
+        </w:pBdr>
+        <w:shd w:val="clear" w:color="auto" w:fill="FFF2CC" w:themeFill="accent4" w:themeFillTint="33"/>
+        <w:jc w:val="both"/>
+        <w:rPr>
+          <w:rFonts w:ascii="Comic Sans MS" w:hAnsi="Comic Sans MS" w:cs="B Mitra"/>
+          <w:lang w:bidi="fa-IR"/>
+        </w:rPr>
+      </w:pPr>
+      <w:r>
+        <w:rPr>
+          <w:rFonts w:ascii="Comic Sans MS" w:hAnsi="Comic Sans MS" w:cs="B Mitra"/>
+          <w:lang w:bidi="fa-IR"/>
+        </w:rPr>
+        <w:t xml:space="preserve">    );</w:t>
+      </w:r>
+    </w:p>
+    <w:p>
+      <w:pPr>
+        <w:pBdr>
+          <w:top w:val="single" w:sz="48" w:space="1" w:color="FFD966" w:themeColor="accent4" w:themeTint="99"/>
+          <w:left w:val="single" w:sz="48" w:space="4" w:color="FFD966" w:themeColor="accent4" w:themeTint="99"/>
+          <w:bottom w:val="single" w:sz="48" w:space="1" w:color="FFD966" w:themeColor="accent4" w:themeTint="99"/>
+          <w:right w:val="single" w:sz="48" w:space="4" w:color="FFD966" w:themeColor="accent4" w:themeTint="99"/>
+        </w:pBdr>
+        <w:shd w:val="clear" w:color="auto" w:fill="FFF2CC" w:themeFill="accent4" w:themeFillTint="33"/>
+        <w:jc w:val="both"/>
+        <w:rPr>
+          <w:rFonts w:ascii="Comic Sans MS" w:hAnsi="Comic Sans MS" w:cs="B Mitra"/>
+          <w:lang w:bidi="fa-IR"/>
+        </w:rPr>
+      </w:pPr>
+      <w:r>
+        <w:rPr>
+          <w:rFonts w:ascii="Comic Sans MS" w:hAnsi="Comic Sans MS" w:cs="B Mitra"/>
+          <w:lang w:bidi="fa-IR"/>
+        </w:rPr>
+        <w:t xml:space="preserve">end </w:t>
+      </w:r>
+      <w:proofErr w:type="spellStart"/>
+      <w:r>
+        <w:rPr>
+          <w:rFonts w:ascii="Comic Sans MS" w:hAnsi="Comic Sans MS" w:cs="B Mitra"/>
+          <w:lang w:bidi="fa-IR"/>
+        </w:rPr>
+        <w:t>Pattern_Finder</w:t>
+      </w:r>
+      <w:proofErr w:type="spellEnd"/>
+      <w:r>
+        <w:rPr>
+          <w:rFonts w:ascii="Comic Sans MS" w:hAnsi="Comic Sans MS" w:cs="B Mitra"/>
+          <w:lang w:bidi="fa-IR"/>
+        </w:rPr>
+        <w:t>;</w:t>
+      </w:r>
+    </w:p>
+    <w:p>
+      <w:pPr>
+        <w:pBdr>
+          <w:top w:val="single" w:sz="48" w:space="1" w:color="FFD966" w:themeColor="accent4" w:themeTint="99"/>
+          <w:left w:val="single" w:sz="48" w:space="4" w:color="FFD966" w:themeColor="accent4" w:themeTint="99"/>
+          <w:bottom w:val="single" w:sz="48" w:space="1" w:color="FFD966" w:themeColor="accent4" w:themeTint="99"/>
+          <w:right w:val="single" w:sz="48" w:space="4" w:color="FFD966" w:themeColor="accent4" w:themeTint="99"/>
+        </w:pBdr>
+        <w:shd w:val="clear" w:color="auto" w:fill="FFF2CC" w:themeFill="accent4" w:themeFillTint="33"/>
+        <w:jc w:val="both"/>
+        <w:rPr>
+          <w:rFonts w:ascii="Comic Sans MS" w:hAnsi="Comic Sans MS" w:cs="B Mitra"/>
+          <w:lang w:bidi="fa-IR"/>
+        </w:rPr>
+      </w:pPr>
+    </w:p>
+    <w:p>
+      <w:pPr>
+        <w:pBdr>
+          <w:top w:val="single" w:sz="48" w:space="1" w:color="FFD966" w:themeColor="accent4" w:themeTint="99"/>
+          <w:left w:val="single" w:sz="48" w:space="4" w:color="FFD966" w:themeColor="accent4" w:themeTint="99"/>
+          <w:bottom w:val="single" w:sz="48" w:space="1" w:color="FFD966" w:themeColor="accent4" w:themeTint="99"/>
+          <w:right w:val="single" w:sz="48" w:space="4" w:color="FFD966" w:themeColor="accent4" w:themeTint="99"/>
+        </w:pBdr>
+        <w:shd w:val="clear" w:color="auto" w:fill="FFF2CC" w:themeFill="accent4" w:themeFillTint="33"/>
+        <w:jc w:val="both"/>
+        <w:rPr>
+          <w:rFonts w:ascii="Comic Sans MS" w:hAnsi="Comic Sans MS" w:cs="B Mitra"/>
+          <w:lang w:bidi="fa-IR"/>
+        </w:rPr>
+      </w:pPr>
+      <w:r>
+        <w:rPr>
+          <w:rFonts w:ascii="Comic Sans MS" w:hAnsi="Comic Sans MS" w:cs="B Mitra"/>
+          <w:lang w:bidi="fa-IR"/>
+        </w:rPr>
+        <w:t>-- Architecture declaration using a behavioral model</w:t>
+      </w:r>
+    </w:p>
+    <w:p>
+      <w:pPr>
+        <w:pBdr>
+          <w:top w:val="single" w:sz="48" w:space="1" w:color="FFD966" w:themeColor="accent4" w:themeTint="99"/>
+          <w:left w:val="single" w:sz="48" w:space="4" w:color="FFD966" w:themeColor="accent4" w:themeTint="99"/>
+          <w:bottom w:val="single" w:sz="48" w:space="1" w:color="FFD966" w:themeColor="accent4" w:themeTint="99"/>
+          <w:right w:val="single" w:sz="48" w:space="4" w:color="FFD966" w:themeColor="accent4" w:themeTint="99"/>
+        </w:pBdr>
+        <w:shd w:val="clear" w:color="auto" w:fill="FFF2CC" w:themeFill="accent4" w:themeFillTint="33"/>
+        <w:jc w:val="both"/>
+        <w:rPr>
+          <w:rFonts w:ascii="Comic Sans MS" w:hAnsi="Comic Sans MS" w:cs="B Mitra"/>
+          <w:lang w:bidi="fa-IR"/>
+        </w:rPr>
+      </w:pPr>
+      <w:r>
+        <w:rPr>
+          <w:rFonts w:ascii="Comic Sans MS" w:hAnsi="Comic Sans MS" w:cs="B Mitra"/>
+          <w:lang w:bidi="fa-IR"/>
+        </w:rPr>
+        <w:t xml:space="preserve">architecture Behavioral of </w:t>
+      </w:r>
+      <w:proofErr w:type="spellStart"/>
+      <w:r>
+        <w:rPr>
+          <w:rFonts w:ascii="Comic Sans MS" w:hAnsi="Comic Sans MS" w:cs="B Mitra"/>
+          <w:lang w:bidi="fa-IR"/>
+        </w:rPr>
+        <w:t>Pattern_Finder</w:t>
+      </w:r>
+      <w:proofErr w:type="spellEnd"/>
+      <w:r>
+        <w:rPr>
+          <w:rFonts w:ascii="Comic Sans MS" w:hAnsi="Comic Sans MS" w:cs="B Mitra"/>
+          <w:lang w:bidi="fa-IR"/>
+        </w:rPr>
+        <w:t xml:space="preserve"> is</w:t>
+      </w:r>
+    </w:p>
+    <w:p>
+      <w:pPr>
+        <w:pBdr>
+          <w:top w:val="single" w:sz="48" w:space="1" w:color="FFD966" w:themeColor="accent4" w:themeTint="99"/>
+          <w:left w:val="single" w:sz="48" w:space="4" w:color="FFD966" w:themeColor="accent4" w:themeTint="99"/>
+          <w:bottom w:val="single" w:sz="48" w:space="1" w:color="FFD966" w:themeColor="accent4" w:themeTint="99"/>
+          <w:right w:val="single" w:sz="48" w:space="4" w:color="FFD966" w:themeColor="accent4" w:themeTint="99"/>
+        </w:pBdr>
+        <w:shd w:val="clear" w:color="auto" w:fill="FFF2CC" w:themeFill="accent4" w:themeFillTint="33"/>
+        <w:jc w:val="both"/>
+        <w:rPr>
+          <w:rFonts w:ascii="Comic Sans MS" w:hAnsi="Comic Sans MS" w:cs="B Mitra"/>
+          <w:lang w:bidi="fa-IR"/>
+        </w:rPr>
+      </w:pPr>
+      <w:r>
+        <w:rPr>
+          <w:rFonts w:ascii="Comic Sans MS" w:hAnsi="Comic Sans MS" w:cs="B Mitra"/>
+          <w:lang w:bidi="fa-IR"/>
+        </w:rPr>
+        <w:t xml:space="preserve">    signal </w:t>
+      </w:r>
+      <w:proofErr w:type="spellStart"/>
+      <w:r>
+        <w:rPr>
+          <w:rFonts w:ascii="Comic Sans MS" w:hAnsi="Comic Sans MS" w:cs="B Mitra"/>
+          <w:lang w:bidi="fa-IR"/>
+        </w:rPr>
+        <w:t>current_state</w:t>
+      </w:r>
+      <w:proofErr w:type="spellEnd"/>
+      <w:r>
+        <w:rPr>
+          <w:rFonts w:ascii="Comic Sans MS" w:hAnsi="Comic Sans MS" w:cs="B Mitra"/>
+          <w:lang w:bidi="fa-IR"/>
+        </w:rPr>
+        <w:t xml:space="preserve">, </w:t>
+      </w:r>
+      <w:proofErr w:type="spellStart"/>
+      <w:r>
+        <w:rPr>
+          <w:rFonts w:ascii="Comic Sans MS" w:hAnsi="Comic Sans MS" w:cs="B Mitra"/>
+          <w:lang w:bidi="fa-IR"/>
+        </w:rPr>
+        <w:t>next_</w:t>
+      </w:r>
+      <w:proofErr w:type="gramStart"/>
+      <w:r>
+        <w:rPr>
+          <w:rFonts w:ascii="Comic Sans MS" w:hAnsi="Comic Sans MS" w:cs="B Mitra"/>
+          <w:lang w:bidi="fa-IR"/>
+        </w:rPr>
+        <w:t>state</w:t>
+      </w:r>
+      <w:proofErr w:type="spellEnd"/>
+      <w:r>
+        <w:rPr>
+          <w:rFonts w:ascii="Comic Sans MS" w:hAnsi="Comic Sans MS" w:cs="B Mitra"/>
+          <w:lang w:bidi="fa-IR"/>
+        </w:rPr>
+        <w:t xml:space="preserve"> :</w:t>
+      </w:r>
+      <w:proofErr w:type="gramEnd"/>
+      <w:r>
+        <w:rPr>
+          <w:rFonts w:ascii="Comic Sans MS" w:hAnsi="Comic Sans MS" w:cs="B Mitra"/>
+          <w:lang w:bidi="fa-IR"/>
+        </w:rPr>
+        <w:t xml:space="preserve"> STD_LOGIC_VECTOR(2 </w:t>
+      </w:r>
+      <w:proofErr w:type="spellStart"/>
+      <w:r>
+        <w:rPr>
+          <w:rFonts w:ascii="Comic Sans MS" w:hAnsi="Comic Sans MS" w:cs="B Mitra"/>
+          <w:lang w:bidi="fa-IR"/>
+        </w:rPr>
+        <w:t>downto</w:t>
+      </w:r>
+      <w:proofErr w:type="spellEnd"/>
+      <w:r>
+        <w:rPr>
+          <w:rFonts w:ascii="Comic Sans MS" w:hAnsi="Comic Sans MS" w:cs="B Mitra"/>
+          <w:lang w:bidi="fa-IR"/>
+        </w:rPr>
+        <w:t xml:space="preserve"> 0);</w:t>
+      </w:r>
+    </w:p>
+    <w:p>
+      <w:pPr>
+        <w:pBdr>
+          <w:top w:val="single" w:sz="48" w:space="1" w:color="FFD966" w:themeColor="accent4" w:themeTint="99"/>
+          <w:left w:val="single" w:sz="48" w:space="4" w:color="FFD966" w:themeColor="accent4" w:themeTint="99"/>
+          <w:bottom w:val="single" w:sz="48" w:space="1" w:color="FFD966" w:themeColor="accent4" w:themeTint="99"/>
+          <w:right w:val="single" w:sz="48" w:space="4" w:color="FFD966" w:themeColor="accent4" w:themeTint="99"/>
+        </w:pBdr>
+        <w:shd w:val="clear" w:color="auto" w:fill="FFF2CC" w:themeFill="accent4" w:themeFillTint="33"/>
+        <w:jc w:val="both"/>
+        <w:rPr>
+          <w:rFonts w:ascii="Comic Sans MS" w:hAnsi="Comic Sans MS" w:cs="B Mitra"/>
+          <w:lang w:bidi="fa-IR"/>
+        </w:rPr>
+      </w:pPr>
+      <w:r>
+        <w:rPr>
+          <w:rFonts w:ascii="Comic Sans MS" w:hAnsi="Comic Sans MS" w:cs="B Mitra"/>
+          <w:lang w:bidi="fa-IR"/>
+        </w:rPr>
+        <w:t>begin</w:t>
+      </w:r>
+    </w:p>
+    <w:p>
+      <w:pPr>
+        <w:pBdr>
+          <w:top w:val="single" w:sz="48" w:space="1" w:color="FFD966" w:themeColor="accent4" w:themeTint="99"/>
+          <w:left w:val="single" w:sz="48" w:space="4" w:color="FFD966" w:themeColor="accent4" w:themeTint="99"/>
+          <w:bottom w:val="single" w:sz="48" w:space="1" w:color="FFD966" w:themeColor="accent4" w:themeTint="99"/>
+          <w:right w:val="single" w:sz="48" w:space="4" w:color="FFD966" w:themeColor="accent4" w:themeTint="99"/>
+        </w:pBdr>
+        <w:shd w:val="clear" w:color="auto" w:fill="FFF2CC" w:themeFill="accent4" w:themeFillTint="33"/>
+        <w:jc w:val="both"/>
+        <w:rPr>
+          <w:rFonts w:ascii="Comic Sans MS" w:hAnsi="Comic Sans MS" w:cs="B Mitra"/>
+          <w:lang w:bidi="fa-IR"/>
+        </w:rPr>
+      </w:pPr>
+    </w:p>
+    <w:p>
+      <w:pPr>
+        <w:pBdr>
+          <w:top w:val="single" w:sz="48" w:space="1" w:color="FFD966" w:themeColor="accent4" w:themeTint="99"/>
+          <w:left w:val="single" w:sz="48" w:space="4" w:color="FFD966" w:themeColor="accent4" w:themeTint="99"/>
+          <w:bottom w:val="single" w:sz="48" w:space="1" w:color="FFD966" w:themeColor="accent4" w:themeTint="99"/>
+          <w:right w:val="single" w:sz="48" w:space="4" w:color="FFD966" w:themeColor="accent4" w:themeTint="99"/>
+        </w:pBdr>
+        <w:shd w:val="clear" w:color="auto" w:fill="FFF2CC" w:themeFill="accent4" w:themeFillTint="33"/>
+        <w:jc w:val="both"/>
+        <w:rPr>
+          <w:rFonts w:ascii="Comic Sans MS" w:hAnsi="Comic Sans MS" w:cs="B Mitra"/>
+          <w:lang w:bidi="fa-IR"/>
+        </w:rPr>
+      </w:pPr>
+      <w:r>
+        <w:rPr>
+          <w:rFonts w:ascii="Comic Sans MS" w:hAnsi="Comic Sans MS" w:cs="B Mitra"/>
+          <w:lang w:bidi="fa-IR"/>
+        </w:rPr>
+        <w:t xml:space="preserve">    -- State register process</w:t>
+      </w:r>
+    </w:p>
+    <w:p>
+      <w:pPr>
+        <w:pBdr>
+          <w:top w:val="single" w:sz="48" w:space="1" w:color="FFD966" w:themeColor="accent4" w:themeTint="99"/>
+          <w:left w:val="single" w:sz="48" w:space="4" w:color="FFD966" w:themeColor="accent4" w:themeTint="99"/>
+          <w:bottom w:val="single" w:sz="48" w:space="1" w:color="FFD966" w:themeColor="accent4" w:themeTint="99"/>
+          <w:right w:val="single" w:sz="48" w:space="4" w:color="FFD966" w:themeColor="accent4" w:themeTint="99"/>
+        </w:pBdr>
+        <w:shd w:val="clear" w:color="auto" w:fill="FFF2CC" w:themeFill="accent4" w:themeFillTint="33"/>
+        <w:jc w:val="both"/>
+        <w:rPr>
+          <w:rFonts w:ascii="Comic Sans MS" w:hAnsi="Comic Sans MS" w:cs="B Mitra"/>
+          <w:lang w:bidi="fa-IR"/>
+        </w:rPr>
+      </w:pPr>
+      <w:r>
+        <w:rPr>
+          <w:rFonts w:ascii="Comic Sans MS" w:hAnsi="Comic Sans MS" w:cs="B Mitra"/>
+          <w:lang w:bidi="fa-IR"/>
+        </w:rPr>
+        <w:t xml:space="preserve">    </w:t>
+      </w:r>
+      <w:proofErr w:type="gramStart"/>
+      <w:r>
+        <w:rPr>
+          <w:rFonts w:ascii="Comic Sans MS" w:hAnsi="Comic Sans MS" w:cs="B Mitra"/>
+          <w:lang w:bidi="fa-IR"/>
+        </w:rPr>
+        <w:t>process(</w:t>
+      </w:r>
+      <w:proofErr w:type="gramEnd"/>
+      <w:r>
+        <w:rPr>
+          <w:rFonts w:ascii="Comic Sans MS" w:hAnsi="Comic Sans MS" w:cs="B Mitra"/>
+          <w:lang w:bidi="fa-IR"/>
+        </w:rPr>
+        <w:t>clk, reset)</w:t>
+      </w:r>
+    </w:p>
+    <w:p>
+      <w:pPr>
+        <w:pBdr>
+          <w:top w:val="single" w:sz="48" w:space="1" w:color="FFD966" w:themeColor="accent4" w:themeTint="99"/>
+          <w:left w:val="single" w:sz="48" w:space="4" w:color="FFD966" w:themeColor="accent4" w:themeTint="99"/>
+          <w:bottom w:val="single" w:sz="48" w:space="1" w:color="FFD966" w:themeColor="accent4" w:themeTint="99"/>
+          <w:right w:val="single" w:sz="48" w:space="4" w:color="FFD966" w:themeColor="accent4" w:themeTint="99"/>
+        </w:pBdr>
+        <w:shd w:val="clear" w:color="auto" w:fill="FFF2CC" w:themeFill="accent4" w:themeFillTint="33"/>
+        <w:jc w:val="both"/>
+        <w:rPr>
+          <w:rFonts w:ascii="Comic Sans MS" w:hAnsi="Comic Sans MS" w:cs="B Mitra"/>
+          <w:lang w:bidi="fa-IR"/>
+        </w:rPr>
+      </w:pPr>
+      <w:r>
+        <w:rPr>
+          <w:rFonts w:ascii="Comic Sans MS" w:hAnsi="Comic Sans MS" w:cs="B Mitra"/>
+          <w:lang w:bidi="fa-IR"/>
+        </w:rPr>
+        <w:t xml:space="preserve">    begin</w:t>
+      </w:r>
+    </w:p>
+    <w:p>
+      <w:pPr>
+        <w:pBdr>
+          <w:top w:val="single" w:sz="48" w:space="1" w:color="FFD966" w:themeColor="accent4" w:themeTint="99"/>
+          <w:left w:val="single" w:sz="48" w:space="4" w:color="FFD966" w:themeColor="accent4" w:themeTint="99"/>
+          <w:bottom w:val="single" w:sz="48" w:space="1" w:color="FFD966" w:themeColor="accent4" w:themeTint="99"/>
+          <w:right w:val="single" w:sz="48" w:space="4" w:color="FFD966" w:themeColor="accent4" w:themeTint="99"/>
+        </w:pBdr>
+        <w:shd w:val="clear" w:color="auto" w:fill="FFF2CC" w:themeFill="accent4" w:themeFillTint="33"/>
+        <w:jc w:val="both"/>
+        <w:rPr>
+          <w:rFonts w:ascii="Comic Sans MS" w:hAnsi="Comic Sans MS" w:cs="B Mitra"/>
+          <w:lang w:bidi="fa-IR"/>
+        </w:rPr>
+      </w:pPr>
+      <w:r>
+        <w:rPr>
+          <w:rFonts w:ascii="Comic Sans MS" w:hAnsi="Comic Sans MS" w:cs="B Mitra"/>
+          <w:lang w:bidi="fa-IR"/>
+        </w:rPr>
+        <w:t xml:space="preserve">        if reset = '1' then</w:t>
+      </w:r>
+    </w:p>
+    <w:p>
+      <w:pPr>
+        <w:pBdr>
+          <w:top w:val="single" w:sz="48" w:space="1" w:color="FFD966" w:themeColor="accent4" w:themeTint="99"/>
+          <w:left w:val="single" w:sz="48" w:space="4" w:color="FFD966" w:themeColor="accent4" w:themeTint="99"/>
+          <w:bottom w:val="single" w:sz="48" w:space="1" w:color="FFD966" w:themeColor="accent4" w:themeTint="99"/>
+          <w:right w:val="single" w:sz="48" w:space="4" w:color="FFD966" w:themeColor="accent4" w:themeTint="99"/>
+        </w:pBdr>
+        <w:shd w:val="clear" w:color="auto" w:fill="FFF2CC" w:themeFill="accent4" w:themeFillTint="33"/>
+        <w:jc w:val="both"/>
+        <w:rPr>
+          <w:rFonts w:ascii="Comic Sans MS" w:hAnsi="Comic Sans MS" w:cs="B Mitra"/>
+          <w:lang w:bidi="fa-IR"/>
+        </w:rPr>
+      </w:pPr>
+      <w:r>
+        <w:rPr>
+          <w:rFonts w:ascii="Comic Sans MS" w:hAnsi="Comic Sans MS" w:cs="B Mitra"/>
+          <w:lang w:bidi="fa-IR"/>
+        </w:rPr>
+        <w:t xml:space="preserve">            </w:t>
+      </w:r>
+      <w:proofErr w:type="spellStart"/>
+      <w:r>
+        <w:rPr>
+          <w:rFonts w:ascii="Comic Sans MS" w:hAnsi="Comic Sans MS" w:cs="B Mitra"/>
+          <w:lang w:bidi="fa-IR"/>
+        </w:rPr>
+        <w:t>current_state</w:t>
+      </w:r>
+      <w:proofErr w:type="spellEnd"/>
+      <w:r>
+        <w:rPr>
+          <w:rFonts w:ascii="Comic Sans MS" w:hAnsi="Comic Sans MS" w:cs="B Mitra"/>
+          <w:lang w:bidi="fa-IR"/>
+        </w:rPr>
+        <w:t xml:space="preserve"> &lt;= "000"; -- Default state</w:t>
+      </w:r>
+    </w:p>
+    <w:p>
+      <w:pPr>
+        <w:pBdr>
+          <w:top w:val="single" w:sz="48" w:space="1" w:color="FFD966" w:themeColor="accent4" w:themeTint="99"/>
+          <w:left w:val="single" w:sz="48" w:space="4" w:color="FFD966" w:themeColor="accent4" w:themeTint="99"/>
+          <w:bottom w:val="single" w:sz="48" w:space="1" w:color="FFD966" w:themeColor="accent4" w:themeTint="99"/>
+          <w:right w:val="single" w:sz="48" w:space="4" w:color="FFD966" w:themeColor="accent4" w:themeTint="99"/>
+        </w:pBdr>
+        <w:shd w:val="clear" w:color="auto" w:fill="FFF2CC" w:themeFill="accent4" w:themeFillTint="33"/>
+        <w:jc w:val="both"/>
+        <w:rPr>
+          <w:rFonts w:ascii="Comic Sans MS" w:hAnsi="Comic Sans MS" w:cs="B Mitra"/>
+          <w:lang w:bidi="fa-IR"/>
+        </w:rPr>
+      </w:pPr>
+      <w:r>
+        <w:rPr>
+          <w:rFonts w:ascii="Comic Sans MS" w:hAnsi="Comic Sans MS" w:cs="B Mitra"/>
+          <w:lang w:bidi="fa-IR"/>
+        </w:rPr>
+        <w:t xml:space="preserve">        </w:t>
+      </w:r>
+      <w:proofErr w:type="spellStart"/>
+      <w:r>
+        <w:rPr>
+          <w:rFonts w:ascii="Comic Sans MS" w:hAnsi="Comic Sans MS" w:cs="B Mitra"/>
+          <w:lang w:bidi="fa-IR"/>
+        </w:rPr>
+        <w:t>elsif</w:t>
+      </w:r>
+      <w:proofErr w:type="spellEnd"/>
+      <w:r>
+        <w:rPr>
+          <w:rFonts w:ascii="Comic Sans MS" w:hAnsi="Comic Sans MS" w:cs="B Mitra"/>
+          <w:lang w:bidi="fa-IR"/>
+        </w:rPr>
+        <w:t xml:space="preserve"> </w:t>
+      </w:r>
+      <w:proofErr w:type="spellStart"/>
+      <w:r>
+        <w:rPr>
+          <w:rFonts w:ascii="Comic Sans MS" w:hAnsi="Comic Sans MS" w:cs="B Mitra"/>
+          <w:lang w:bidi="fa-IR"/>
+        </w:rPr>
+        <w:t>rising_edge</w:t>
+      </w:r>
+      <w:proofErr w:type="spellEnd"/>
+      <w:r>
+        <w:rPr>
+          <w:rFonts w:ascii="Comic Sans MS" w:hAnsi="Comic Sans MS" w:cs="B Mitra"/>
+          <w:lang w:bidi="fa-IR"/>
+        </w:rPr>
+        <w:t>(clk) then</w:t>
+      </w:r>
+    </w:p>
+    <w:p>
+      <w:pPr>
+        <w:pBdr>
+          <w:top w:val="single" w:sz="48" w:space="1" w:color="FFD966" w:themeColor="accent4" w:themeTint="99"/>
+          <w:left w:val="single" w:sz="48" w:space="4" w:color="FFD966" w:themeColor="accent4" w:themeTint="99"/>
+          <w:bottom w:val="single" w:sz="48" w:space="1" w:color="FFD966" w:themeColor="accent4" w:themeTint="99"/>
+          <w:right w:val="single" w:sz="48" w:space="4" w:color="FFD966" w:themeColor="accent4" w:themeTint="99"/>
+        </w:pBdr>
+        <w:shd w:val="clear" w:color="auto" w:fill="FFF2CC" w:themeFill="accent4" w:themeFillTint="33"/>
+        <w:jc w:val="both"/>
+        <w:rPr>
+          <w:rFonts w:ascii="Comic Sans MS" w:hAnsi="Comic Sans MS" w:cs="B Mitra"/>
+          <w:lang w:bidi="fa-IR"/>
+        </w:rPr>
+      </w:pPr>
+      <w:r>
+        <w:rPr>
+          <w:rFonts w:ascii="Comic Sans MS" w:hAnsi="Comic Sans MS" w:cs="B Mitra"/>
+          <w:lang w:bidi="fa-IR"/>
+        </w:rPr>
+        <w:lastRenderedPageBreak/>
+        <w:t xml:space="preserve">            </w:t>
+      </w:r>
+      <w:proofErr w:type="spellStart"/>
+      <w:r>
+        <w:rPr>
+          <w:rFonts w:ascii="Comic Sans MS" w:hAnsi="Comic Sans MS" w:cs="B Mitra"/>
+          <w:lang w:bidi="fa-IR"/>
+        </w:rPr>
+        <w:t>current_state</w:t>
+      </w:r>
+      <w:proofErr w:type="spellEnd"/>
+      <w:r>
+        <w:rPr>
+          <w:rFonts w:ascii="Comic Sans MS" w:hAnsi="Comic Sans MS" w:cs="B Mitra"/>
+          <w:lang w:bidi="fa-IR"/>
+        </w:rPr>
+        <w:t xml:space="preserve"> &lt;= </w:t>
+      </w:r>
+      <w:proofErr w:type="spellStart"/>
+      <w:r>
+        <w:rPr>
+          <w:rFonts w:ascii="Comic Sans MS" w:hAnsi="Comic Sans MS" w:cs="B Mitra"/>
+          <w:lang w:bidi="fa-IR"/>
+        </w:rPr>
+        <w:t>next_state</w:t>
+      </w:r>
+      <w:proofErr w:type="spellEnd"/>
+      <w:r>
+        <w:rPr>
+          <w:rFonts w:ascii="Comic Sans MS" w:hAnsi="Comic Sans MS" w:cs="B Mitra"/>
+          <w:lang w:bidi="fa-IR"/>
+        </w:rPr>
+        <w:t>;</w:t>
+      </w:r>
+    </w:p>
+    <w:p>
+      <w:pPr>
+        <w:pBdr>
+          <w:top w:val="single" w:sz="48" w:space="1" w:color="FFD966" w:themeColor="accent4" w:themeTint="99"/>
+          <w:left w:val="single" w:sz="48" w:space="4" w:color="FFD966" w:themeColor="accent4" w:themeTint="99"/>
+          <w:bottom w:val="single" w:sz="48" w:space="1" w:color="FFD966" w:themeColor="accent4" w:themeTint="99"/>
+          <w:right w:val="single" w:sz="48" w:space="4" w:color="FFD966" w:themeColor="accent4" w:themeTint="99"/>
+        </w:pBdr>
+        <w:shd w:val="clear" w:color="auto" w:fill="FFF2CC" w:themeFill="accent4" w:themeFillTint="33"/>
+        <w:jc w:val="both"/>
+        <w:rPr>
+          <w:rFonts w:ascii="Comic Sans MS" w:hAnsi="Comic Sans MS" w:cs="B Mitra"/>
+          <w:lang w:bidi="fa-IR"/>
+        </w:rPr>
+      </w:pPr>
+      <w:r>
+        <w:rPr>
+          <w:rFonts w:ascii="Comic Sans MS" w:hAnsi="Comic Sans MS" w:cs="B Mitra"/>
+          <w:lang w:bidi="fa-IR"/>
+        </w:rPr>
+        <w:t xml:space="preserve">        end if;</w:t>
+      </w:r>
+    </w:p>
+    <w:p>
+      <w:pPr>
+        <w:pBdr>
+          <w:top w:val="single" w:sz="48" w:space="1" w:color="FFD966" w:themeColor="accent4" w:themeTint="99"/>
+          <w:left w:val="single" w:sz="48" w:space="4" w:color="FFD966" w:themeColor="accent4" w:themeTint="99"/>
+          <w:bottom w:val="single" w:sz="48" w:space="1" w:color="FFD966" w:themeColor="accent4" w:themeTint="99"/>
+          <w:right w:val="single" w:sz="48" w:space="4" w:color="FFD966" w:themeColor="accent4" w:themeTint="99"/>
+        </w:pBdr>
+        <w:shd w:val="clear" w:color="auto" w:fill="FFF2CC" w:themeFill="accent4" w:themeFillTint="33"/>
+        <w:jc w:val="both"/>
+        <w:rPr>
+          <w:rFonts w:ascii="Comic Sans MS" w:hAnsi="Comic Sans MS" w:cs="B Mitra"/>
+          <w:lang w:bidi="fa-IR"/>
+        </w:rPr>
+      </w:pPr>
+      <w:r>
+        <w:rPr>
+          <w:rFonts w:ascii="Comic Sans MS" w:hAnsi="Comic Sans MS" w:cs="B Mitra"/>
+          <w:lang w:bidi="fa-IR"/>
+        </w:rPr>
+        <w:t xml:space="preserve">    end process;</w:t>
+      </w:r>
+    </w:p>
+    <w:p>
+      <w:pPr>
+        <w:pBdr>
+          <w:top w:val="single" w:sz="48" w:space="1" w:color="FFD966" w:themeColor="accent4" w:themeTint="99"/>
+          <w:left w:val="single" w:sz="48" w:space="4" w:color="FFD966" w:themeColor="accent4" w:themeTint="99"/>
+          <w:bottom w:val="single" w:sz="48" w:space="1" w:color="FFD966" w:themeColor="accent4" w:themeTint="99"/>
+          <w:right w:val="single" w:sz="48" w:space="4" w:color="FFD966" w:themeColor="accent4" w:themeTint="99"/>
+        </w:pBdr>
+        <w:shd w:val="clear" w:color="auto" w:fill="FFF2CC" w:themeFill="accent4" w:themeFillTint="33"/>
+        <w:jc w:val="both"/>
+        <w:rPr>
+          <w:rFonts w:ascii="Comic Sans MS" w:hAnsi="Comic Sans MS" w:cs="B Mitra"/>
+          <w:lang w:bidi="fa-IR"/>
+        </w:rPr>
+      </w:pPr>
+    </w:p>
+    <w:p>
+      <w:pPr>
+        <w:pBdr>
+          <w:top w:val="single" w:sz="48" w:space="1" w:color="FFD966" w:themeColor="accent4" w:themeTint="99"/>
+          <w:left w:val="single" w:sz="48" w:space="4" w:color="FFD966" w:themeColor="accent4" w:themeTint="99"/>
+          <w:bottom w:val="single" w:sz="48" w:space="1" w:color="FFD966" w:themeColor="accent4" w:themeTint="99"/>
+          <w:right w:val="single" w:sz="48" w:space="4" w:color="FFD966" w:themeColor="accent4" w:themeTint="99"/>
+        </w:pBdr>
+        <w:shd w:val="clear" w:color="auto" w:fill="FFF2CC" w:themeFill="accent4" w:themeFillTint="33"/>
+        <w:jc w:val="both"/>
+        <w:rPr>
+          <w:rFonts w:ascii="Comic Sans MS" w:hAnsi="Comic Sans MS" w:cs="B Mitra"/>
+          <w:lang w:bidi="fa-IR"/>
+        </w:rPr>
+      </w:pPr>
+      <w:r>
+        <w:rPr>
+          <w:rFonts w:ascii="Comic Sans MS" w:hAnsi="Comic Sans MS" w:cs="B Mitra"/>
+          <w:lang w:bidi="fa-IR"/>
+        </w:rPr>
+        <w:t xml:space="preserve">    -- Next state logic based on current state</w:t>
+      </w:r>
+    </w:p>
+    <w:p>
+      <w:pPr>
+        <w:pBdr>
+          <w:top w:val="single" w:sz="48" w:space="1" w:color="FFD966" w:themeColor="accent4" w:themeTint="99"/>
+          <w:left w:val="single" w:sz="48" w:space="4" w:color="FFD966" w:themeColor="accent4" w:themeTint="99"/>
+          <w:bottom w:val="single" w:sz="48" w:space="1" w:color="FFD966" w:themeColor="accent4" w:themeTint="99"/>
+          <w:right w:val="single" w:sz="48" w:space="4" w:color="FFD966" w:themeColor="accent4" w:themeTint="99"/>
+        </w:pBdr>
+        <w:shd w:val="clear" w:color="auto" w:fill="FFF2CC" w:themeFill="accent4" w:themeFillTint="33"/>
+        <w:jc w:val="both"/>
+        <w:rPr>
+          <w:rFonts w:ascii="Comic Sans MS" w:hAnsi="Comic Sans MS" w:cs="B Mitra"/>
+          <w:lang w:bidi="fa-IR"/>
+        </w:rPr>
+      </w:pPr>
+      <w:r>
+        <w:rPr>
+          <w:rFonts w:ascii="Comic Sans MS" w:hAnsi="Comic Sans MS" w:cs="B Mitra"/>
+          <w:lang w:bidi="fa-IR"/>
+        </w:rPr>
+        <w:t xml:space="preserve">    process(</w:t>
+      </w:r>
+      <w:proofErr w:type="spellStart"/>
+      <w:r>
+        <w:rPr>
+          <w:rFonts w:ascii="Comic Sans MS" w:hAnsi="Comic Sans MS" w:cs="B Mitra"/>
+          <w:lang w:bidi="fa-IR"/>
+        </w:rPr>
+        <w:t>current_state</w:t>
+      </w:r>
+      <w:proofErr w:type="spellEnd"/>
+      <w:r>
+        <w:rPr>
+          <w:rFonts w:ascii="Comic Sans MS" w:hAnsi="Comic Sans MS" w:cs="B Mitra"/>
+          <w:lang w:bidi="fa-IR"/>
+        </w:rPr>
+        <w:t>)</w:t>
+      </w:r>
+    </w:p>
+    <w:p>
+      <w:pPr>
+        <w:pBdr>
+          <w:top w:val="single" w:sz="48" w:space="1" w:color="FFD966" w:themeColor="accent4" w:themeTint="99"/>
+          <w:left w:val="single" w:sz="48" w:space="4" w:color="FFD966" w:themeColor="accent4" w:themeTint="99"/>
+          <w:bottom w:val="single" w:sz="48" w:space="1" w:color="FFD966" w:themeColor="accent4" w:themeTint="99"/>
+          <w:right w:val="single" w:sz="48" w:space="4" w:color="FFD966" w:themeColor="accent4" w:themeTint="99"/>
+        </w:pBdr>
+        <w:shd w:val="clear" w:color="auto" w:fill="FFF2CC" w:themeFill="accent4" w:themeFillTint="33"/>
+        <w:jc w:val="both"/>
+        <w:rPr>
+          <w:rFonts w:ascii="Comic Sans MS" w:hAnsi="Comic Sans MS" w:cs="B Mitra"/>
+          <w:lang w:bidi="fa-IR"/>
+        </w:rPr>
+      </w:pPr>
+      <w:r>
+        <w:rPr>
+          <w:rFonts w:ascii="Comic Sans MS" w:hAnsi="Comic Sans MS" w:cs="B Mitra"/>
+          <w:lang w:bidi="fa-IR"/>
+        </w:rPr>
+        <w:t xml:space="preserve">    begin</w:t>
+      </w:r>
+    </w:p>
+    <w:p>
+      <w:pPr>
+        <w:pBdr>
+          <w:top w:val="single" w:sz="48" w:space="1" w:color="FFD966" w:themeColor="accent4" w:themeTint="99"/>
+          <w:left w:val="single" w:sz="48" w:space="4" w:color="FFD966" w:themeColor="accent4" w:themeTint="99"/>
+          <w:bottom w:val="single" w:sz="48" w:space="1" w:color="FFD966" w:themeColor="accent4" w:themeTint="99"/>
+          <w:right w:val="single" w:sz="48" w:space="4" w:color="FFD966" w:themeColor="accent4" w:themeTint="99"/>
+        </w:pBdr>
+        <w:shd w:val="clear" w:color="auto" w:fill="FFF2CC" w:themeFill="accent4" w:themeFillTint="33"/>
+        <w:jc w:val="both"/>
+        <w:rPr>
+          <w:rFonts w:ascii="Comic Sans MS" w:hAnsi="Comic Sans MS" w:cs="B Mitra"/>
+          <w:lang w:bidi="fa-IR"/>
+        </w:rPr>
+      </w:pPr>
+      <w:r>
+        <w:rPr>
+          <w:rFonts w:ascii="Comic Sans MS" w:hAnsi="Comic Sans MS" w:cs="B Mitra"/>
+          <w:lang w:bidi="fa-IR"/>
+        </w:rPr>
+        <w:t xml:space="preserve">        case </w:t>
+      </w:r>
+      <w:proofErr w:type="spellStart"/>
+      <w:r>
+        <w:rPr>
+          <w:rFonts w:ascii="Comic Sans MS" w:hAnsi="Comic Sans MS" w:cs="B Mitra"/>
+          <w:lang w:bidi="fa-IR"/>
+        </w:rPr>
+        <w:t>current_state</w:t>
+      </w:r>
+      <w:proofErr w:type="spellEnd"/>
+      <w:r>
+        <w:rPr>
+          <w:rFonts w:ascii="Comic Sans MS" w:hAnsi="Comic Sans MS" w:cs="B Mitra"/>
+          <w:lang w:bidi="fa-IR"/>
+        </w:rPr>
+        <w:t xml:space="preserve"> is</w:t>
+      </w:r>
+    </w:p>
+    <w:p>
+      <w:pPr>
+        <w:pBdr>
+          <w:top w:val="single" w:sz="48" w:space="1" w:color="FFD966" w:themeColor="accent4" w:themeTint="99"/>
+          <w:left w:val="single" w:sz="48" w:space="4" w:color="FFD966" w:themeColor="accent4" w:themeTint="99"/>
+          <w:bottom w:val="single" w:sz="48" w:space="1" w:color="FFD966" w:themeColor="accent4" w:themeTint="99"/>
+          <w:right w:val="single" w:sz="48" w:space="4" w:color="FFD966" w:themeColor="accent4" w:themeTint="99"/>
+        </w:pBdr>
+        <w:shd w:val="clear" w:color="auto" w:fill="FFF2CC" w:themeFill="accent4" w:themeFillTint="33"/>
+        <w:jc w:val="both"/>
+        <w:rPr>
+          <w:rFonts w:ascii="Comic Sans MS" w:hAnsi="Comic Sans MS" w:cs="B Mitra"/>
+          <w:lang w:bidi="fa-IR"/>
+        </w:rPr>
+      </w:pPr>
+      <w:r>
+        <w:rPr>
+          <w:rFonts w:ascii="Comic Sans MS" w:hAnsi="Comic Sans MS" w:cs="B Mitra"/>
+          <w:lang w:bidi="fa-IR"/>
+        </w:rPr>
+        <w:t xml:space="preserve">            when "000" =&gt; </w:t>
+      </w:r>
+      <w:proofErr w:type="spellStart"/>
+      <w:r>
+        <w:rPr>
+          <w:rFonts w:ascii="Comic Sans MS" w:hAnsi="Comic Sans MS" w:cs="B Mitra"/>
+          <w:lang w:bidi="fa-IR"/>
+        </w:rPr>
+        <w:t>next_state</w:t>
+      </w:r>
+      <w:proofErr w:type="spellEnd"/>
+      <w:r>
+        <w:rPr>
+          <w:rFonts w:ascii="Comic Sans MS" w:hAnsi="Comic Sans MS" w:cs="B Mitra"/>
+          <w:lang w:bidi="fa-IR"/>
+        </w:rPr>
+        <w:t xml:space="preserve"> &lt;= "011";</w:t>
+      </w:r>
+    </w:p>
+    <w:p>
+      <w:pPr>
+        <w:pBdr>
+          <w:top w:val="single" w:sz="48" w:space="1" w:color="FFD966" w:themeColor="accent4" w:themeTint="99"/>
+          <w:left w:val="single" w:sz="48" w:space="4" w:color="FFD966" w:themeColor="accent4" w:themeTint="99"/>
+          <w:bottom w:val="single" w:sz="48" w:space="1" w:color="FFD966" w:themeColor="accent4" w:themeTint="99"/>
+          <w:right w:val="single" w:sz="48" w:space="4" w:color="FFD966" w:themeColor="accent4" w:themeTint="99"/>
+        </w:pBdr>
+        <w:shd w:val="clear" w:color="auto" w:fill="FFF2CC" w:themeFill="accent4" w:themeFillTint="33"/>
+        <w:jc w:val="both"/>
+        <w:rPr>
+          <w:rFonts w:ascii="Comic Sans MS" w:hAnsi="Comic Sans MS" w:cs="B Mitra"/>
+          <w:lang w:bidi="fa-IR"/>
+        </w:rPr>
+      </w:pPr>
+      <w:r>
+        <w:rPr>
+          <w:rFonts w:ascii="Comic Sans MS" w:hAnsi="Comic Sans MS" w:cs="B Mitra"/>
+          <w:lang w:bidi="fa-IR"/>
+        </w:rPr>
+        <w:t xml:space="preserve">            when "011" =&gt; </w:t>
+      </w:r>
+      <w:proofErr w:type="spellStart"/>
+      <w:r>
+        <w:rPr>
+          <w:rFonts w:ascii="Comic Sans MS" w:hAnsi="Comic Sans MS" w:cs="B Mitra"/>
+          <w:lang w:bidi="fa-IR"/>
+        </w:rPr>
+        <w:t>next_state</w:t>
+      </w:r>
+      <w:proofErr w:type="spellEnd"/>
+      <w:r>
+        <w:rPr>
+          <w:rFonts w:ascii="Comic Sans MS" w:hAnsi="Comic Sans MS" w:cs="B Mitra"/>
+          <w:lang w:bidi="fa-IR"/>
+        </w:rPr>
+        <w:t xml:space="preserve"> &lt;= "110";</w:t>
+      </w:r>
+    </w:p>
+    <w:p>
+      <w:pPr>
+        <w:pBdr>
+          <w:top w:val="single" w:sz="48" w:space="1" w:color="FFD966" w:themeColor="accent4" w:themeTint="99"/>
+          <w:left w:val="single" w:sz="48" w:space="4" w:color="FFD966" w:themeColor="accent4" w:themeTint="99"/>
+          <w:bottom w:val="single" w:sz="48" w:space="1" w:color="FFD966" w:themeColor="accent4" w:themeTint="99"/>
+          <w:right w:val="single" w:sz="48" w:space="4" w:color="FFD966" w:themeColor="accent4" w:themeTint="99"/>
+        </w:pBdr>
+        <w:shd w:val="clear" w:color="auto" w:fill="FFF2CC" w:themeFill="accent4" w:themeFillTint="33"/>
+        <w:jc w:val="both"/>
+        <w:rPr>
+          <w:rFonts w:ascii="Comic Sans MS" w:hAnsi="Comic Sans MS" w:cs="B Mitra"/>
+          <w:lang w:bidi="fa-IR"/>
+        </w:rPr>
+      </w:pPr>
+      <w:r>
+        <w:rPr>
+          <w:rFonts w:ascii="Comic Sans MS" w:hAnsi="Comic Sans MS" w:cs="B Mitra"/>
+          <w:lang w:bidi="fa-IR"/>
+        </w:rPr>
+        <w:t xml:space="preserve">            when "110" =&gt; </w:t>
+      </w:r>
+      <w:proofErr w:type="spellStart"/>
+      <w:r>
+        <w:rPr>
+          <w:rFonts w:ascii="Comic Sans MS" w:hAnsi="Comic Sans MS" w:cs="B Mitra"/>
+          <w:lang w:bidi="fa-IR"/>
+        </w:rPr>
+        <w:t>next_state</w:t>
+      </w:r>
+      <w:proofErr w:type="spellEnd"/>
+      <w:r>
+        <w:rPr>
+          <w:rFonts w:ascii="Comic Sans MS" w:hAnsi="Comic Sans MS" w:cs="B Mitra"/>
+          <w:lang w:bidi="fa-IR"/>
+        </w:rPr>
+        <w:t xml:space="preserve"> &lt;= "101";</w:t>
+      </w:r>
+    </w:p>
+    <w:p>
+      <w:pPr>
+        <w:pBdr>
+          <w:top w:val="single" w:sz="48" w:space="1" w:color="FFD966" w:themeColor="accent4" w:themeTint="99"/>
+          <w:left w:val="single" w:sz="48" w:space="4" w:color="FFD966" w:themeColor="accent4" w:themeTint="99"/>
+          <w:bottom w:val="single" w:sz="48" w:space="1" w:color="FFD966" w:themeColor="accent4" w:themeTint="99"/>
+          <w:right w:val="single" w:sz="48" w:space="4" w:color="FFD966" w:themeColor="accent4" w:themeTint="99"/>
+        </w:pBdr>
+        <w:shd w:val="clear" w:color="auto" w:fill="FFF2CC" w:themeFill="accent4" w:themeFillTint="33"/>
+        <w:jc w:val="both"/>
+        <w:rPr>
+          <w:rFonts w:ascii="Comic Sans MS" w:hAnsi="Comic Sans MS" w:cs="B Mitra"/>
+          <w:lang w:bidi="fa-IR"/>
+        </w:rPr>
+      </w:pPr>
+      <w:r>
+        <w:rPr>
+          <w:rFonts w:ascii="Comic Sans MS" w:hAnsi="Comic Sans MS" w:cs="B Mitra"/>
+          <w:lang w:bidi="fa-IR"/>
+        </w:rPr>
+        <w:t xml:space="preserve">            when "101" =&gt; </w:t>
+      </w:r>
+      <w:proofErr w:type="spellStart"/>
+      <w:r>
+        <w:rPr>
+          <w:rFonts w:ascii="Comic Sans MS" w:hAnsi="Comic Sans MS" w:cs="B Mitra"/>
+          <w:lang w:bidi="fa-IR"/>
+        </w:rPr>
+        <w:t>next_state</w:t>
+      </w:r>
+      <w:proofErr w:type="spellEnd"/>
+      <w:r>
+        <w:rPr>
+          <w:rFonts w:ascii="Comic Sans MS" w:hAnsi="Comic Sans MS" w:cs="B Mitra"/>
+          <w:lang w:bidi="fa-IR"/>
+        </w:rPr>
+        <w:t xml:space="preserve"> &lt;= "111";</w:t>
+      </w:r>
+    </w:p>
+    <w:p>
+      <w:pPr>
+        <w:pBdr>
+          <w:top w:val="single" w:sz="48" w:space="1" w:color="FFD966" w:themeColor="accent4" w:themeTint="99"/>
+          <w:left w:val="single" w:sz="48" w:space="4" w:color="FFD966" w:themeColor="accent4" w:themeTint="99"/>
+          <w:bottom w:val="single" w:sz="48" w:space="1" w:color="FFD966" w:themeColor="accent4" w:themeTint="99"/>
+          <w:right w:val="single" w:sz="48" w:space="4" w:color="FFD966" w:themeColor="accent4" w:themeTint="99"/>
+        </w:pBdr>
+        <w:shd w:val="clear" w:color="auto" w:fill="FFF2CC" w:themeFill="accent4" w:themeFillTint="33"/>
+        <w:jc w:val="both"/>
+        <w:rPr>
+          <w:rFonts w:ascii="Comic Sans MS" w:hAnsi="Comic Sans MS" w:cs="B Mitra"/>
+          <w:lang w:bidi="fa-IR"/>
+        </w:rPr>
+      </w:pPr>
+      <w:r>
+        <w:rPr>
+          <w:rFonts w:ascii="Comic Sans MS" w:hAnsi="Comic Sans MS" w:cs="B Mitra"/>
+          <w:lang w:bidi="fa-IR"/>
+        </w:rPr>
+        <w:t xml:space="preserve">            when "111" =&gt; </w:t>
+      </w:r>
+      <w:proofErr w:type="spellStart"/>
+      <w:r>
+        <w:rPr>
+          <w:rFonts w:ascii="Comic Sans MS" w:hAnsi="Comic Sans MS" w:cs="B Mitra"/>
+          <w:lang w:bidi="fa-IR"/>
+        </w:rPr>
+        <w:t>next_state</w:t>
+      </w:r>
+      <w:proofErr w:type="spellEnd"/>
+      <w:r>
+        <w:rPr>
+          <w:rFonts w:ascii="Comic Sans MS" w:hAnsi="Comic Sans MS" w:cs="B Mitra"/>
+          <w:lang w:bidi="fa-IR"/>
+        </w:rPr>
+        <w:t xml:space="preserve"> &lt;= "000";</w:t>
+      </w:r>
+    </w:p>
+    <w:p>
+      <w:pPr>
+        <w:pBdr>
+          <w:top w:val="single" w:sz="48" w:space="1" w:color="FFD966" w:themeColor="accent4" w:themeTint="99"/>
+          <w:left w:val="single" w:sz="48" w:space="4" w:color="FFD966" w:themeColor="accent4" w:themeTint="99"/>
+          <w:bottom w:val="single" w:sz="48" w:space="1" w:color="FFD966" w:themeColor="accent4" w:themeTint="99"/>
+          <w:right w:val="single" w:sz="48" w:space="4" w:color="FFD966" w:themeColor="accent4" w:themeTint="99"/>
+        </w:pBdr>
+        <w:shd w:val="clear" w:color="auto" w:fill="FFF2CC" w:themeFill="accent4" w:themeFillTint="33"/>
+        <w:jc w:val="both"/>
+        <w:rPr>
+          <w:rFonts w:ascii="Comic Sans MS" w:hAnsi="Comic Sans MS" w:cs="B Mitra"/>
+          <w:lang w:bidi="fa-IR"/>
+        </w:rPr>
+      </w:pPr>
+      <w:r>
+        <w:rPr>
+          <w:rFonts w:ascii="Comic Sans MS" w:hAnsi="Comic Sans MS" w:cs="B Mitra"/>
+          <w:lang w:bidi="fa-IR"/>
+        </w:rPr>
+        <w:t xml:space="preserve">            when others =&gt; </w:t>
+      </w:r>
+      <w:proofErr w:type="spellStart"/>
+      <w:r>
+        <w:rPr>
+          <w:rFonts w:ascii="Comic Sans MS" w:hAnsi="Comic Sans MS" w:cs="B Mitra"/>
+          <w:lang w:bidi="fa-IR"/>
+        </w:rPr>
+        <w:t>next_state</w:t>
+      </w:r>
+      <w:proofErr w:type="spellEnd"/>
+      <w:r>
+        <w:rPr>
+          <w:rFonts w:ascii="Comic Sans MS" w:hAnsi="Comic Sans MS" w:cs="B Mitra"/>
+          <w:lang w:bidi="fa-IR"/>
+        </w:rPr>
+        <w:t xml:space="preserve"> &lt;= "000"; -- Safety net</w:t>
+      </w:r>
+    </w:p>
+    <w:p>
+      <w:pPr>
+        <w:pBdr>
+          <w:top w:val="single" w:sz="48" w:space="1" w:color="FFD966" w:themeColor="accent4" w:themeTint="99"/>
+          <w:left w:val="single" w:sz="48" w:space="4" w:color="FFD966" w:themeColor="accent4" w:themeTint="99"/>
+          <w:bottom w:val="single" w:sz="48" w:space="1" w:color="FFD966" w:themeColor="accent4" w:themeTint="99"/>
+          <w:right w:val="single" w:sz="48" w:space="4" w:color="FFD966" w:themeColor="accent4" w:themeTint="99"/>
+        </w:pBdr>
+        <w:shd w:val="clear" w:color="auto" w:fill="FFF2CC" w:themeFill="accent4" w:themeFillTint="33"/>
+        <w:jc w:val="both"/>
+        <w:rPr>
+          <w:rFonts w:ascii="Comic Sans MS" w:hAnsi="Comic Sans MS" w:cs="B Mitra"/>
+          <w:lang w:bidi="fa-IR"/>
+        </w:rPr>
+      </w:pPr>
+      <w:r>
+        <w:rPr>
+          <w:rFonts w:ascii="Comic Sans MS" w:hAnsi="Comic Sans MS" w:cs="B Mitra"/>
+          <w:lang w:bidi="fa-IR"/>
+        </w:rPr>
+        <w:t xml:space="preserve">        end case;</w:t>
+      </w:r>
+    </w:p>
+    <w:p>
+      <w:pPr>
+        <w:pBdr>
+          <w:top w:val="single" w:sz="48" w:space="1" w:color="FFD966" w:themeColor="accent4" w:themeTint="99"/>
+          <w:left w:val="single" w:sz="48" w:space="4" w:color="FFD966" w:themeColor="accent4" w:themeTint="99"/>
+          <w:bottom w:val="single" w:sz="48" w:space="1" w:color="FFD966" w:themeColor="accent4" w:themeTint="99"/>
+          <w:right w:val="single" w:sz="48" w:space="4" w:color="FFD966" w:themeColor="accent4" w:themeTint="99"/>
+        </w:pBdr>
+        <w:shd w:val="clear" w:color="auto" w:fill="FFF2CC" w:themeFill="accent4" w:themeFillTint="33"/>
+        <w:jc w:val="both"/>
+        <w:rPr>
+          <w:rFonts w:ascii="Comic Sans MS" w:hAnsi="Comic Sans MS" w:cs="B Mitra"/>
+          <w:lang w:bidi="fa-IR"/>
+        </w:rPr>
+      </w:pPr>
+      <w:r>
+        <w:rPr>
+          <w:rFonts w:ascii="Comic Sans MS" w:hAnsi="Comic Sans MS" w:cs="B Mitra"/>
+          <w:lang w:bidi="fa-IR"/>
+        </w:rPr>
+        <w:t xml:space="preserve">    end process;</w:t>
+      </w:r>
+    </w:p>
+    <w:p>
+      <w:pPr>
+        <w:pBdr>
+          <w:top w:val="single" w:sz="48" w:space="1" w:color="FFD966" w:themeColor="accent4" w:themeTint="99"/>
+          <w:left w:val="single" w:sz="48" w:space="4" w:color="FFD966" w:themeColor="accent4" w:themeTint="99"/>
+          <w:bottom w:val="single" w:sz="48" w:space="1" w:color="FFD966" w:themeColor="accent4" w:themeTint="99"/>
+          <w:right w:val="single" w:sz="48" w:space="4" w:color="FFD966" w:themeColor="accent4" w:themeTint="99"/>
+        </w:pBdr>
+        <w:shd w:val="clear" w:color="auto" w:fill="FFF2CC" w:themeFill="accent4" w:themeFillTint="33"/>
+        <w:jc w:val="both"/>
+        <w:rPr>
+          <w:rFonts w:ascii="Comic Sans MS" w:hAnsi="Comic Sans MS" w:cs="B Mitra"/>
+          <w:lang w:bidi="fa-IR"/>
+        </w:rPr>
+      </w:pPr>
+    </w:p>
+    <w:p>
+      <w:pPr>
+        <w:pBdr>
+          <w:top w:val="single" w:sz="48" w:space="1" w:color="FFD966" w:themeColor="accent4" w:themeTint="99"/>
+          <w:left w:val="single" w:sz="48" w:space="4" w:color="FFD966" w:themeColor="accent4" w:themeTint="99"/>
+          <w:bottom w:val="single" w:sz="48" w:space="1" w:color="FFD966" w:themeColor="accent4" w:themeTint="99"/>
+          <w:right w:val="single" w:sz="48" w:space="4" w:color="FFD966" w:themeColor="accent4" w:themeTint="99"/>
+        </w:pBdr>
+        <w:shd w:val="clear" w:color="auto" w:fill="FFF2CC" w:themeFill="accent4" w:themeFillTint="33"/>
+        <w:jc w:val="both"/>
+        <w:rPr>
+          <w:rFonts w:ascii="Comic Sans MS" w:hAnsi="Comic Sans MS" w:cs="B Mitra"/>
+          <w:lang w:bidi="fa-IR"/>
+        </w:rPr>
+      </w:pPr>
+      <w:r>
+        <w:rPr>
+          <w:rFonts w:ascii="Comic Sans MS" w:hAnsi="Comic Sans MS" w:cs="B Mitra"/>
+          <w:lang w:bidi="fa-IR"/>
+        </w:rPr>
+        <w:t xml:space="preserve">    -- Output logic</w:t>
+      </w:r>
+    </w:p>
+    <w:p>
+      <w:pPr>
+        <w:pBdr>
+          <w:top w:val="single" w:sz="48" w:space="1" w:color="FFD966" w:themeColor="accent4" w:themeTint="99"/>
+          <w:left w:val="single" w:sz="48" w:space="4" w:color="FFD966" w:themeColor="accent4" w:themeTint="99"/>
+          <w:bottom w:val="single" w:sz="48" w:space="1" w:color="FFD966" w:themeColor="accent4" w:themeTint="99"/>
+          <w:right w:val="single" w:sz="48" w:space="4" w:color="FFD966" w:themeColor="accent4" w:themeTint="99"/>
+        </w:pBdr>
+        <w:shd w:val="clear" w:color="auto" w:fill="FFF2CC" w:themeFill="accent4" w:themeFillTint="33"/>
+        <w:jc w:val="both"/>
+        <w:rPr>
+          <w:rFonts w:ascii="Comic Sans MS" w:hAnsi="Comic Sans MS" w:cs="B Mitra"/>
+          <w:lang w:bidi="fa-IR"/>
+        </w:rPr>
+      </w:pPr>
+      <w:r>
+        <w:rPr>
+          <w:rFonts w:ascii="Comic Sans MS" w:hAnsi="Comic Sans MS" w:cs="B Mitra"/>
+          <w:lang w:bidi="fa-IR"/>
+        </w:rPr>
+        <w:t xml:space="preserve">    </w:t>
+      </w:r>
+      <w:proofErr w:type="spellStart"/>
+      <w:r>
+        <w:rPr>
+          <w:rFonts w:ascii="Comic Sans MS" w:hAnsi="Comic Sans MS" w:cs="B Mitra"/>
+          <w:lang w:bidi="fa-IR"/>
+        </w:rPr>
+        <w:t>next_pattern</w:t>
+      </w:r>
+      <w:proofErr w:type="spellEnd"/>
+      <w:r>
+        <w:rPr>
+          <w:rFonts w:ascii="Comic Sans MS" w:hAnsi="Comic Sans MS" w:cs="B Mitra"/>
+          <w:lang w:bidi="fa-IR"/>
+        </w:rPr>
+        <w:t xml:space="preserve"> &lt;= </w:t>
+      </w:r>
+      <w:proofErr w:type="spellStart"/>
+      <w:r>
+        <w:rPr>
+          <w:rFonts w:ascii="Comic Sans MS" w:hAnsi="Comic Sans MS" w:cs="B Mitra"/>
+          <w:lang w:bidi="fa-IR"/>
+        </w:rPr>
+        <w:t>next_state</w:t>
+      </w:r>
+      <w:proofErr w:type="spellEnd"/>
+      <w:r>
+        <w:rPr>
+          <w:rFonts w:ascii="Comic Sans MS" w:hAnsi="Comic Sans MS" w:cs="B Mitra"/>
+          <w:lang w:bidi="fa-IR"/>
+        </w:rPr>
+        <w:t>; -- Directly map next state to output</w:t>
+      </w:r>
+    </w:p>
+    <w:p>
+      <w:pPr>
+        <w:pBdr>
+          <w:top w:val="single" w:sz="48" w:space="1" w:color="FFD966" w:themeColor="accent4" w:themeTint="99"/>
+          <w:left w:val="single" w:sz="48" w:space="4" w:color="FFD966" w:themeColor="accent4" w:themeTint="99"/>
+          <w:bottom w:val="single" w:sz="48" w:space="1" w:color="FFD966" w:themeColor="accent4" w:themeTint="99"/>
+          <w:right w:val="single" w:sz="48" w:space="4" w:color="FFD966" w:themeColor="accent4" w:themeTint="99"/>
+        </w:pBdr>
+        <w:shd w:val="clear" w:color="auto" w:fill="FFF2CC" w:themeFill="accent4" w:themeFillTint="33"/>
+        <w:jc w:val="both"/>
+        <w:rPr>
+          <w:rFonts w:ascii="Comic Sans MS" w:hAnsi="Comic Sans MS" w:cs="B Mitra"/>
+          <w:lang w:bidi="fa-IR"/>
+        </w:rPr>
+      </w:pPr>
+    </w:p>
+    <w:p>
+      <w:pPr>
+        <w:pBdr>
+          <w:top w:val="single" w:sz="48" w:space="1" w:color="FFD966" w:themeColor="accent4" w:themeTint="99"/>
+          <w:left w:val="single" w:sz="48" w:space="4" w:color="FFD966" w:themeColor="accent4" w:themeTint="99"/>
+          <w:bottom w:val="single" w:sz="48" w:space="1" w:color="FFD966" w:themeColor="accent4" w:themeTint="99"/>
+          <w:right w:val="single" w:sz="48" w:space="4" w:color="FFD966" w:themeColor="accent4" w:themeTint="99"/>
+        </w:pBdr>
+        <w:shd w:val="clear" w:color="auto" w:fill="FFF2CC" w:themeFill="accent4" w:themeFillTint="33"/>
+        <w:jc w:val="both"/>
+        <w:rPr>
+          <w:rFonts w:ascii="Comic Sans MS" w:hAnsi="Comic Sans MS" w:cs="B Mitra"/>
+          <w:lang w:bidi="fa-IR"/>
+        </w:rPr>
+      </w:pPr>
+      <w:r>
+        <w:rPr>
+          <w:rFonts w:ascii="Comic Sans MS" w:hAnsi="Comic Sans MS" w:cs="B Mitra"/>
+          <w:lang w:bidi="fa-IR"/>
+        </w:rPr>
+        <w:t>end Behavioral;</w:t>
+      </w:r>
+    </w:p>
+    <w:p>
+      <w:pPr>
+        <w:jc w:val="both"/>
+        <w:rPr>
+          <w:rFonts w:ascii="Comic Sans MS" w:hAnsi="Comic Sans MS" w:cs="B Mitra"/>
+          <w:sz w:val="32"/>
+          <w:szCs w:val="32"/>
+          <w:lang w:bidi="fa-IR"/>
+        </w:rPr>
+      </w:pPr>
+    </w:p>
+    <w:p>
+      <w:pPr>
+        <w:jc w:val="both"/>
+        <w:rPr>
+          <w:rFonts w:ascii="Comic Sans MS" w:hAnsi="Comic Sans MS" w:cs="B Mitra"/>
+          <w:sz w:val="32"/>
+          <w:szCs w:val="32"/>
+          <w:lang w:bidi="fa-IR"/>
+        </w:rPr>
+      </w:pPr>
+    </w:p>
+    <w:p>
+      <w:pPr>
+        <w:jc w:val="both"/>
+        <w:rPr>
+          <w:rFonts w:ascii="Comic Sans MS" w:hAnsi="Comic Sans MS" w:cs="B Mitra"/>
+          <w:sz w:val="32"/>
+          <w:szCs w:val="32"/>
+          <w:lang w:bidi="fa-IR"/>
+        </w:rPr>
+      </w:pPr>
+    </w:p>
+    <w:p>
+      <w:pPr>
+        <w:jc w:val="both"/>
+        <w:rPr>
+          <w:rFonts w:ascii="Comic Sans MS" w:hAnsi="Comic Sans MS" w:cs="B Mitra"/>
+          <w:sz w:val="32"/>
+          <w:szCs w:val="32"/>
+          <w:lang w:bidi="fa-IR"/>
+        </w:rPr>
+      </w:pPr>
+    </w:p>
+    <w:p>
+      <w:pPr>
+        <w:jc w:val="both"/>
+        <w:rPr>
+          <w:rFonts w:ascii="Comic Sans MS" w:hAnsi="Comic Sans MS" w:cs="B Mitra"/>
+          <w:sz w:val="32"/>
+          <w:szCs w:val="32"/>
+          <w:lang w:bidi="fa-IR"/>
+        </w:rPr>
+      </w:pPr>
+    </w:p>
+    <w:p>
+      <w:pPr>
+        <w:jc w:val="both"/>
+        <w:rPr>
+          <w:rFonts w:ascii="Comic Sans MS" w:hAnsi="Comic Sans MS" w:cs="B Mitra"/>
+          <w:sz w:val="32"/>
+          <w:szCs w:val="32"/>
+          <w:lang w:bidi="fa-IR"/>
+        </w:rPr>
+      </w:pPr>
+    </w:p>
+    <w:p>
+      <w:pPr>
+        <w:jc w:val="both"/>
+        <w:rPr>
+          <w:rFonts w:ascii="Comic Sans MS" w:hAnsi="Comic Sans MS" w:cs="B Mitra"/>
+          <w:sz w:val="32"/>
+          <w:szCs w:val="32"/>
+          <w:lang w:bidi="fa-IR"/>
+        </w:rPr>
+      </w:pPr>
+      <w:r>
+        <w:rPr>
+          <w:rFonts w:ascii="Comic Sans MS" w:hAnsi="Comic Sans MS" w:cs="B Mitra"/>
+          <w:sz w:val="32"/>
+          <w:szCs w:val="32"/>
+          <w:lang w:bidi="fa-IR"/>
+        </w:rPr>
+        <w:lastRenderedPageBreak/>
+        <w:t>output after compilation:</w:t>
+      </w:r>
+    </w:p>
+    <w:p>
+      <w:pPr>
+        <w:jc w:val="both"/>
+        <w:rPr>
+          <w:rFonts w:ascii="Comic Sans MS" w:hAnsi="Comic Sans MS" w:cs="B Mitra"/>
+          <w:sz w:val="32"/>
+          <w:szCs w:val="32"/>
+          <w:lang w:bidi="fa-IR"/>
+        </w:rPr>
+      </w:pPr>
+      <w:r>
+        <w:rPr>
+          <w:noProof/>
+        </w:rPr>
+        <w:drawing>
+          <wp:inline distT="0" distB="0" distL="0" distR="0" wp14:anchorId="37EA2374" wp14:editId="06B77241">
+            <wp:extent cx="6675120" cy="3580765"/>
+            <wp:effectExtent l="0" t="0" r="0" b="0"/>
+            <wp:docPr id="1476496595" name="Picture 1"/>
+            <wp:cNvGraphicFramePr>
+              <a:graphicFrameLocks xmlns:a="http://schemas.openxmlformats.org/drawingml/2006/main" noChangeAspect="1"/>
+            </wp:cNvGraphicFramePr>
+            <a:graphic xmlns:a="http://schemas.openxmlformats.org/drawingml/2006/main">
+              <a:graphicData uri="http://schemas.openxmlformats.org/drawingml/2006/picture">
+                <pic:pic xmlns:pic="http://schemas.openxmlformats.org/drawingml/2006/picture">
+                  <pic:nvPicPr>
+                    <pic:cNvPr id="1476496595" name=""/>
+                    <pic:cNvPicPr/>
+                  </pic:nvPicPr>
+                  <pic:blipFill>
+                    <a:blip r:embed="rId18"/>
+                    <a:stretch>
+                      <a:fillRect/>
+                    </a:stretch>
+                  </pic:blipFill>
+                  <pic:spPr>
+                    <a:xfrm>
+                      <a:off x="0" y="0"/>
+                      <a:ext cx="6675120" cy="3580765"/>
+                    </a:xfrm>
+                    <a:prstGeom prst="rect">
+                      <a:avLst/>
+                    </a:prstGeom>
+                  </pic:spPr>
+                </pic:pic>
+              </a:graphicData>
+            </a:graphic>
+          </wp:inline>
+        </w:drawing>
+      </w:r>
+    </w:p>
+    <w:p>
+      <w:pPr>
+        <w:jc w:val="both"/>
+        <w:rPr>
+          <w:rFonts w:ascii="Comic Sans MS" w:hAnsi="Comic Sans MS" w:cs="B Mitra"/>
+          <w:sz w:val="32"/>
+          <w:szCs w:val="32"/>
+          <w:lang w:bidi="fa-IR"/>
+        </w:rPr>
+      </w:pPr>
+      <w:r>
+        <w:rPr>
+          <w:rFonts w:ascii="Comic Sans MS" w:hAnsi="Comic Sans MS" w:cs="B Mitra"/>
+          <w:sz w:val="32"/>
+          <w:szCs w:val="32"/>
+          <w:lang w:bidi="fa-IR"/>
+        </w:rPr>
+        <w:t>RTL view:</w:t>
+      </w:r>
+    </w:p>
+    <w:p>
+      <w:pPr>
+        <w:jc w:val="both"/>
+        <w:rPr>
+          <w:rFonts w:ascii="Comic Sans MS" w:hAnsi="Comic Sans MS" w:cs="B Mitra"/>
+          <w:sz w:val="32"/>
+          <w:szCs w:val="32"/>
+          <w:lang w:bidi="fa-IR"/>
+        </w:rPr>
+      </w:pPr>
+      <w:r>
+        <w:rPr>
+          <w:noProof/>
+        </w:rPr>
+        <w:drawing>
+          <wp:inline distT="0" distB="0" distL="0" distR="0" wp14:anchorId="76EB1EF2" wp14:editId="3F746BCB">
+            <wp:extent cx="6675120" cy="3273425"/>
+            <wp:effectExtent l="0" t="0" r="0" b="0"/>
+            <wp:docPr id="1103546491" name="Picture 1"/>
+            <wp:cNvGraphicFramePr>
+              <a:graphicFrameLocks xmlns:a="http://schemas.openxmlformats.org/drawingml/2006/main" noChangeAspect="1"/>
+            </wp:cNvGraphicFramePr>
+            <a:graphic xmlns:a="http://schemas.openxmlformats.org/drawingml/2006/main">
+              <a:graphicData uri="http://schemas.openxmlformats.org/drawingml/2006/picture">
+                <pic:pic xmlns:pic="http://schemas.openxmlformats.org/drawingml/2006/picture">
+                  <pic:nvPicPr>
+                    <pic:cNvPr id="1103546491" name=""/>
+                    <pic:cNvPicPr/>
+                  </pic:nvPicPr>
+                  <pic:blipFill>
+                    <a:blip r:embed="rId19"/>
+                    <a:stretch>
+                      <a:fillRect/>
+                    </a:stretch>
+                  </pic:blipFill>
+                  <pic:spPr>
+                    <a:xfrm>
+                      <a:off x="0" y="0"/>
+                      <a:ext cx="6675120" cy="3273425"/>
+                    </a:xfrm>
+                    <a:prstGeom prst="rect">
+                      <a:avLst/>
+                    </a:prstGeom>
+                  </pic:spPr>
+                </pic:pic>
+              </a:graphicData>
+            </a:graphic>
+          </wp:inline>
+        </w:drawing>
+      </w:r>
+      <w:r>
+        <w:rPr>
+          <w:rFonts w:ascii="Comic Sans MS" w:hAnsi="Comic Sans MS" w:cs="B Mitra"/>
+          <w:sz w:val="32"/>
+          <w:szCs w:val="32"/>
+          <w:lang w:bidi="fa-IR"/>
+        </w:rPr>
+        <w:br/>
+      </w:r>
+    </w:p>
+    <w:p>
+      <w:pPr>
+        <w:jc w:val="both"/>
+        <w:rPr>
+          <w:rFonts w:ascii="Comic Sans MS" w:hAnsi="Comic Sans MS" w:cs="B Mitra"/>
+          <w:sz w:val="32"/>
+          <w:szCs w:val="32"/>
+          <w:lang w:bidi="fa-IR"/>
+        </w:rPr>
+      </w:pPr>
+    </w:p>
+    <w:p>
+      <w:pPr>
+        <w:jc w:val="both"/>
+        <w:rPr>
+          <w:rFonts w:ascii="Comic Sans MS" w:hAnsi="Comic Sans MS" w:cs="B Mitra"/>
+          <w:sz w:val="32"/>
+          <w:szCs w:val="32"/>
+          <w:lang w:bidi="fa-IR"/>
+        </w:rPr>
+      </w:pPr>
+    </w:p>
+    <w:p>
+      <w:pPr>
+        <w:jc w:val="both"/>
+        <w:rPr>
+          <w:rFonts w:ascii="Comic Sans MS" w:hAnsi="Comic Sans MS" w:cs="B Mitra"/>
+          <w:sz w:val="32"/>
+          <w:szCs w:val="32"/>
+          <w:lang w:bidi="fa-IR"/>
+        </w:rPr>
+      </w:pPr>
+      <w:r>
+        <w:rPr>
+          <w:rFonts w:ascii="Comic Sans MS" w:hAnsi="Comic Sans MS" w:cs="B Mitra"/>
+          <w:sz w:val="32"/>
+          <w:szCs w:val="32"/>
+          <w:lang w:bidi="fa-IR"/>
+        </w:rPr>
+        <w:lastRenderedPageBreak/>
+        <w:t>Post-mapping view:</w:t>
+      </w:r>
+    </w:p>
+    <w:p>
+      <w:pPr>
+        <w:jc w:val="both"/>
+        <w:rPr>
+          <w:rFonts w:ascii="Comic Sans MS" w:hAnsi="Comic Sans MS" w:cs="B Mitra"/>
+          <w:sz w:val="32"/>
+          <w:szCs w:val="32"/>
+          <w:lang w:bidi="fa-IR"/>
+        </w:rPr>
+      </w:pPr>
+      <w:r>
+        <w:rPr>
+          <w:noProof/>
+        </w:rPr>
+        <w:drawing>
+          <wp:inline distT="0" distB="0" distL="0" distR="0" wp14:anchorId="78054E4F" wp14:editId="13B76B65">
+            <wp:extent cx="6675120" cy="2882265"/>
+            <wp:effectExtent l="0" t="0" r="0" b="0"/>
+            <wp:docPr id="2145829512" name="Picture 1"/>
+            <wp:cNvGraphicFramePr>
+              <a:graphicFrameLocks xmlns:a="http://schemas.openxmlformats.org/drawingml/2006/main" noChangeAspect="1"/>
+            </wp:cNvGraphicFramePr>
+            <a:graphic xmlns:a="http://schemas.openxmlformats.org/drawingml/2006/main">
+              <a:graphicData uri="http://schemas.openxmlformats.org/drawingml/2006/picture">
+                <pic:pic xmlns:pic="http://schemas.openxmlformats.org/drawingml/2006/picture">
+                  <pic:nvPicPr>
+                    <pic:cNvPr id="2145829512" name=""/>
+                    <pic:cNvPicPr/>
+                  </pic:nvPicPr>
+                  <pic:blipFill>
+                    <a:blip r:embed="rId20"/>
+                    <a:stretch>
+                      <a:fillRect/>
+                    </a:stretch>
+                  </pic:blipFill>
+                  <pic:spPr>
+                    <a:xfrm>
+                      <a:off x="0" y="0"/>
+                      <a:ext cx="6675120" cy="2882265"/>
+                    </a:xfrm>
+                    <a:prstGeom prst="rect">
+                      <a:avLst/>
+                    </a:prstGeom>
+                  </pic:spPr>
+                </pic:pic>
+              </a:graphicData>
+            </a:graphic>
+          </wp:inline>
+        </w:drawing>
+      </w:r>
+    </w:p>
+    <w:p>
+      <w:pPr>
+        <w:jc w:val="both"/>
+        <w:rPr>
+          <w:rFonts w:ascii="Comic Sans MS" w:hAnsi="Comic Sans MS" w:cs="B Mitra"/>
+          <w:sz w:val="32"/>
+          <w:szCs w:val="32"/>
+          <w:lang w:bidi="fa-IR"/>
+        </w:rPr>
+      </w:pPr>
     </w:p>
     <w:p>
       <w:pPr>

</xml_diff>